<commit_message>
updated cover letter wording
</commit_message>
<xml_diff>
--- a/Drafts/MER/MER_Revisions/Revision Cover Letter.docx
+++ b/Drafts/MER/MER_Revisions/Revision Cover Letter.docx
@@ -31,12 +31,20 @@
         <w:rPr>
           <w:rFonts w:ascii="Times New Roman" w:hAnsi="Times New Roman" w:cs="Times New Roman"/>
         </w:rPr>
-        <w:t>Dr. Benjamin Sibbett</w:t>
-      </w:r>
+        <w:t xml:space="preserve">Dr. Benjamin </w:t>
+      </w:r>
+      <w:proofErr w:type="spellStart"/>
       <w:r>
         <w:rPr>
           <w:rFonts w:ascii="Times New Roman" w:hAnsi="Times New Roman" w:cs="Times New Roman"/>
         </w:rPr>
+        <w:t>Sibbett</w:t>
+      </w:r>
+      <w:proofErr w:type="spellEnd"/>
+      <w:r>
+        <w:rPr>
+          <w:rFonts w:ascii="Times New Roman" w:hAnsi="Times New Roman" w:cs="Times New Roman"/>
+        </w:rPr>
         <w:t>, Managing Editor, Molecular Ecology Resources and</w:t>
       </w:r>
     </w:p>
@@ -104,12 +112,24 @@
         <w:rPr>
           <w:rFonts w:ascii="Times New Roman" w:hAnsi="Times New Roman" w:cs="Times New Roman"/>
         </w:rPr>
-        <w:t xml:space="preserve"> as well as the thoughtful feedback to this manuscript provided by two anonymous reviewers. The authors agree that the suggested changes will improve the quality and clarity of the study and have attempted to address them through revision. Major changes in the updated version include 1) improved interpretation</w:t>
+        <w:t xml:space="preserve"> as well as the thoughtful feedback to this manuscript provided by two anonymous reviewers. </w:t>
       </w:r>
       <w:r>
         <w:rPr>
           <w:rFonts w:ascii="Times New Roman" w:hAnsi="Times New Roman" w:cs="Times New Roman"/>
         </w:rPr>
+        <w:t>We</w:t>
+      </w:r>
+      <w:r>
+        <w:rPr>
+          <w:rFonts w:ascii="Times New Roman" w:hAnsi="Times New Roman" w:cs="Times New Roman"/>
+        </w:rPr>
+        <w:t xml:space="preserve"> agree that the suggested changes will improve the quality and clarity of the study and have attempted to address them through revision. Major changes in the updated version include 1) improved interpretation</w:t>
+      </w:r>
+      <w:r>
+        <w:rPr>
+          <w:rFonts w:ascii="Times New Roman" w:hAnsi="Times New Roman" w:cs="Times New Roman"/>
+        </w:rPr>
         <w:t>s</w:t>
       </w:r>
       <w:r>
@@ -152,12 +172,24 @@
         <w:rPr>
           <w:rFonts w:ascii="Times New Roman" w:hAnsi="Times New Roman" w:cs="Times New Roman"/>
         </w:rPr>
-        <w:t xml:space="preserve"> and methods. We have also made editorial and word choice edits based on feedback provided by each reviewer. For responses to these specific comments, please see below. All author responses to comments are italicized</w:t>
+        <w:t xml:space="preserve"> and methods. We have also made editorial and word choice edits based on feedback provided by each reviewer. For responses to these specific comments, please see below. All </w:t>
       </w:r>
       <w:r>
         <w:rPr>
           <w:rFonts w:ascii="Times New Roman" w:hAnsi="Times New Roman" w:cs="Times New Roman"/>
         </w:rPr>
+        <w:t>our</w:t>
+      </w:r>
+      <w:r>
+        <w:rPr>
+          <w:rFonts w:ascii="Times New Roman" w:hAnsi="Times New Roman" w:cs="Times New Roman"/>
+        </w:rPr>
+        <w:t xml:space="preserve"> responses to comments are italicized</w:t>
+      </w:r>
+      <w:r>
+        <w:rPr>
+          <w:rFonts w:ascii="Times New Roman" w:hAnsi="Times New Roman" w:cs="Times New Roman"/>
+        </w:rPr>
         <w:t xml:space="preserve"> and all line number references are based on Microsoft Word viewing with “Simple Markup” selected under Track Changes options</w:t>
       </w:r>
       <w:r>
@@ -197,19 +229,33 @@
         <w:rPr>
           <w:rFonts w:ascii="Times New Roman" w:hAnsi="Times New Roman" w:cs="Times New Roman"/>
         </w:rPr>
-        <w:t>Ana Miller-ter Kuile, Corresponding Author</w:t>
-      </w:r>
-    </w:p>
-    <w:p>
-      <w:pPr>
+        <w:t xml:space="preserve">Ana </w:t>
+      </w:r>
+      <w:proofErr w:type="spellStart"/>
+      <w:r>
         <w:rPr>
           <w:rFonts w:ascii="Times New Roman" w:hAnsi="Times New Roman" w:cs="Times New Roman"/>
         </w:rPr>
-      </w:pPr>
+        <w:t>Miller-ter</w:t>
+      </w:r>
+      <w:proofErr w:type="spellEnd"/>
       <w:r>
         <w:rPr>
           <w:rFonts w:ascii="Times New Roman" w:hAnsi="Times New Roman" w:cs="Times New Roman"/>
         </w:rPr>
+        <w:t xml:space="preserve"> Kuile, Corresponding Author</w:t>
+      </w:r>
+    </w:p>
+    <w:p>
+      <w:pPr>
+        <w:rPr>
+          <w:rFonts w:ascii="Times New Roman" w:hAnsi="Times New Roman" w:cs="Times New Roman"/>
+        </w:rPr>
+      </w:pPr>
+      <w:r>
+        <w:rPr>
+          <w:rFonts w:ascii="Times New Roman" w:hAnsi="Times New Roman" w:cs="Times New Roman"/>
+        </w:rPr>
         <w:t>Department of Ecology, Evolution, and Marine Biology, University of California, Santa Barbara</w:t>
       </w:r>
     </w:p>
@@ -237,7 +283,35 @@
           <w:rFonts w:ascii="Times New Roman" w:eastAsia="Times New Roman" w:hAnsi="Times New Roman" w:cs="Times New Roman"/>
         </w:rPr>
         <w:lastRenderedPageBreak/>
-        <w:t xml:space="preserve">Review - Miller-ter Kuile et al Miller-ter Kuile and others have conducted a worthwhile study on the impact of surface sterilization on prey item detection in spiders from the natural environment as well as from mesocosms. They have done an excellent job providing detailed, well-documented laboratory and analytical methods. The supplementary material is a great asset to the paper. </w:t>
+        <w:t xml:space="preserve">Review - </w:t>
+      </w:r>
+      <w:proofErr w:type="spellStart"/>
+      <w:r>
+        <w:rPr>
+          <w:rFonts w:ascii="Times New Roman" w:eastAsia="Times New Roman" w:hAnsi="Times New Roman" w:cs="Times New Roman"/>
+        </w:rPr>
+        <w:t>Miller-ter</w:t>
+      </w:r>
+      <w:proofErr w:type="spellEnd"/>
+      <w:r>
+        <w:rPr>
+          <w:rFonts w:ascii="Times New Roman" w:eastAsia="Times New Roman" w:hAnsi="Times New Roman" w:cs="Times New Roman"/>
+        </w:rPr>
+        <w:t xml:space="preserve"> Kuile et al </w:t>
+      </w:r>
+      <w:proofErr w:type="spellStart"/>
+      <w:r>
+        <w:rPr>
+          <w:rFonts w:ascii="Times New Roman" w:eastAsia="Times New Roman" w:hAnsi="Times New Roman" w:cs="Times New Roman"/>
+        </w:rPr>
+        <w:t>Miller-ter</w:t>
+      </w:r>
+      <w:proofErr w:type="spellEnd"/>
+      <w:r>
+        <w:rPr>
+          <w:rFonts w:ascii="Times New Roman" w:eastAsia="Times New Roman" w:hAnsi="Times New Roman" w:cs="Times New Roman"/>
+        </w:rPr>
+        <w:t xml:space="preserve"> Kuile and others have conducted a worthwhile study on the impact of surface sterilization on prey item detection in spiders from the natural environment as well as from mesocosms. They have done an excellent job providing detailed, well-documented laboratory and analytical methods. The supplementary material is a great asset to the paper. </w:t>
       </w:r>
     </w:p>
     <w:p>
@@ -283,7 +357,16 @@
           <w:iCs/>
           <w:color w:val="000000" w:themeColor="text1"/>
         </w:rPr>
-        <w:t>The authors agree that this section was confusing as previously written. We have attempted to clarify this aspect of the study. Specifically, all consumers were sterilized using the same bleach-wash method, however, the laboratory environment in which this occurred differed. For feeding trial consumers, we performed this process immediately after they had been killed because we were going to be storing them in 95% EtOH. For natural environment consumers, because we had been able to keep these frozen at -80ºC, we were able to perform this process in the sterilized environment of a laminar flow hood</w:t>
+        <w:t>We</w:t>
+      </w:r>
+      <w:r>
+        <w:rPr>
+          <w:rFonts w:ascii="Times New Roman" w:eastAsia="Times New Roman" w:hAnsi="Times New Roman" w:cs="Times New Roman"/>
+          <w:i/>
+          <w:iCs/>
+          <w:color w:val="000000" w:themeColor="text1"/>
+        </w:rPr>
+        <w:t xml:space="preserve"> agree that this section was confusing as previously written. We have attempted to clarify this aspect of the study. Specifically, all consumers were sterilized using the same bleach-wash method, however, the laboratory environment in which this occurred differed. For feeding trial consumers, we performed this process immediately after they had been killed because we were going to be storing them in 95% EtOH. For natural environment consumers, because we had been able to keep these frozen at -80ºC, we were able to perform this process in the sterilized environment of a laminar flow hood</w:t>
       </w:r>
       <w:r>
         <w:rPr>
@@ -496,14 +579,34 @@
           <w:color w:val="000000" w:themeColor="text1"/>
         </w:rPr>
       </w:pPr>
-      <w:r>
-        <w:rPr>
-          <w:rFonts w:ascii="Times New Roman" w:eastAsia="Times New Roman" w:hAnsi="Times New Roman" w:cs="Times New Roman"/>
-          <w:i/>
-          <w:iCs/>
-          <w:color w:val="000000" w:themeColor="text1"/>
-        </w:rPr>
-        <w:t>The authors have clarified this as part of the comment above but see lines 23-2</w:t>
+      <w:proofErr w:type="gramStart"/>
+      <w:r>
+        <w:rPr>
+          <w:rFonts w:ascii="Times New Roman" w:eastAsia="Times New Roman" w:hAnsi="Times New Roman" w:cs="Times New Roman"/>
+          <w:i/>
+          <w:iCs/>
+          <w:color w:val="000000" w:themeColor="text1"/>
+        </w:rPr>
+        <w:t xml:space="preserve">We </w:t>
+      </w:r>
+      <w:r>
+        <w:rPr>
+          <w:rFonts w:ascii="Times New Roman" w:eastAsia="Times New Roman" w:hAnsi="Times New Roman" w:cs="Times New Roman"/>
+          <w:i/>
+          <w:iCs/>
+          <w:color w:val="000000" w:themeColor="text1"/>
+        </w:rPr>
+        <w:t xml:space="preserve"> have</w:t>
+      </w:r>
+      <w:proofErr w:type="gramEnd"/>
+      <w:r>
+        <w:rPr>
+          <w:rFonts w:ascii="Times New Roman" w:eastAsia="Times New Roman" w:hAnsi="Times New Roman" w:cs="Times New Roman"/>
+          <w:i/>
+          <w:iCs/>
+          <w:color w:val="000000" w:themeColor="text1"/>
+        </w:rPr>
+        <w:t xml:space="preserve"> clarified this as part of the comment above but see lines 23-2</w:t>
       </w:r>
       <w:r>
         <w:rPr>
@@ -719,7 +822,21 @@
         <w:rPr>
           <w:rFonts w:ascii="Times New Roman" w:eastAsia="Times New Roman" w:hAnsi="Times New Roman" w:cs="Times New Roman"/>
         </w:rPr>
-        <w:t xml:space="preserve">Lines 93-101 This argument about the potential of contamination to “inflate” or “depress” estimates of consumption is a bit confusing, For instance, if you are considering alpha diversity, contaminants that are not potential diet actually inflate estimates of consumption. Please state in other terms for clarity. </w:t>
+        <w:t xml:space="preserve">Lines 93-101 This argument about the potential of contamination to “inflate” or “depress” estimates of consumption is a bit confusing, </w:t>
+      </w:r>
+      <w:proofErr w:type="gramStart"/>
+      <w:r>
+        <w:rPr>
+          <w:rFonts w:ascii="Times New Roman" w:eastAsia="Times New Roman" w:hAnsi="Times New Roman" w:cs="Times New Roman"/>
+        </w:rPr>
+        <w:t>For</w:t>
+      </w:r>
+      <w:proofErr w:type="gramEnd"/>
+      <w:r>
+        <w:rPr>
+          <w:rFonts w:ascii="Times New Roman" w:eastAsia="Times New Roman" w:hAnsi="Times New Roman" w:cs="Times New Roman"/>
+        </w:rPr>
+        <w:t xml:space="preserve"> instance, if you are considering alpha diversity, contaminants that are not potential diet actually inflate estimates of consumption. Please state in other terms for clarity. </w:t>
       </w:r>
     </w:p>
     <w:p>
@@ -969,7 +1086,47 @@
           <w:iCs/>
           <w:color w:val="000000" w:themeColor="text1"/>
         </w:rPr>
-        <w:t>Abundance is measured as a rarefied measure (i.e. we standardized the sequencing depth across all samples and then used this abundance). We have changed all instances of “abundance” to “rarefied abundance” and hope this clarifies this point (e.g. line 9</w:t>
+        <w:t>Abundance is measured as a rarefied measure (</w:t>
+      </w:r>
+      <w:proofErr w:type="gramStart"/>
+      <w:r>
+        <w:rPr>
+          <w:rFonts w:ascii="Times New Roman" w:eastAsia="Times New Roman" w:hAnsi="Times New Roman" w:cs="Times New Roman"/>
+          <w:i/>
+          <w:iCs/>
+          <w:color w:val="000000" w:themeColor="text1"/>
+        </w:rPr>
+        <w:t>i.e.</w:t>
+      </w:r>
+      <w:proofErr w:type="gramEnd"/>
+      <w:r>
+        <w:rPr>
+          <w:rFonts w:ascii="Times New Roman" w:eastAsia="Times New Roman" w:hAnsi="Times New Roman" w:cs="Times New Roman"/>
+          <w:i/>
+          <w:iCs/>
+          <w:color w:val="000000" w:themeColor="text1"/>
+        </w:rPr>
+        <w:t xml:space="preserve"> we standardized the sequencing depth across all samples and then used this abundance). We have changed all instances of “abundance” to “rarefied abundance” and hope this clarifies this point (</w:t>
+      </w:r>
+      <w:proofErr w:type="gramStart"/>
+      <w:r>
+        <w:rPr>
+          <w:rFonts w:ascii="Times New Roman" w:eastAsia="Times New Roman" w:hAnsi="Times New Roman" w:cs="Times New Roman"/>
+          <w:i/>
+          <w:iCs/>
+          <w:color w:val="000000" w:themeColor="text1"/>
+        </w:rPr>
+        <w:t>e.g.</w:t>
+      </w:r>
+      <w:proofErr w:type="gramEnd"/>
+      <w:r>
+        <w:rPr>
+          <w:rFonts w:ascii="Times New Roman" w:eastAsia="Times New Roman" w:hAnsi="Times New Roman" w:cs="Times New Roman"/>
+          <w:i/>
+          <w:iCs/>
+          <w:color w:val="000000" w:themeColor="text1"/>
+        </w:rPr>
+        <w:t xml:space="preserve"> line 9</w:t>
       </w:r>
       <w:r>
         <w:rPr>
@@ -1051,7 +1208,16 @@
           <w:iCs/>
           <w:color w:val="000000" w:themeColor="text1"/>
         </w:rPr>
-        <w:t>The authors have taken your suggestion to change this wording (lines 9</w:t>
+        <w:t>We</w:t>
+      </w:r>
+      <w:r>
+        <w:rPr>
+          <w:rFonts w:ascii="Times New Roman" w:eastAsia="Times New Roman" w:hAnsi="Times New Roman" w:cs="Times New Roman"/>
+          <w:i/>
+          <w:iCs/>
+          <w:color w:val="000000" w:themeColor="text1"/>
+        </w:rPr>
+        <w:t xml:space="preserve"> have taken your suggestion to change this wording (lines 9</w:t>
       </w:r>
       <w:r>
         <w:rPr>
@@ -1254,7 +1420,21 @@
         <w:rPr>
           <w:rFonts w:ascii="Times New Roman" w:eastAsia="Times New Roman" w:hAnsi="Times New Roman" w:cs="Times New Roman"/>
         </w:rPr>
-        <w:t xml:space="preserve">Lines 142-143 According to Macias-Hernandez (Figure S1), in the opithosoma of the woodlouse hunter spider, woodlice could be detected for over 100 hours after feeding. At 50 hours after feeding, there was a nearly 100% positive detection rate. In comparison, waiting only 12 hours in the present study to allow for the digestion of previously consumed prey items seems like a very short time period. What is the reasoning behind waiting only 12 hours in light of the cited reference? </w:t>
+        <w:t xml:space="preserve">Lines 142-143 According to Macias-Hernandez (Figure S1), in the </w:t>
+      </w:r>
+      <w:proofErr w:type="spellStart"/>
+      <w:r>
+        <w:rPr>
+          <w:rFonts w:ascii="Times New Roman" w:eastAsia="Times New Roman" w:hAnsi="Times New Roman" w:cs="Times New Roman"/>
+        </w:rPr>
+        <w:t>opithosoma</w:t>
+      </w:r>
+      <w:proofErr w:type="spellEnd"/>
+      <w:r>
+        <w:rPr>
+          <w:rFonts w:ascii="Times New Roman" w:eastAsia="Times New Roman" w:hAnsi="Times New Roman" w:cs="Times New Roman"/>
+        </w:rPr>
+        <w:t xml:space="preserve"> of the woodlouse hunter spider, woodlice could be detected for over 100 hours after feeding. At 50 hours after feeding, there was a nearly 100% positive detection rate. In comparison, waiting only 12 hours in the present study to allow for the digestion of previously consumed prey items seems like a very short time period. What is the reasoning behind waiting only 12 hours in light of the cited reference? </w:t>
       </w:r>
     </w:p>
     <w:p>
@@ -1318,33 +1498,67 @@
         <w:rPr>
           <w:rFonts w:ascii="Times New Roman" w:eastAsia="Times New Roman" w:hAnsi="Times New Roman" w:cs="Times New Roman"/>
         </w:rPr>
-        <w:t xml:space="preserve">Lines 169-171 2 minutes is a very long time to submerge an small-bodied organism in 10% bleach. It is my understanding that surface sterilization with bleach is generally effective within a much shorter time period. I wonder if the bleach can seep into the exoskeleton of the spider and damage the internal DNA after 2 minutes? Can you speak to the permeability of an exoskeleton? </w:t>
-      </w:r>
-    </w:p>
-    <w:p>
-      <w:pPr>
-        <w:rPr>
-          <w:rFonts w:ascii="Times New Roman" w:eastAsia="Times New Roman" w:hAnsi="Times New Roman" w:cs="Times New Roman"/>
-        </w:rPr>
-      </w:pPr>
-    </w:p>
-    <w:p>
-      <w:pPr>
-        <w:rPr>
-          <w:rFonts w:ascii="Times New Roman" w:eastAsia="Times New Roman" w:hAnsi="Times New Roman" w:cs="Times New Roman"/>
-          <w:i/>
-          <w:iCs/>
-          <w:color w:val="000000" w:themeColor="text1"/>
-        </w:rPr>
-      </w:pPr>
-      <w:r>
-        <w:rPr>
-          <w:rFonts w:ascii="Times New Roman" w:eastAsia="Times New Roman" w:hAnsi="Times New Roman" w:cs="Times New Roman"/>
-          <w:i/>
-          <w:iCs/>
-          <w:color w:val="000000" w:themeColor="text1"/>
-        </w:rPr>
-        <w:t>We have addressed this comment in our study by providing two studies which washed similarly-permeable invertebrate consumers with bleach for equal or longer times and with equal or greater concentrations of bleach with no evidence of substantial degradation (lines 14</w:t>
+        <w:t xml:space="preserve">Lines 169-171 2 minutes is a very long time to submerge </w:t>
+      </w:r>
+      <w:proofErr w:type="gramStart"/>
+      <w:r>
+        <w:rPr>
+          <w:rFonts w:ascii="Times New Roman" w:eastAsia="Times New Roman" w:hAnsi="Times New Roman" w:cs="Times New Roman"/>
+        </w:rPr>
+        <w:t>an</w:t>
+      </w:r>
+      <w:proofErr w:type="gramEnd"/>
+      <w:r>
+        <w:rPr>
+          <w:rFonts w:ascii="Times New Roman" w:eastAsia="Times New Roman" w:hAnsi="Times New Roman" w:cs="Times New Roman"/>
+        </w:rPr>
+        <w:t xml:space="preserve"> small-bodied organism in 10% bleach. It is my understanding that surface sterilization with bleach is generally effective within a much shorter time period. I wonder if the bleach can seep into the exoskeleton of the spider and damage the internal DNA after 2 minutes? Can you speak to the permeability of an exoskeleton? </w:t>
+      </w:r>
+    </w:p>
+    <w:p>
+      <w:pPr>
+        <w:rPr>
+          <w:rFonts w:ascii="Times New Roman" w:eastAsia="Times New Roman" w:hAnsi="Times New Roman" w:cs="Times New Roman"/>
+        </w:rPr>
+      </w:pPr>
+    </w:p>
+    <w:p>
+      <w:pPr>
+        <w:rPr>
+          <w:rFonts w:ascii="Times New Roman" w:eastAsia="Times New Roman" w:hAnsi="Times New Roman" w:cs="Times New Roman"/>
+          <w:i/>
+          <w:iCs/>
+          <w:color w:val="000000" w:themeColor="text1"/>
+        </w:rPr>
+      </w:pPr>
+      <w:r>
+        <w:rPr>
+          <w:rFonts w:ascii="Times New Roman" w:eastAsia="Times New Roman" w:hAnsi="Times New Roman" w:cs="Times New Roman"/>
+          <w:i/>
+          <w:iCs/>
+          <w:color w:val="000000" w:themeColor="text1"/>
+        </w:rPr>
+        <w:t xml:space="preserve">We have addressed this comment in our study by providing two studies which washed </w:t>
+      </w:r>
+      <w:proofErr w:type="gramStart"/>
+      <w:r>
+        <w:rPr>
+          <w:rFonts w:ascii="Times New Roman" w:eastAsia="Times New Roman" w:hAnsi="Times New Roman" w:cs="Times New Roman"/>
+          <w:i/>
+          <w:iCs/>
+          <w:color w:val="000000" w:themeColor="text1"/>
+        </w:rPr>
+        <w:t>similarly-permeable</w:t>
+      </w:r>
+      <w:proofErr w:type="gramEnd"/>
+      <w:r>
+        <w:rPr>
+          <w:rFonts w:ascii="Times New Roman" w:eastAsia="Times New Roman" w:hAnsi="Times New Roman" w:cs="Times New Roman"/>
+          <w:i/>
+          <w:iCs/>
+          <w:color w:val="000000" w:themeColor="text1"/>
+        </w:rPr>
+        <w:t xml:space="preserve"> invertebrate consumers with bleach for equal or longer times and with equal or greater concentrations of bleach with no evidence of substantial degradation (lines 14</w:t>
       </w:r>
       <w:r>
         <w:rPr>
@@ -1498,7 +1712,21 @@
         <w:rPr>
           <w:rFonts w:ascii="Times New Roman" w:eastAsia="Times New Roman" w:hAnsi="Times New Roman" w:cs="Times New Roman"/>
         </w:rPr>
-        <w:t xml:space="preserve">Line 189 “….lower molecular weight consumer or diet DNA…” Is the “or” a typo? </w:t>
+        <w:t>Line 189 “</w:t>
+      </w:r>
+      <w:proofErr w:type="gramStart"/>
+      <w:r>
+        <w:rPr>
+          <w:rFonts w:ascii="Times New Roman" w:eastAsia="Times New Roman" w:hAnsi="Times New Roman" w:cs="Times New Roman"/>
+        </w:rPr>
+        <w:t>….lower</w:t>
+      </w:r>
+      <w:proofErr w:type="gramEnd"/>
+      <w:r>
+        <w:rPr>
+          <w:rFonts w:ascii="Times New Roman" w:eastAsia="Times New Roman" w:hAnsi="Times New Roman" w:cs="Times New Roman"/>
+        </w:rPr>
+        <w:t xml:space="preserve"> molecular weight consumer or diet DNA…” Is the “or” a typo? </w:t>
       </w:r>
     </w:p>
     <w:p>
@@ -1562,7 +1790,49 @@
         <w:rPr>
           <w:rFonts w:ascii="Times New Roman" w:eastAsia="Times New Roman" w:hAnsi="Times New Roman" w:cs="Times New Roman"/>
         </w:rPr>
-        <w:t xml:space="preserve">Lines 190 “DNA prior to PCR steps with Ampure XP beads” It sounds like Ampure XP beads are part of the PCR steps. For clarity, please re-word as “…DNA with Ampure XP beads prior to PCR” </w:t>
+        <w:t xml:space="preserve">Lines 190 “DNA prior to PCR steps with </w:t>
+      </w:r>
+      <w:proofErr w:type="spellStart"/>
+      <w:r>
+        <w:rPr>
+          <w:rFonts w:ascii="Times New Roman" w:eastAsia="Times New Roman" w:hAnsi="Times New Roman" w:cs="Times New Roman"/>
+        </w:rPr>
+        <w:t>Ampure</w:t>
+      </w:r>
+      <w:proofErr w:type="spellEnd"/>
+      <w:r>
+        <w:rPr>
+          <w:rFonts w:ascii="Times New Roman" w:eastAsia="Times New Roman" w:hAnsi="Times New Roman" w:cs="Times New Roman"/>
+        </w:rPr>
+        <w:t xml:space="preserve"> XP beads” It sounds like </w:t>
+      </w:r>
+      <w:proofErr w:type="spellStart"/>
+      <w:r>
+        <w:rPr>
+          <w:rFonts w:ascii="Times New Roman" w:eastAsia="Times New Roman" w:hAnsi="Times New Roman" w:cs="Times New Roman"/>
+        </w:rPr>
+        <w:t>Ampure</w:t>
+      </w:r>
+      <w:proofErr w:type="spellEnd"/>
+      <w:r>
+        <w:rPr>
+          <w:rFonts w:ascii="Times New Roman" w:eastAsia="Times New Roman" w:hAnsi="Times New Roman" w:cs="Times New Roman"/>
+        </w:rPr>
+        <w:t xml:space="preserve"> XP beads are part of the PCR steps. For clarity, please re-word as “…DNA with </w:t>
+      </w:r>
+      <w:proofErr w:type="spellStart"/>
+      <w:r>
+        <w:rPr>
+          <w:rFonts w:ascii="Times New Roman" w:eastAsia="Times New Roman" w:hAnsi="Times New Roman" w:cs="Times New Roman"/>
+        </w:rPr>
+        <w:t>Ampure</w:t>
+      </w:r>
+      <w:proofErr w:type="spellEnd"/>
+      <w:r>
+        <w:rPr>
+          <w:rFonts w:ascii="Times New Roman" w:eastAsia="Times New Roman" w:hAnsi="Times New Roman" w:cs="Times New Roman"/>
+        </w:rPr>
+        <w:t xml:space="preserve"> XP beads prior to PCR” </w:t>
       </w:r>
     </w:p>
     <w:p>
@@ -1753,7 +2023,27 @@
           <w:iCs/>
           <w:color w:val="000000" w:themeColor="text1"/>
         </w:rPr>
-        <w:t xml:space="preserve">We have changed to “that” instead of ”which”. </w:t>
+        <w:t xml:space="preserve">We have changed to “that” instead </w:t>
+      </w:r>
+      <w:proofErr w:type="gramStart"/>
+      <w:r>
+        <w:rPr>
+          <w:rFonts w:ascii="Times New Roman" w:eastAsia="Times New Roman" w:hAnsi="Times New Roman" w:cs="Times New Roman"/>
+          <w:i/>
+          <w:iCs/>
+          <w:color w:val="000000" w:themeColor="text1"/>
+        </w:rPr>
+        <w:t>of ”which</w:t>
+      </w:r>
+      <w:proofErr w:type="gramEnd"/>
+      <w:r>
+        <w:rPr>
+          <w:rFonts w:ascii="Times New Roman" w:eastAsia="Times New Roman" w:hAnsi="Times New Roman" w:cs="Times New Roman"/>
+          <w:i/>
+          <w:iCs/>
+          <w:color w:val="000000" w:themeColor="text1"/>
+        </w:rPr>
+        <w:t xml:space="preserve">”. </w:t>
       </w:r>
     </w:p>
     <w:p>
@@ -1800,7 +2090,27 @@
           <w:iCs/>
           <w:color w:val="000000" w:themeColor="text1"/>
         </w:rPr>
-        <w:t xml:space="preserve">We have changed to “that” instead of ”which”. </w:t>
+        <w:t xml:space="preserve">We have changed to “that” instead </w:t>
+      </w:r>
+      <w:proofErr w:type="gramStart"/>
+      <w:r>
+        <w:rPr>
+          <w:rFonts w:ascii="Times New Roman" w:eastAsia="Times New Roman" w:hAnsi="Times New Roman" w:cs="Times New Roman"/>
+          <w:i/>
+          <w:iCs/>
+          <w:color w:val="000000" w:themeColor="text1"/>
+        </w:rPr>
+        <w:t>of ”which</w:t>
+      </w:r>
+      <w:proofErr w:type="gramEnd"/>
+      <w:r>
+        <w:rPr>
+          <w:rFonts w:ascii="Times New Roman" w:eastAsia="Times New Roman" w:hAnsi="Times New Roman" w:cs="Times New Roman"/>
+          <w:i/>
+          <w:iCs/>
+          <w:color w:val="000000" w:themeColor="text1"/>
+        </w:rPr>
+        <w:t xml:space="preserve">”. </w:t>
       </w:r>
     </w:p>
     <w:p>
@@ -1959,7 +2269,21 @@
         <w:rPr>
           <w:rFonts w:ascii="Times New Roman" w:eastAsia="Times New Roman" w:hAnsi="Times New Roman" w:cs="Times New Roman"/>
         </w:rPr>
-        <w:t xml:space="preserve">Lines 397-399 Perhaps I have overlooked the definition of “potential diet items,” but if 23% of the taxonomicallyassigned ASVs correspond to potential diet items and 8% of them correspond to consumer DNA, what do the remaining 69% represent? Could there possibly be more diet items unknown to this spider before this study? Or is all of this DNA considered secondary predation (prey items of the prey items)? </w:t>
+        <w:t xml:space="preserve">Lines 397-399 Perhaps I have overlooked the definition of “potential diet items,” but if 23% of the </w:t>
+      </w:r>
+      <w:proofErr w:type="spellStart"/>
+      <w:r>
+        <w:rPr>
+          <w:rFonts w:ascii="Times New Roman" w:eastAsia="Times New Roman" w:hAnsi="Times New Roman" w:cs="Times New Roman"/>
+        </w:rPr>
+        <w:t>taxonomicallyassigned</w:t>
+      </w:r>
+      <w:proofErr w:type="spellEnd"/>
+      <w:r>
+        <w:rPr>
+          <w:rFonts w:ascii="Times New Roman" w:eastAsia="Times New Roman" w:hAnsi="Times New Roman" w:cs="Times New Roman"/>
+        </w:rPr>
+        <w:t xml:space="preserve"> ASVs correspond to potential diet items and 8% of them correspond to consumer DNA, what do the remaining 69% represent? Could there possibly be more diet items unknown to this spider before this study? Or is all of this DNA considered secondary predation (prey items of the prey items)? </w:t>
       </w:r>
     </w:p>
     <w:p>
@@ -2439,13 +2763,23 @@
         </w:rPr>
         <w:br/>
       </w:r>
-      <w:r>
-        <w:rPr>
-          <w:rFonts w:ascii="Times New Roman" w:eastAsia="Times New Roman" w:hAnsi="Times New Roman" w:cs="Times New Roman"/>
-          <w:color w:val="222222"/>
-          <w:shd w:val="clear" w:color="auto" w:fill="FFFFFF"/>
-        </w:rPr>
-        <w:t>Miller-ter Kuile and colleagues present a study on the effects of body surface sterilization on the detection of prey DNA in spiders. Surface sterilization may be desirable in molecular gut content analyses when a consumer has come into external contact with potential diet taxa; however, not much is yet definitively known about the best methods for sterilization, their effectiveness or their potential side effects.</w:t>
+      <w:proofErr w:type="spellStart"/>
+      <w:r>
+        <w:rPr>
+          <w:rFonts w:ascii="Times New Roman" w:eastAsia="Times New Roman" w:hAnsi="Times New Roman" w:cs="Times New Roman"/>
+          <w:color w:val="222222"/>
+          <w:shd w:val="clear" w:color="auto" w:fill="FFFFFF"/>
+        </w:rPr>
+        <w:t>Miller-ter</w:t>
+      </w:r>
+      <w:proofErr w:type="spellEnd"/>
+      <w:r>
+        <w:rPr>
+          <w:rFonts w:ascii="Times New Roman" w:eastAsia="Times New Roman" w:hAnsi="Times New Roman" w:cs="Times New Roman"/>
+          <w:color w:val="222222"/>
+          <w:shd w:val="clear" w:color="auto" w:fill="FFFFFF"/>
+        </w:rPr>
+        <w:t xml:space="preserve"> Kuile and colleagues present a study on the effects of body surface sterilization on the detection of prey DNA in spiders. Surface sterilization may be desirable in molecular gut content analyses when a consumer has come into external contact with potential diet taxa; however, not much is yet definitively known about the best methods for sterilization, their effectiveness or their potential side effects.</w:t>
       </w:r>
       <w:r>
         <w:rPr>
@@ -2562,7 +2896,25 @@
           <w:color w:val="222222"/>
           <w:shd w:val="clear" w:color="auto" w:fill="FFFFFF"/>
         </w:rPr>
-        <w:t>The purpose of this experiment was to see how sterilization affects detection of prey consumption. However, if the authors do not actually know which spiders have eaten and which ones have not (lines 149-150), then how can they reliably test for the effects of surface sterilization on detection of prey in the spiders’ guts? What is known about feeding habits of H. venatoria – do they macerate their prey, or simply suck out the digested tissues? It seems like there should be a way to tell from looking at the grasshopper remains. Otherwise, I think this experiment should be repeated and someone should observe the spiders to see if/when they feed.</w:t>
+        <w:t xml:space="preserve">The purpose of this experiment was to see how sterilization affects detection of prey consumption. However, if the authors do not actually know which spiders have eaten and which ones have not (lines 149-150), then how can they reliably test for the effects of surface sterilization on detection of prey in the spiders’ guts? What is known about feeding habits of H. </w:t>
+      </w:r>
+      <w:proofErr w:type="spellStart"/>
+      <w:r>
+        <w:rPr>
+          <w:rFonts w:ascii="Times New Roman" w:eastAsia="Times New Roman" w:hAnsi="Times New Roman" w:cs="Times New Roman"/>
+          <w:color w:val="222222"/>
+          <w:shd w:val="clear" w:color="auto" w:fill="FFFFFF"/>
+        </w:rPr>
+        <w:t>venatoria</w:t>
+      </w:r>
+      <w:proofErr w:type="spellEnd"/>
+      <w:r>
+        <w:rPr>
+          <w:rFonts w:ascii="Times New Roman" w:eastAsia="Times New Roman" w:hAnsi="Times New Roman" w:cs="Times New Roman"/>
+          <w:color w:val="222222"/>
+          <w:shd w:val="clear" w:color="auto" w:fill="FFFFFF"/>
+        </w:rPr>
+        <w:t xml:space="preserve"> – do they macerate their prey, or simply suck out the digested tissues? It seems like there should be a way to tell from looking at the grasshopper remains. Otherwise, I think this experiment should be repeated and someone should observe the spiders to see if/when they feed.</w:t>
       </w:r>
       <w:r>
         <w:rPr>
@@ -2614,37 +2966,60 @@
           <w:color w:val="000000" w:themeColor="text1"/>
           <w:shd w:val="clear" w:color="auto" w:fill="FFFFFF"/>
         </w:rPr>
-        <w:t xml:space="preserve">The authors agree that there are limitations to the methods used to conduct our feeding trial study. Many of these limitations are due to the remote nature of the field work and the limited amount of time available for researchers to spend at the field site to conduct multiple concurrent field and laboratory studies. At this time, we do not have funding to either return to the field site or repeat laboratory procedures (an additional funding source of $30,000+ would be needed for this combined effort), nor do we have laboratory access to conduct further molecular work due to the COVID-19 pandemic. </w:t>
-      </w:r>
-    </w:p>
-    <w:p>
-      <w:pPr>
-        <w:rPr>
-          <w:rFonts w:ascii="Times New Roman" w:eastAsia="Times New Roman" w:hAnsi="Times New Roman" w:cs="Times New Roman"/>
-          <w:i/>
-          <w:iCs/>
-          <w:color w:val="000000" w:themeColor="text1"/>
-          <w:shd w:val="clear" w:color="auto" w:fill="FFFFFF"/>
-        </w:rPr>
-      </w:pPr>
-    </w:p>
-    <w:p>
-      <w:pPr>
-        <w:rPr>
-          <w:rFonts w:ascii="Times New Roman" w:eastAsia="Times New Roman" w:hAnsi="Times New Roman" w:cs="Times New Roman"/>
-          <w:color w:val="222222"/>
-          <w:shd w:val="clear" w:color="auto" w:fill="FFFFFF"/>
-        </w:rPr>
-      </w:pPr>
-      <w:r>
-        <w:rPr>
-          <w:rFonts w:ascii="Times New Roman" w:eastAsia="Times New Roman" w:hAnsi="Times New Roman" w:cs="Times New Roman"/>
-          <w:i/>
-          <w:iCs/>
-          <w:color w:val="000000" w:themeColor="text1"/>
-          <w:shd w:val="clear" w:color="auto" w:fill="FFFFFF"/>
-        </w:rPr>
-        <w:t>H. venatoria likely suck out digested tissue from prey items, thus, visually determining ingestion is challenging even when</w:t>
+        <w:t>We</w:t>
+      </w:r>
+      <w:r>
+        <w:rPr>
+          <w:rFonts w:ascii="Times New Roman" w:eastAsia="Times New Roman" w:hAnsi="Times New Roman" w:cs="Times New Roman"/>
+          <w:i/>
+          <w:iCs/>
+          <w:color w:val="000000" w:themeColor="text1"/>
+          <w:shd w:val="clear" w:color="auto" w:fill="FFFFFF"/>
+        </w:rPr>
+        <w:t xml:space="preserve"> agree that there are limitations to the methods used to conduct our feeding trial study. Many of these limitations are due to the remote nature of the field work and the limited amount of time available for researchers to spend at the field site to conduct multiple concurrent field and laboratory studies. At this time, we do not have funding to either return to the field site or repeat laboratory procedures (an additional funding source of $30,000+ would be needed for this combined effort), nor do we have laboratory access to conduct further molecular work due to the COVID-19 pandemic. </w:t>
+      </w:r>
+    </w:p>
+    <w:p>
+      <w:pPr>
+        <w:rPr>
+          <w:rFonts w:ascii="Times New Roman" w:eastAsia="Times New Roman" w:hAnsi="Times New Roman" w:cs="Times New Roman"/>
+          <w:i/>
+          <w:iCs/>
+          <w:color w:val="000000" w:themeColor="text1"/>
+          <w:shd w:val="clear" w:color="auto" w:fill="FFFFFF"/>
+        </w:rPr>
+      </w:pPr>
+      <w:r>
+        <w:rPr>
+          <w:rFonts w:ascii="Times New Roman" w:eastAsia="Times New Roman" w:hAnsi="Times New Roman" w:cs="Times New Roman"/>
+          <w:i/>
+          <w:iCs/>
+          <w:color w:val="000000" w:themeColor="text1"/>
+          <w:shd w:val="clear" w:color="auto" w:fill="FFFFFF"/>
+        </w:rPr>
+        <w:t xml:space="preserve">H. </w:t>
+      </w:r>
+      <w:proofErr w:type="spellStart"/>
+      <w:r>
+        <w:rPr>
+          <w:rFonts w:ascii="Times New Roman" w:eastAsia="Times New Roman" w:hAnsi="Times New Roman" w:cs="Times New Roman"/>
+          <w:i/>
+          <w:iCs/>
+          <w:color w:val="000000" w:themeColor="text1"/>
+          <w:shd w:val="clear" w:color="auto" w:fill="FFFFFF"/>
+        </w:rPr>
+        <w:t>venatoria</w:t>
+      </w:r>
+      <w:proofErr w:type="spellEnd"/>
+      <w:r>
+        <w:rPr>
+          <w:rFonts w:ascii="Times New Roman" w:eastAsia="Times New Roman" w:hAnsi="Times New Roman" w:cs="Times New Roman"/>
+          <w:i/>
+          <w:iCs/>
+          <w:color w:val="000000" w:themeColor="text1"/>
+          <w:shd w:val="clear" w:color="auto" w:fill="FFFFFF"/>
+        </w:rPr>
+        <w:t xml:space="preserve"> likely suck out digested tissue from prey items, thus, visually determining ingestion is challenging even when</w:t>
       </w:r>
       <w:r>
         <w:rPr>
@@ -2664,7 +3039,160 @@
           <w:color w:val="000000" w:themeColor="text1"/>
           <w:shd w:val="clear" w:color="auto" w:fill="FFFFFF"/>
         </w:rPr>
-        <w:t xml:space="preserve"> observed. We have attempted to address these two concerns in an updated portion of the discussion (lines 46</w:t>
+        <w:t xml:space="preserve"> observed. </w:t>
+      </w:r>
+      <w:r>
+        <w:rPr>
+          <w:rFonts w:ascii="Times New Roman" w:eastAsia="Times New Roman" w:hAnsi="Times New Roman" w:cs="Times New Roman"/>
+          <w:i/>
+          <w:iCs/>
+          <w:color w:val="000000" w:themeColor="text1"/>
+          <w:shd w:val="clear" w:color="auto" w:fill="FFFFFF"/>
+        </w:rPr>
+        <w:t xml:space="preserve">We do not believe that repeating this trial would aid in detection given that ingestion may often be partial. Indeed, it may be particularly important to assess surface contamination when feeding is difficult to detect (when feeding rates may be low </w:t>
+      </w:r>
+      <w:r>
+        <w:rPr>
+          <w:rFonts w:ascii="Times New Roman" w:eastAsia="Times New Roman" w:hAnsi="Times New Roman" w:cs="Times New Roman"/>
+          <w:i/>
+          <w:iCs/>
+          <w:color w:val="000000" w:themeColor="text1"/>
+          <w:shd w:val="clear" w:color="auto" w:fill="FFFFFF"/>
+        </w:rPr>
+        <w:lastRenderedPageBreak/>
+        <w:t xml:space="preserve">and thus more easily confused with surface contamination results). Certainly, even imperfect information confirming when ingestion occurs would be helpful in interpreting these results, and we highlight that future studies, especially in taxa where feeding is more obvious, should include such a design. </w:t>
+      </w:r>
+    </w:p>
+    <w:p>
+      <w:pPr>
+        <w:rPr>
+          <w:rFonts w:ascii="Times New Roman" w:eastAsia="Times New Roman" w:hAnsi="Times New Roman" w:cs="Times New Roman"/>
+          <w:i/>
+          <w:iCs/>
+          <w:color w:val="000000" w:themeColor="text1"/>
+          <w:shd w:val="clear" w:color="auto" w:fill="FFFFFF"/>
+        </w:rPr>
+      </w:pPr>
+      <w:r>
+        <w:rPr>
+          <w:rFonts w:ascii="Times New Roman" w:eastAsia="Times New Roman" w:hAnsi="Times New Roman" w:cs="Times New Roman"/>
+          <w:i/>
+          <w:iCs/>
+          <w:color w:val="000000" w:themeColor="text1"/>
+          <w:shd w:val="clear" w:color="auto" w:fill="FFFFFF"/>
+        </w:rPr>
+        <w:t xml:space="preserve">We also agree that the sample size for this study is low due to the limitations we have highlighted. We have performed a power analysis with the values from our GLM model, which suggest that a sample size of n = 36 would be sufficient for a follow-up study (at a power of 0.8). We have also performed a simulation-based sensitivity analysis which suggests that at our current sample size, 86% of the time, our p-value would be above an α = 0.05 threshold based on 1000 simulated draws of our presence-absence detection model, suggesting that the outcome we interpret from our dataset (no effect of surface sterilization) is more common than the alternative hypothesis. </w:t>
+      </w:r>
+      <w:r>
+        <w:rPr>
+          <w:rFonts w:ascii="Times New Roman" w:eastAsia="Times New Roman" w:hAnsi="Times New Roman" w:cs="Times New Roman"/>
+          <w:i/>
+          <w:iCs/>
+          <w:color w:val="000000" w:themeColor="text1"/>
+          <w:shd w:val="clear" w:color="auto" w:fill="FFFFFF"/>
+        </w:rPr>
+        <w:t>However, we agree that this is a trial of a method that needs to be repeated to draw complete conclusions across consumers and contexts.  Simulated p-value distribution:</w:t>
+      </w:r>
+    </w:p>
+    <w:p>
+      <w:pPr>
+        <w:rPr>
+          <w:rFonts w:ascii="Times New Roman" w:eastAsia="Times New Roman" w:hAnsi="Times New Roman" w:cs="Times New Roman"/>
+          <w:i/>
+          <w:iCs/>
+          <w:color w:val="000000" w:themeColor="text1"/>
+          <w:shd w:val="clear" w:color="auto" w:fill="FFFFFF"/>
+        </w:rPr>
+      </w:pPr>
+      <w:r>
+        <w:rPr>
+          <w:rFonts w:ascii="Times New Roman" w:eastAsia="Times New Roman" w:hAnsi="Times New Roman" w:cs="Times New Roman"/>
+          <w:i/>
+          <w:iCs/>
+          <w:noProof/>
+          <w:color w:val="000000" w:themeColor="text1"/>
+          <w:shd w:val="clear" w:color="auto" w:fill="FFFFFF"/>
+        </w:rPr>
+        <w:drawing>
+          <wp:inline distT="0" distB="0" distL="0" distR="0" wp14:anchorId="0781F75C" wp14:editId="0528F262">
+            <wp:extent cx="5486400" cy="3657600"/>
+            <wp:effectExtent l="0" t="0" r="0" b="0"/>
+            <wp:docPr id="1" name="Picture 1"/>
+            <wp:cNvGraphicFramePr>
+              <a:graphicFrameLocks xmlns:a="http://schemas.openxmlformats.org/drawingml/2006/main" noChangeAspect="1"/>
+            </wp:cNvGraphicFramePr>
+            <a:graphic xmlns:a="http://schemas.openxmlformats.org/drawingml/2006/main">
+              <a:graphicData uri="http://schemas.openxmlformats.org/drawingml/2006/picture">
+                <pic:pic xmlns:pic="http://schemas.openxmlformats.org/drawingml/2006/picture">
+                  <pic:nvPicPr>
+                    <pic:cNvPr id="1" name="Picture 1"/>
+                    <pic:cNvPicPr/>
+                  </pic:nvPicPr>
+                  <pic:blipFill>
+                    <a:blip r:embed="rId4">
+                      <a:extLst>
+                        <a:ext uri="{28A0092B-C50C-407E-A947-70E740481C1C}">
+                          <a14:useLocalDpi xmlns:a14="http://schemas.microsoft.com/office/drawing/2010/main" val="0"/>
+                        </a:ext>
+                      </a:extLst>
+                    </a:blip>
+                    <a:stretch>
+                      <a:fillRect/>
+                    </a:stretch>
+                  </pic:blipFill>
+                  <pic:spPr>
+                    <a:xfrm>
+                      <a:off x="0" y="0"/>
+                      <a:ext cx="5486400" cy="3657600"/>
+                    </a:xfrm>
+                    <a:prstGeom prst="rect">
+                      <a:avLst/>
+                    </a:prstGeom>
+                  </pic:spPr>
+                </pic:pic>
+              </a:graphicData>
+            </a:graphic>
+          </wp:inline>
+        </w:drawing>
+      </w:r>
+    </w:p>
+    <w:p>
+      <w:pPr>
+        <w:rPr>
+          <w:rFonts w:ascii="Times New Roman" w:eastAsia="Times New Roman" w:hAnsi="Times New Roman" w:cs="Times New Roman"/>
+          <w:color w:val="222222"/>
+          <w:shd w:val="clear" w:color="auto" w:fill="FFFFFF"/>
+        </w:rPr>
+      </w:pPr>
+      <w:r>
+        <w:rPr>
+          <w:rFonts w:ascii="Times New Roman" w:eastAsia="Times New Roman" w:hAnsi="Times New Roman" w:cs="Times New Roman"/>
+          <w:i/>
+          <w:iCs/>
+          <w:color w:val="000000" w:themeColor="text1"/>
+          <w:shd w:val="clear" w:color="auto" w:fill="FFFFFF"/>
+        </w:rPr>
+        <w:t>We address these two concerns</w:t>
+      </w:r>
+      <w:r>
+        <w:rPr>
+          <w:rFonts w:ascii="Times New Roman" w:eastAsia="Times New Roman" w:hAnsi="Times New Roman" w:cs="Times New Roman"/>
+          <w:i/>
+          <w:iCs/>
+          <w:color w:val="000000" w:themeColor="text1"/>
+          <w:shd w:val="clear" w:color="auto" w:fill="FFFFFF"/>
+        </w:rPr>
+        <w:t xml:space="preserve"> (feeding trial methods and sample size)</w:t>
+      </w:r>
+      <w:r>
+        <w:rPr>
+          <w:rFonts w:ascii="Times New Roman" w:eastAsia="Times New Roman" w:hAnsi="Times New Roman" w:cs="Times New Roman"/>
+          <w:i/>
+          <w:iCs/>
+          <w:color w:val="000000" w:themeColor="text1"/>
+          <w:shd w:val="clear" w:color="auto" w:fill="FFFFFF"/>
+        </w:rPr>
+        <w:t xml:space="preserve"> in an updated portion of the discussion (lines 46</w:t>
       </w:r>
       <w:r>
         <w:rPr>
@@ -2704,45 +3232,221 @@
           <w:color w:val="000000" w:themeColor="text1"/>
           <w:shd w:val="clear" w:color="auto" w:fill="FFFFFF"/>
         </w:rPr>
-        <w:t xml:space="preserve">) highlighting that these results suggest next </w:t>
-      </w:r>
-      <w:r>
-        <w:rPr>
-          <w:rFonts w:ascii="Times New Roman" w:eastAsia="Times New Roman" w:hAnsi="Times New Roman" w:cs="Times New Roman"/>
-          <w:i/>
-          <w:iCs/>
-          <w:color w:val="000000" w:themeColor="text1"/>
+        <w:t>) highlighting that these results suggest next directions and a consideration of several alternative hypothese</w:t>
+      </w:r>
+      <w:r>
+        <w:rPr>
+          <w:rFonts w:ascii="Times New Roman" w:eastAsia="Times New Roman" w:hAnsi="Times New Roman" w:cs="Times New Roman"/>
+          <w:i/>
+          <w:iCs/>
+          <w:color w:val="000000" w:themeColor="text1"/>
+          <w:shd w:val="clear" w:color="auto" w:fill="FFFFFF"/>
+        </w:rPr>
+        <w:t>s</w:t>
+      </w:r>
+      <w:r>
+        <w:rPr>
+          <w:rFonts w:ascii="Times New Roman" w:eastAsia="Times New Roman" w:hAnsi="Times New Roman" w:cs="Times New Roman"/>
+          <w:i/>
+          <w:iCs/>
+          <w:color w:val="000000" w:themeColor="text1"/>
+          <w:shd w:val="clear" w:color="auto" w:fill="FFFFFF"/>
+        </w:rPr>
+        <w:t>. Furthermore, we have chosen to switch the order in which data are presented in the manuscript, specifically presenting the field results first followed by the feeding trial results</w:t>
+      </w:r>
+      <w:r>
+        <w:rPr>
+          <w:rFonts w:ascii="Times New Roman" w:eastAsia="Times New Roman" w:hAnsi="Times New Roman" w:cs="Times New Roman"/>
+          <w:i/>
+          <w:iCs/>
+          <w:color w:val="000000" w:themeColor="text1"/>
+          <w:shd w:val="clear" w:color="auto" w:fill="FFFFFF"/>
+        </w:rPr>
+        <w:t xml:space="preserve"> to highlight our more robust findings prior to the feeding trial findings</w:t>
+      </w:r>
+      <w:r>
+        <w:rPr>
+          <w:rFonts w:ascii="Times New Roman" w:eastAsia="Times New Roman" w:hAnsi="Times New Roman" w:cs="Times New Roman"/>
+          <w:i/>
+          <w:iCs/>
+          <w:color w:val="000000" w:themeColor="text1"/>
+          <w:shd w:val="clear" w:color="auto" w:fill="FFFFFF"/>
+        </w:rPr>
+        <w:t xml:space="preserve">.  </w:t>
+      </w:r>
+      <w:r>
+        <w:rPr>
+          <w:rFonts w:ascii="Times New Roman" w:eastAsia="Times New Roman" w:hAnsi="Times New Roman" w:cs="Times New Roman"/>
+          <w:i/>
+          <w:iCs/>
+          <w:color w:val="000000" w:themeColor="text1"/>
+        </w:rPr>
+        <w:br/>
+      </w:r>
+      <w:r>
+        <w:rPr>
+          <w:rFonts w:ascii="Times New Roman" w:eastAsia="Times New Roman" w:hAnsi="Times New Roman" w:cs="Times New Roman"/>
+          <w:color w:val="222222"/>
+        </w:rPr>
+        <w:br/>
+      </w:r>
+      <w:r>
+        <w:rPr>
+          <w:rFonts w:ascii="Times New Roman" w:eastAsia="Times New Roman" w:hAnsi="Times New Roman" w:cs="Times New Roman"/>
+          <w:color w:val="222222"/>
+          <w:shd w:val="clear" w:color="auto" w:fill="FFFFFF"/>
+        </w:rPr>
+        <w:t xml:space="preserve">One other potential issue is that these spiders were stored in 80% ethanol without refrigeration (lines 172-173). At 80% at room temperature, the DNA of both the spider and its prey may degrade, especially when the spider is large and the water inside its body further dilutes the ethanol. The size selection method of </w:t>
+      </w:r>
+      <w:proofErr w:type="spellStart"/>
+      <w:r>
+        <w:rPr>
+          <w:rFonts w:ascii="Times New Roman" w:eastAsia="Times New Roman" w:hAnsi="Times New Roman" w:cs="Times New Roman"/>
+          <w:color w:val="222222"/>
+          <w:shd w:val="clear" w:color="auto" w:fill="FFFFFF"/>
+        </w:rPr>
+        <w:t>Krehenwinkel</w:t>
+      </w:r>
+      <w:proofErr w:type="spellEnd"/>
+      <w:r>
+        <w:rPr>
+          <w:rFonts w:ascii="Times New Roman" w:eastAsia="Times New Roman" w:hAnsi="Times New Roman" w:cs="Times New Roman"/>
+          <w:color w:val="222222"/>
+          <w:shd w:val="clear" w:color="auto" w:fill="FFFFFF"/>
+        </w:rPr>
+        <w:t xml:space="preserve"> et al. (2017) works best when the predator’s own DNA has not had a chance to degrade – </w:t>
+      </w:r>
+      <w:proofErr w:type="gramStart"/>
+      <w:r>
+        <w:rPr>
+          <w:rFonts w:ascii="Times New Roman" w:eastAsia="Times New Roman" w:hAnsi="Times New Roman" w:cs="Times New Roman"/>
+          <w:color w:val="222222"/>
+          <w:shd w:val="clear" w:color="auto" w:fill="FFFFFF"/>
+        </w:rPr>
+        <w:t>e.g.</w:t>
+      </w:r>
+      <w:proofErr w:type="gramEnd"/>
+      <w:r>
+        <w:rPr>
+          <w:rFonts w:ascii="Times New Roman" w:eastAsia="Times New Roman" w:hAnsi="Times New Roman" w:cs="Times New Roman"/>
+          <w:color w:val="222222"/>
+          <w:shd w:val="clear" w:color="auto" w:fill="FFFFFF"/>
+        </w:rPr>
+        <w:t xml:space="preserve"> when kept frozen and/or in 100% ETOH – </w:t>
+      </w:r>
+      <w:r>
+        <w:rPr>
+          <w:rFonts w:ascii="Times New Roman" w:eastAsia="Times New Roman" w:hAnsi="Times New Roman" w:cs="Times New Roman"/>
+          <w:color w:val="222222"/>
           <w:shd w:val="clear" w:color="auto" w:fill="FFFFFF"/>
         </w:rPr>
         <w:lastRenderedPageBreak/>
-        <w:t>directions and a consideration of several alternative hypothese</w:t>
-      </w:r>
-      <w:r>
-        <w:rPr>
-          <w:rFonts w:ascii="Times New Roman" w:eastAsia="Times New Roman" w:hAnsi="Times New Roman" w:cs="Times New Roman"/>
-          <w:i/>
-          <w:iCs/>
-          <w:color w:val="000000" w:themeColor="text1"/>
-          <w:shd w:val="clear" w:color="auto" w:fill="FFFFFF"/>
-        </w:rPr>
-        <w:t>s</w:t>
-      </w:r>
-      <w:r>
-        <w:rPr>
-          <w:rFonts w:ascii="Times New Roman" w:eastAsia="Times New Roman" w:hAnsi="Times New Roman" w:cs="Times New Roman"/>
-          <w:i/>
-          <w:iCs/>
-          <w:color w:val="000000" w:themeColor="text1"/>
-          <w:shd w:val="clear" w:color="auto" w:fill="FFFFFF"/>
-        </w:rPr>
-        <w:t xml:space="preserve">. Furthermore, we have chosen to switch the order in which data are presented in the manuscript, specifically presenting the field results first followed by the feeding trial results.  </w:t>
-      </w:r>
-      <w:r>
-        <w:rPr>
-          <w:rFonts w:ascii="Times New Roman" w:eastAsia="Times New Roman" w:hAnsi="Times New Roman" w:cs="Times New Roman"/>
-          <w:i/>
-          <w:iCs/>
-          <w:color w:val="000000" w:themeColor="text1"/>
+        <w:t>otherwise some degraded predator DNA may be enriched along with the prey DNA. This could artificially depress the apparent prey abundance or prey detection rate in the spiders’ guts.</w:t>
+      </w:r>
+    </w:p>
+    <w:p>
+      <w:pPr>
+        <w:rPr>
+          <w:rFonts w:ascii="Times New Roman" w:eastAsia="Times New Roman" w:hAnsi="Times New Roman" w:cs="Times New Roman"/>
+          <w:color w:val="222222"/>
+          <w:shd w:val="clear" w:color="auto" w:fill="FFFFFF"/>
+        </w:rPr>
+      </w:pPr>
+    </w:p>
+    <w:p>
+      <w:pPr>
+        <w:rPr>
+          <w:rFonts w:ascii="Times New Roman" w:eastAsia="Times New Roman" w:hAnsi="Times New Roman" w:cs="Times New Roman"/>
+          <w:color w:val="222222"/>
+          <w:shd w:val="clear" w:color="auto" w:fill="FFFFFF"/>
+        </w:rPr>
+      </w:pPr>
+      <w:r>
+        <w:rPr>
+          <w:rFonts w:ascii="Times New Roman" w:eastAsia="Times New Roman" w:hAnsi="Times New Roman" w:cs="Times New Roman"/>
+          <w:i/>
+          <w:iCs/>
+          <w:color w:val="000000" w:themeColor="text1"/>
+          <w:shd w:val="clear" w:color="auto" w:fill="FFFFFF"/>
+        </w:rPr>
+        <w:t>We have updated this concentration based on an error we made in reporting these concentrations in the previous draft. The concentration was 95% EtOH (the highest concentration available at the field site). Furthermore, although no deep-freezing options were available at the time in the field site, we were able to keep samples stored at -20ºC until DNA extraction. We have updated these methods in lines 15</w:t>
+      </w:r>
+      <w:r>
+        <w:rPr>
+          <w:rFonts w:ascii="Times New Roman" w:eastAsia="Times New Roman" w:hAnsi="Times New Roman" w:cs="Times New Roman"/>
+          <w:i/>
+          <w:iCs/>
+          <w:color w:val="000000" w:themeColor="text1"/>
+          <w:shd w:val="clear" w:color="auto" w:fill="FFFFFF"/>
+        </w:rPr>
+        <w:t>2</w:t>
+      </w:r>
+      <w:r>
+        <w:rPr>
+          <w:rFonts w:ascii="Times New Roman" w:eastAsia="Times New Roman" w:hAnsi="Times New Roman" w:cs="Times New Roman"/>
+          <w:i/>
+          <w:iCs/>
+          <w:color w:val="000000" w:themeColor="text1"/>
+          <w:shd w:val="clear" w:color="auto" w:fill="FFFFFF"/>
+        </w:rPr>
+        <w:t>-156.</w:t>
+      </w:r>
+      <w:r>
+        <w:rPr>
+          <w:rFonts w:ascii="Times New Roman" w:eastAsia="Times New Roman" w:hAnsi="Times New Roman" w:cs="Times New Roman"/>
+          <w:i/>
+          <w:iCs/>
+          <w:color w:val="000000" w:themeColor="text1"/>
+          <w:shd w:val="clear" w:color="auto" w:fill="FFFFFF"/>
+        </w:rPr>
+        <w:t xml:space="preserve"> </w:t>
+      </w:r>
+      <w:r>
+        <w:rPr>
+          <w:rFonts w:ascii="Times New Roman" w:eastAsia="Times New Roman" w:hAnsi="Times New Roman" w:cs="Times New Roman"/>
+          <w:i/>
+          <w:iCs/>
+          <w:color w:val="000000" w:themeColor="text1"/>
+          <w:shd w:val="clear" w:color="auto" w:fill="FFFFFF"/>
+        </w:rPr>
+        <w:t>We agree that the use of sterilization fluids as opposed to freezing samples is worth considering</w:t>
+      </w:r>
+      <w:r>
+        <w:rPr>
+          <w:rFonts w:ascii="Times New Roman" w:eastAsia="Times New Roman" w:hAnsi="Times New Roman" w:cs="Times New Roman"/>
+          <w:i/>
+          <w:iCs/>
+          <w:color w:val="000000" w:themeColor="text1"/>
+          <w:shd w:val="clear" w:color="auto" w:fill="FFFFFF"/>
+        </w:rPr>
+        <w:t>, however, for potential users of diet DNA metabarcoding in similar remote field conditions, preservation fluids without freezer options may be a real constraint. We highlight that our data are promising to users in these contexts (e.g. many real-world field research projects) despite the limitation of freezer storage (</w:t>
+      </w:r>
+      <w:proofErr w:type="gramStart"/>
+      <w:r>
+        <w:rPr>
+          <w:rFonts w:ascii="Times New Roman" w:eastAsia="Times New Roman" w:hAnsi="Times New Roman" w:cs="Times New Roman"/>
+          <w:i/>
+          <w:iCs/>
+          <w:color w:val="000000" w:themeColor="text1"/>
+          <w:shd w:val="clear" w:color="auto" w:fill="FFFFFF"/>
+        </w:rPr>
+        <w:t>lines )</w:t>
+      </w:r>
+      <w:proofErr w:type="gramEnd"/>
+      <w:r>
+        <w:rPr>
+          <w:rFonts w:ascii="Times New Roman" w:eastAsia="Times New Roman" w:hAnsi="Times New Roman" w:cs="Times New Roman"/>
+          <w:i/>
+          <w:iCs/>
+          <w:color w:val="000000" w:themeColor="text1"/>
+          <w:shd w:val="clear" w:color="auto" w:fill="FFFFFF"/>
+        </w:rPr>
+        <w:t xml:space="preserve">. </w:t>
+      </w:r>
+      <w:r>
+        <w:rPr>
+          <w:rFonts w:ascii="Times New Roman" w:eastAsia="Times New Roman" w:hAnsi="Times New Roman" w:cs="Times New Roman"/>
+          <w:color w:val="222222"/>
         </w:rPr>
         <w:br/>
       </w:r>
@@ -2757,45 +3461,503 @@
         <w:rPr>
           <w:rFonts w:ascii="Times New Roman" w:eastAsia="Times New Roman" w:hAnsi="Times New Roman" w:cs="Times New Roman"/>
           <w:color w:val="222222"/>
-          <w:shd w:val="clear" w:color="auto" w:fill="FFFFFF"/>
-        </w:rPr>
-        <w:t>One other potential issue is that these spiders were stored in 80% ethanol without refrigeration (lines 172-173). At 80% at room temperature, the DNA of both the spider and its prey may degrade, especially when the spider is large and the water inside its body further dilutes the ethanol. The size selection method of Krehenwinkel et al. (2017) works best when the predator’s own DNA has not had a chance to degrade – e.g. when kept frozen and/or in 100% ETOH – otherwise some degraded predator DNA may be enriched along with the prey DNA. This could artificially depress the apparent prey abundance or prey detection rate in the spiders’ guts.</w:t>
-      </w:r>
-    </w:p>
-    <w:p>
-      <w:pPr>
-        <w:rPr>
-          <w:rFonts w:ascii="Times New Roman" w:eastAsia="Times New Roman" w:hAnsi="Times New Roman" w:cs="Times New Roman"/>
-          <w:color w:val="222222"/>
-          <w:shd w:val="clear" w:color="auto" w:fill="FFFFFF"/>
-        </w:rPr>
-      </w:pPr>
-    </w:p>
-    <w:p>
-      <w:pPr>
-        <w:rPr>
-          <w:rFonts w:ascii="Times New Roman" w:eastAsia="Times New Roman" w:hAnsi="Times New Roman" w:cs="Times New Roman"/>
-          <w:color w:val="222222"/>
-          <w:shd w:val="clear" w:color="auto" w:fill="FFFFFF"/>
-        </w:rPr>
-      </w:pPr>
-      <w:r>
-        <w:rPr>
-          <w:rFonts w:ascii="Times New Roman" w:eastAsia="Times New Roman" w:hAnsi="Times New Roman" w:cs="Times New Roman"/>
-          <w:i/>
-          <w:iCs/>
-          <w:color w:val="000000" w:themeColor="text1"/>
-          <w:shd w:val="clear" w:color="auto" w:fill="FFFFFF"/>
-        </w:rPr>
-        <w:t>We have updated this concentration based on an error we made in reporting these concentrations in the previous draft. The concentration was 95% EtOH (the highest concentration available at the field site). Furthermore, although no deep-freezing options were available at the time in the field site, we were able to keep samples stored at -20ºC until DNA extraction. We have updated these methods in lines 15</w:t>
-      </w:r>
-      <w:r>
-        <w:rPr>
-          <w:rFonts w:ascii="Times New Roman" w:eastAsia="Times New Roman" w:hAnsi="Times New Roman" w:cs="Times New Roman"/>
-          <w:i/>
-          <w:iCs/>
-          <w:color w:val="000000" w:themeColor="text1"/>
-          <w:shd w:val="clear" w:color="auto" w:fill="FFFFFF"/>
+        </w:rPr>
+        <w:br/>
+      </w:r>
+      <w:r>
+        <w:rPr>
+          <w:rFonts w:ascii="Times New Roman" w:eastAsia="Times New Roman" w:hAnsi="Times New Roman" w:cs="Times New Roman"/>
+          <w:color w:val="222222"/>
+          <w:shd w:val="clear" w:color="auto" w:fill="FFFFFF"/>
+        </w:rPr>
+        <w:t>-Field experiment:</w:t>
+      </w:r>
+      <w:r>
+        <w:rPr>
+          <w:rFonts w:ascii="Times New Roman" w:eastAsia="Times New Roman" w:hAnsi="Times New Roman" w:cs="Times New Roman"/>
+          <w:color w:val="222222"/>
+        </w:rPr>
+        <w:br/>
+      </w:r>
+      <w:r>
+        <w:rPr>
+          <w:rFonts w:ascii="Times New Roman" w:eastAsia="Times New Roman" w:hAnsi="Times New Roman" w:cs="Times New Roman"/>
+          <w:color w:val="222222"/>
+        </w:rPr>
+        <w:br/>
+      </w:r>
+      <w:r>
+        <w:rPr>
+          <w:rFonts w:ascii="Times New Roman" w:eastAsia="Times New Roman" w:hAnsi="Times New Roman" w:cs="Times New Roman"/>
+          <w:color w:val="222222"/>
+          <w:shd w:val="clear" w:color="auto" w:fill="FFFFFF"/>
+        </w:rPr>
+        <w:t>Sample size is reasonable and experimental methods seem sound. However, I do not agree with the decision to collapse prey sequences to family level. Doing so probably obscures important variation, as a single family could represent any number of species. I therefore do not trust results addressing diversity of recovered prey DNA at such a coarse level. There could in fact be a significant difference between sterilized and unsterilized individuals that simply is not detectable at the family level.</w:t>
+      </w:r>
+      <w:r>
+        <w:rPr>
+          <w:rFonts w:ascii="Times New Roman" w:eastAsia="Times New Roman" w:hAnsi="Times New Roman" w:cs="Times New Roman"/>
+          <w:color w:val="222222"/>
+        </w:rPr>
+        <w:br/>
+      </w:r>
+      <w:r>
+        <w:rPr>
+          <w:rFonts w:ascii="Times New Roman" w:eastAsia="Times New Roman" w:hAnsi="Times New Roman" w:cs="Times New Roman"/>
+          <w:color w:val="222222"/>
+        </w:rPr>
+        <w:br/>
+      </w:r>
+      <w:r>
+        <w:rPr>
+          <w:rFonts w:ascii="Times New Roman" w:eastAsia="Times New Roman" w:hAnsi="Times New Roman" w:cs="Times New Roman"/>
+          <w:color w:val="222222"/>
+          <w:shd w:val="clear" w:color="auto" w:fill="FFFFFF"/>
+        </w:rPr>
+        <w:t>Why not forget about prey taxonomy and simply work with OTUs clustered by sequence similarity? Or even work at the ASV level (though this will probably inflate diversity estimates)?</w:t>
+      </w:r>
+    </w:p>
+    <w:p>
+      <w:pPr>
+        <w:rPr>
+          <w:rFonts w:ascii="Times New Roman" w:eastAsia="Times New Roman" w:hAnsi="Times New Roman" w:cs="Times New Roman"/>
+          <w:color w:val="222222"/>
+          <w:shd w:val="clear" w:color="auto" w:fill="FFFFFF"/>
+        </w:rPr>
+      </w:pPr>
+    </w:p>
+    <w:p>
+      <w:pPr>
+        <w:rPr>
+          <w:rFonts w:ascii="Times New Roman" w:eastAsia="Times New Roman" w:hAnsi="Times New Roman" w:cs="Times New Roman"/>
+          <w:color w:val="222222"/>
+        </w:rPr>
+      </w:pPr>
+      <w:r>
+        <w:rPr>
+          <w:rFonts w:ascii="Times New Roman" w:eastAsia="Times New Roman" w:hAnsi="Times New Roman" w:cs="Times New Roman"/>
+          <w:i/>
+          <w:iCs/>
+          <w:color w:val="000000" w:themeColor="text1"/>
+          <w:shd w:val="clear" w:color="auto" w:fill="FFFFFF"/>
+        </w:rPr>
+        <w:t xml:space="preserve">We </w:t>
+      </w:r>
+      <w:r>
+        <w:rPr>
+          <w:rFonts w:ascii="Times New Roman" w:eastAsia="Times New Roman" w:hAnsi="Times New Roman" w:cs="Times New Roman"/>
+          <w:i/>
+          <w:iCs/>
+          <w:color w:val="000000" w:themeColor="text1"/>
+          <w:shd w:val="clear" w:color="auto" w:fill="FFFFFF"/>
+        </w:rPr>
+        <w:t xml:space="preserve">agree that there are limitations to analyzing at the family level, which might have effects on results. We </w:t>
+      </w:r>
+      <w:r>
+        <w:rPr>
+          <w:rFonts w:ascii="Times New Roman" w:eastAsia="Times New Roman" w:hAnsi="Times New Roman" w:cs="Times New Roman"/>
+          <w:i/>
+          <w:iCs/>
+          <w:color w:val="000000" w:themeColor="text1"/>
+          <w:shd w:val="clear" w:color="auto" w:fill="FFFFFF"/>
+        </w:rPr>
+        <w:t>have chosen to collapse prey diversity at the family level because this makes these data comparable to other studies in these types of systems (</w:t>
+      </w:r>
+      <w:proofErr w:type="gramStart"/>
+      <w:r>
+        <w:rPr>
+          <w:rFonts w:ascii="Times New Roman" w:eastAsia="Times New Roman" w:hAnsi="Times New Roman" w:cs="Times New Roman"/>
+          <w:i/>
+          <w:iCs/>
+          <w:color w:val="000000" w:themeColor="text1"/>
+          <w:shd w:val="clear" w:color="auto" w:fill="FFFFFF"/>
+        </w:rPr>
+        <w:t>e.g.</w:t>
+      </w:r>
+      <w:proofErr w:type="gramEnd"/>
+      <w:r>
+        <w:rPr>
+          <w:rFonts w:ascii="Times New Roman" w:eastAsia="Times New Roman" w:hAnsi="Times New Roman" w:cs="Times New Roman"/>
+          <w:i/>
+          <w:iCs/>
+          <w:color w:val="000000" w:themeColor="text1"/>
+          <w:shd w:val="clear" w:color="auto" w:fill="FFFFFF"/>
+        </w:rPr>
+        <w:t xml:space="preserve"> Brose et al. 2019 citation in paper). We agree that this may hide patterns at the ASV level, so we have updated our methods to examine both ASV-level and family-level richness and have found the results to be </w:t>
+      </w:r>
+      <w:r>
+        <w:rPr>
+          <w:rFonts w:ascii="Times New Roman" w:eastAsia="Times New Roman" w:hAnsi="Times New Roman" w:cs="Times New Roman"/>
+          <w:i/>
+          <w:iCs/>
+          <w:color w:val="000000" w:themeColor="text1"/>
+          <w:shd w:val="clear" w:color="auto" w:fill="FFFFFF"/>
+        </w:rPr>
+        <w:t xml:space="preserve">comparable. We present both to maximize depth and comparability across studies </w:t>
+      </w:r>
+      <w:r>
+        <w:rPr>
+          <w:rFonts w:ascii="Times New Roman" w:eastAsia="Times New Roman" w:hAnsi="Times New Roman" w:cs="Times New Roman"/>
+          <w:i/>
+          <w:iCs/>
+          <w:color w:val="000000" w:themeColor="text1"/>
+          <w:shd w:val="clear" w:color="auto" w:fill="FFFFFF"/>
+        </w:rPr>
+        <w:t>(lines 318-321, 420-429, Figure 3).</w:t>
+      </w:r>
+      <w:r>
+        <w:rPr>
+          <w:rFonts w:ascii="Times New Roman" w:eastAsia="Times New Roman" w:hAnsi="Times New Roman" w:cs="Times New Roman"/>
+          <w:color w:val="222222"/>
+        </w:rPr>
+        <w:br/>
+      </w:r>
+      <w:r>
+        <w:rPr>
+          <w:rFonts w:ascii="Times New Roman" w:eastAsia="Times New Roman" w:hAnsi="Times New Roman" w:cs="Times New Roman"/>
+          <w:color w:val="222222"/>
+        </w:rPr>
+        <w:br/>
+      </w:r>
+      <w:r>
+        <w:rPr>
+          <w:rFonts w:ascii="Times New Roman" w:eastAsia="Times New Roman" w:hAnsi="Times New Roman" w:cs="Times New Roman"/>
+          <w:color w:val="222222"/>
+          <w:shd w:val="clear" w:color="auto" w:fill="FFFFFF"/>
+        </w:rPr>
+        <w:t xml:space="preserve">A bit more detail is needed on how the authors processed sequence data. How did the authors deal with NUMTs? How exactly did they determine whether an ASV matched H. </w:t>
+      </w:r>
+      <w:proofErr w:type="spellStart"/>
+      <w:r>
+        <w:rPr>
+          <w:rFonts w:ascii="Times New Roman" w:eastAsia="Times New Roman" w:hAnsi="Times New Roman" w:cs="Times New Roman"/>
+          <w:color w:val="222222"/>
+          <w:shd w:val="clear" w:color="auto" w:fill="FFFFFF"/>
+        </w:rPr>
+        <w:t>venatoria</w:t>
+      </w:r>
+      <w:proofErr w:type="spellEnd"/>
+      <w:r>
+        <w:rPr>
+          <w:rFonts w:ascii="Times New Roman" w:eastAsia="Times New Roman" w:hAnsi="Times New Roman" w:cs="Times New Roman"/>
+          <w:color w:val="222222"/>
+          <w:shd w:val="clear" w:color="auto" w:fill="FFFFFF"/>
+        </w:rPr>
+        <w:t xml:space="preserve"> or a prey item (was there a minimum BLAST % match)?</w:t>
+      </w:r>
+      <w:r>
+        <w:rPr>
+          <w:rFonts w:ascii="Times New Roman" w:eastAsia="Times New Roman" w:hAnsi="Times New Roman" w:cs="Times New Roman"/>
+          <w:color w:val="222222"/>
+        </w:rPr>
+        <w:br/>
+      </w:r>
+    </w:p>
+    <w:p>
+      <w:pPr>
+        <w:rPr>
+          <w:rFonts w:ascii="Times New Roman" w:eastAsia="Times New Roman" w:hAnsi="Times New Roman" w:cs="Times New Roman"/>
+          <w:color w:val="222222"/>
+          <w:shd w:val="clear" w:color="auto" w:fill="FFFFFF"/>
+        </w:rPr>
+      </w:pPr>
+      <w:r>
+        <w:rPr>
+          <w:rFonts w:ascii="Times New Roman" w:eastAsia="Times New Roman" w:hAnsi="Times New Roman" w:cs="Times New Roman"/>
+          <w:i/>
+          <w:iCs/>
+          <w:color w:val="000000" w:themeColor="text1"/>
+        </w:rPr>
+        <w:t>We have</w:t>
+      </w:r>
+      <w:r>
+        <w:rPr>
+          <w:rFonts w:ascii="Times New Roman" w:eastAsia="Times New Roman" w:hAnsi="Times New Roman" w:cs="Times New Roman"/>
+          <w:i/>
+          <w:iCs/>
+          <w:color w:val="000000" w:themeColor="text1"/>
+        </w:rPr>
+        <w:t xml:space="preserve"> now</w:t>
+      </w:r>
+      <w:r>
+        <w:rPr>
+          <w:rFonts w:ascii="Times New Roman" w:eastAsia="Times New Roman" w:hAnsi="Times New Roman" w:cs="Times New Roman"/>
+          <w:i/>
+          <w:iCs/>
+          <w:color w:val="000000" w:themeColor="text1"/>
+        </w:rPr>
+        <w:t xml:space="preserve"> included details throughout the manuscript that we hope will clarify this important point. Specifically, we assigned H. </w:t>
+      </w:r>
+      <w:proofErr w:type="spellStart"/>
+      <w:r>
+        <w:rPr>
+          <w:rFonts w:ascii="Times New Roman" w:eastAsia="Times New Roman" w:hAnsi="Times New Roman" w:cs="Times New Roman"/>
+          <w:i/>
+          <w:iCs/>
+          <w:color w:val="000000" w:themeColor="text1"/>
+        </w:rPr>
+        <w:t>venatoria</w:t>
+      </w:r>
+      <w:proofErr w:type="spellEnd"/>
+      <w:r>
+        <w:rPr>
+          <w:rFonts w:ascii="Times New Roman" w:eastAsia="Times New Roman" w:hAnsi="Times New Roman" w:cs="Times New Roman"/>
+          <w:i/>
+          <w:iCs/>
+          <w:color w:val="000000" w:themeColor="text1"/>
+        </w:rPr>
+        <w:t xml:space="preserve"> as any sequence that matched the family </w:t>
+      </w:r>
+      <w:proofErr w:type="spellStart"/>
+      <w:r>
+        <w:rPr>
+          <w:rFonts w:ascii="Times New Roman" w:eastAsia="Times New Roman" w:hAnsi="Times New Roman" w:cs="Times New Roman"/>
+          <w:i/>
+          <w:iCs/>
+          <w:color w:val="000000" w:themeColor="text1"/>
+        </w:rPr>
+        <w:t>Sparassidae</w:t>
+      </w:r>
+      <w:proofErr w:type="spellEnd"/>
+      <w:r>
+        <w:rPr>
+          <w:rFonts w:ascii="Times New Roman" w:eastAsia="Times New Roman" w:hAnsi="Times New Roman" w:cs="Times New Roman"/>
+          <w:i/>
+          <w:iCs/>
+          <w:color w:val="000000" w:themeColor="text1"/>
+        </w:rPr>
+        <w:t>, as this is the only species in that family on the atoll (lines 1</w:t>
+      </w:r>
+      <w:r>
+        <w:rPr>
+          <w:rFonts w:ascii="Times New Roman" w:eastAsia="Times New Roman" w:hAnsi="Times New Roman" w:cs="Times New Roman"/>
+          <w:i/>
+          <w:iCs/>
+          <w:color w:val="000000" w:themeColor="text1"/>
+        </w:rPr>
+        <w:t>09</w:t>
+      </w:r>
+      <w:r>
+        <w:rPr>
+          <w:rFonts w:ascii="Times New Roman" w:eastAsia="Times New Roman" w:hAnsi="Times New Roman" w:cs="Times New Roman"/>
+          <w:i/>
+          <w:iCs/>
+          <w:color w:val="000000" w:themeColor="text1"/>
+        </w:rPr>
+        <w:t>-1</w:t>
+      </w:r>
+      <w:r>
+        <w:rPr>
+          <w:rFonts w:ascii="Times New Roman" w:eastAsia="Times New Roman" w:hAnsi="Times New Roman" w:cs="Times New Roman"/>
+          <w:i/>
+          <w:iCs/>
+          <w:color w:val="000000" w:themeColor="text1"/>
+        </w:rPr>
+        <w:t>10</w:t>
+      </w:r>
+      <w:r>
+        <w:rPr>
+          <w:rFonts w:ascii="Times New Roman" w:eastAsia="Times New Roman" w:hAnsi="Times New Roman" w:cs="Times New Roman"/>
+          <w:i/>
+          <w:iCs/>
+          <w:color w:val="000000" w:themeColor="text1"/>
+        </w:rPr>
+        <w:t>, lines 29</w:t>
+      </w:r>
+      <w:r>
+        <w:rPr>
+          <w:rFonts w:ascii="Times New Roman" w:eastAsia="Times New Roman" w:hAnsi="Times New Roman" w:cs="Times New Roman"/>
+          <w:i/>
+          <w:iCs/>
+          <w:color w:val="000000" w:themeColor="text1"/>
+        </w:rPr>
+        <w:t>1</w:t>
+      </w:r>
+      <w:r>
+        <w:rPr>
+          <w:rFonts w:ascii="Times New Roman" w:eastAsia="Times New Roman" w:hAnsi="Times New Roman" w:cs="Times New Roman"/>
+          <w:i/>
+          <w:iCs/>
+          <w:color w:val="000000" w:themeColor="text1"/>
+        </w:rPr>
+        <w:t>-29</w:t>
+      </w:r>
+      <w:r>
+        <w:rPr>
+          <w:rFonts w:ascii="Times New Roman" w:eastAsia="Times New Roman" w:hAnsi="Times New Roman" w:cs="Times New Roman"/>
+          <w:i/>
+          <w:iCs/>
+          <w:color w:val="000000" w:themeColor="text1"/>
+        </w:rPr>
+        <w:t>3</w:t>
+      </w:r>
+      <w:r>
+        <w:rPr>
+          <w:rFonts w:ascii="Times New Roman" w:eastAsia="Times New Roman" w:hAnsi="Times New Roman" w:cs="Times New Roman"/>
+          <w:i/>
+          <w:iCs/>
+          <w:color w:val="000000" w:themeColor="text1"/>
+        </w:rPr>
+        <w:t>). We have also reported more of the parameters from MEGAN highlighting the coverage of taxonomic assignments (lines 25</w:t>
+      </w:r>
+      <w:r>
+        <w:rPr>
+          <w:rFonts w:ascii="Times New Roman" w:eastAsia="Times New Roman" w:hAnsi="Times New Roman" w:cs="Times New Roman"/>
+          <w:i/>
+          <w:iCs/>
+          <w:color w:val="000000" w:themeColor="text1"/>
+        </w:rPr>
+        <w:t>7</w:t>
+      </w:r>
+      <w:r>
+        <w:rPr>
+          <w:rFonts w:ascii="Times New Roman" w:eastAsia="Times New Roman" w:hAnsi="Times New Roman" w:cs="Times New Roman"/>
+          <w:i/>
+          <w:iCs/>
+          <w:color w:val="000000" w:themeColor="text1"/>
+        </w:rPr>
+        <w:t>-2</w:t>
+      </w:r>
+      <w:r>
+        <w:rPr>
+          <w:rFonts w:ascii="Times New Roman" w:eastAsia="Times New Roman" w:hAnsi="Times New Roman" w:cs="Times New Roman"/>
+          <w:i/>
+          <w:iCs/>
+          <w:color w:val="000000" w:themeColor="text1"/>
+        </w:rPr>
+        <w:t>59</w:t>
+      </w:r>
+      <w:r>
+        <w:rPr>
+          <w:rFonts w:ascii="Times New Roman" w:eastAsia="Times New Roman" w:hAnsi="Times New Roman" w:cs="Times New Roman"/>
+          <w:i/>
+          <w:iCs/>
+          <w:color w:val="000000" w:themeColor="text1"/>
+        </w:rPr>
+        <w:t>, lines 3</w:t>
+      </w:r>
+      <w:r>
+        <w:rPr>
+          <w:rFonts w:ascii="Times New Roman" w:eastAsia="Times New Roman" w:hAnsi="Times New Roman" w:cs="Times New Roman"/>
+          <w:i/>
+          <w:iCs/>
+          <w:color w:val="000000" w:themeColor="text1"/>
+        </w:rPr>
+        <w:t>89</w:t>
+      </w:r>
+      <w:r>
+        <w:rPr>
+          <w:rFonts w:ascii="Times New Roman" w:eastAsia="Times New Roman" w:hAnsi="Times New Roman" w:cs="Times New Roman"/>
+          <w:i/>
+          <w:iCs/>
+          <w:color w:val="000000" w:themeColor="text1"/>
+        </w:rPr>
+        <w:t>-3</w:t>
+      </w:r>
+      <w:r>
+        <w:rPr>
+          <w:rFonts w:ascii="Times New Roman" w:eastAsia="Times New Roman" w:hAnsi="Times New Roman" w:cs="Times New Roman"/>
+          <w:i/>
+          <w:iCs/>
+          <w:color w:val="000000" w:themeColor="text1"/>
+        </w:rPr>
+        <w:t>92</w:t>
+      </w:r>
+      <w:r>
+        <w:rPr>
+          <w:rFonts w:ascii="Times New Roman" w:eastAsia="Times New Roman" w:hAnsi="Times New Roman" w:cs="Times New Roman"/>
+          <w:i/>
+          <w:iCs/>
+          <w:color w:val="000000" w:themeColor="text1"/>
+        </w:rPr>
+        <w:t>) to clarify how ASVs were assigned through the program. We also report the percentage rarefied reads of ASVs in each category (consumer, potential diet, non-diet lines 38</w:t>
+      </w:r>
+      <w:r>
+        <w:rPr>
+          <w:rFonts w:ascii="Times New Roman" w:eastAsia="Times New Roman" w:hAnsi="Times New Roman" w:cs="Times New Roman"/>
+          <w:i/>
+          <w:iCs/>
+          <w:color w:val="000000" w:themeColor="text1"/>
+        </w:rPr>
+        <w:t>6</w:t>
+      </w:r>
+      <w:r>
+        <w:rPr>
+          <w:rFonts w:ascii="Times New Roman" w:eastAsia="Times New Roman" w:hAnsi="Times New Roman" w:cs="Times New Roman"/>
+          <w:i/>
+          <w:iCs/>
+          <w:color w:val="000000" w:themeColor="text1"/>
+        </w:rPr>
+        <w:t>-38</w:t>
+      </w:r>
+      <w:r>
+        <w:rPr>
+          <w:rFonts w:ascii="Times New Roman" w:eastAsia="Times New Roman" w:hAnsi="Times New Roman" w:cs="Times New Roman"/>
+          <w:i/>
+          <w:iCs/>
+          <w:color w:val="000000" w:themeColor="text1"/>
+        </w:rPr>
+        <w:t>7</w:t>
+      </w:r>
+      <w:r>
+        <w:rPr>
+          <w:rFonts w:ascii="Times New Roman" w:eastAsia="Times New Roman" w:hAnsi="Times New Roman" w:cs="Times New Roman"/>
+          <w:i/>
+          <w:iCs/>
+          <w:color w:val="000000" w:themeColor="text1"/>
+        </w:rPr>
+        <w:t xml:space="preserve">). Specific to NUMTs, because MEGAN </w:t>
+      </w:r>
+      <w:r>
+        <w:rPr>
+          <w:rFonts w:ascii="Times New Roman" w:eastAsia="Times New Roman" w:hAnsi="Times New Roman" w:cs="Times New Roman"/>
+          <w:i/>
+          <w:iCs/>
+          <w:color w:val="000000" w:themeColor="text1"/>
+        </w:rPr>
+        <w:lastRenderedPageBreak/>
+        <w:t>assigned family-level taxonomic</w:t>
+      </w:r>
+      <w:r>
+        <w:rPr>
+          <w:rFonts w:ascii="Times New Roman" w:eastAsia="Times New Roman" w:hAnsi="Times New Roman" w:cs="Times New Roman"/>
+          <w:color w:val="000000" w:themeColor="text1"/>
+        </w:rPr>
+        <w:t xml:space="preserve"> </w:t>
+      </w:r>
+      <w:r>
+        <w:rPr>
+          <w:rFonts w:ascii="Times New Roman" w:eastAsia="Times New Roman" w:hAnsi="Times New Roman" w:cs="Times New Roman"/>
+          <w:i/>
+          <w:iCs/>
+          <w:color w:val="000000" w:themeColor="text1"/>
+        </w:rPr>
+        <w:t>assignments with 100% coverage (lines 3</w:t>
+      </w:r>
+      <w:r>
+        <w:rPr>
+          <w:rFonts w:ascii="Times New Roman" w:eastAsia="Times New Roman" w:hAnsi="Times New Roman" w:cs="Times New Roman"/>
+          <w:i/>
+          <w:iCs/>
+          <w:color w:val="000000" w:themeColor="text1"/>
+        </w:rPr>
+        <w:t>89</w:t>
+      </w:r>
+      <w:r>
+        <w:rPr>
+          <w:rFonts w:ascii="Times New Roman" w:eastAsia="Times New Roman" w:hAnsi="Times New Roman" w:cs="Times New Roman"/>
+          <w:i/>
+          <w:iCs/>
+          <w:color w:val="000000" w:themeColor="text1"/>
+        </w:rPr>
+        <w:t>-39</w:t>
+      </w:r>
+      <w:r>
+        <w:rPr>
+          <w:rFonts w:ascii="Times New Roman" w:eastAsia="Times New Roman" w:hAnsi="Times New Roman" w:cs="Times New Roman"/>
+          <w:i/>
+          <w:iCs/>
+          <w:color w:val="000000" w:themeColor="text1"/>
         </w:rPr>
         <w:t>2</w:t>
       </w:r>
@@ -2805,43 +3967,28 @@
           <w:i/>
           <w:iCs/>
           <w:color w:val="000000" w:themeColor="text1"/>
-          <w:shd w:val="clear" w:color="auto" w:fill="FFFFFF"/>
-        </w:rPr>
-        <w:t>-156.</w:t>
-      </w:r>
-      <w:r>
-        <w:rPr>
-          <w:rFonts w:ascii="Times New Roman" w:eastAsia="Times New Roman" w:hAnsi="Times New Roman" w:cs="Times New Roman"/>
-          <w:i/>
-          <w:iCs/>
-          <w:color w:val="000000" w:themeColor="text1"/>
-          <w:shd w:val="clear" w:color="auto" w:fill="FFFFFF"/>
+        </w:rPr>
+        <w:t>) we take this as evidence for a low representation of NUMTs in this dataset.</w:t>
+      </w:r>
+      <w:r>
+        <w:rPr>
+          <w:rFonts w:ascii="Times New Roman" w:eastAsia="Times New Roman" w:hAnsi="Times New Roman" w:cs="Times New Roman"/>
+          <w:i/>
+          <w:iCs/>
+          <w:color w:val="000000" w:themeColor="text1"/>
+        </w:rPr>
+        <w:t xml:space="preserve"> Additionally, we consider combining taxonomic units at the family level also provides a conservative richness estimate that is less susceptible to the over-estimation of diversity that arises when NUMTs are present.</w:t>
+      </w:r>
+      <w:r>
+        <w:rPr>
+          <w:rFonts w:ascii="Times New Roman" w:eastAsia="Times New Roman" w:hAnsi="Times New Roman" w:cs="Times New Roman"/>
+          <w:color w:val="000000" w:themeColor="text1"/>
         </w:rPr>
         <w:t xml:space="preserve"> </w:t>
       </w:r>
       <w:r>
         <w:rPr>
           <w:rFonts w:ascii="Times New Roman" w:eastAsia="Times New Roman" w:hAnsi="Times New Roman" w:cs="Times New Roman"/>
-          <w:i/>
-          <w:iCs/>
-          <w:color w:val="000000" w:themeColor="text1"/>
-          <w:shd w:val="clear" w:color="auto" w:fill="FFFFFF"/>
-        </w:rPr>
-        <w:t>We agree that the use of sterilization fluids as opposed to freezing samples is worth considering</w:t>
-      </w:r>
-      <w:r>
-        <w:rPr>
-          <w:rFonts w:ascii="Times New Roman" w:eastAsia="Times New Roman" w:hAnsi="Times New Roman" w:cs="Times New Roman"/>
-          <w:i/>
-          <w:iCs/>
-          <w:color w:val="000000" w:themeColor="text1"/>
-          <w:shd w:val="clear" w:color="auto" w:fill="FFFFFF"/>
-        </w:rPr>
-        <w:t xml:space="preserve">, however, for potential users of diet DNA metabarcoding in similar remote field conditions, preservation fluids without freezer options may be a real constraint. We highlight that our data are promising to users in these contexts (e.g. many real-world field research projects) despite the limitation of freezer storage (lines ). </w:t>
-      </w:r>
-      <w:r>
-        <w:rPr>
-          <w:rFonts w:ascii="Times New Roman" w:eastAsia="Times New Roman" w:hAnsi="Times New Roman" w:cs="Times New Roman"/>
           <w:color w:val="222222"/>
         </w:rPr>
         <w:br/>
@@ -2857,6 +4004,14 @@
         <w:rPr>
           <w:rFonts w:ascii="Times New Roman" w:eastAsia="Times New Roman" w:hAnsi="Times New Roman" w:cs="Times New Roman"/>
           <w:color w:val="222222"/>
+          <w:shd w:val="clear" w:color="auto" w:fill="FFFFFF"/>
+        </w:rPr>
+        <w:t>-Molecular work:</w:t>
+      </w:r>
+      <w:r>
+        <w:rPr>
+          <w:rFonts w:ascii="Times New Roman" w:eastAsia="Times New Roman" w:hAnsi="Times New Roman" w:cs="Times New Roman"/>
+          <w:color w:val="222222"/>
         </w:rPr>
         <w:br/>
       </w:r>
@@ -2864,14 +4019,6 @@
         <w:rPr>
           <w:rFonts w:ascii="Times New Roman" w:eastAsia="Times New Roman" w:hAnsi="Times New Roman" w:cs="Times New Roman"/>
           <w:color w:val="222222"/>
-          <w:shd w:val="clear" w:color="auto" w:fill="FFFFFF"/>
-        </w:rPr>
-        <w:t>-Field experiment:</w:t>
-      </w:r>
-      <w:r>
-        <w:rPr>
-          <w:rFonts w:ascii="Times New Roman" w:eastAsia="Times New Roman" w:hAnsi="Times New Roman" w:cs="Times New Roman"/>
-          <w:color w:val="222222"/>
         </w:rPr>
         <w:br/>
       </w:r>
@@ -2879,6 +4026,249 @@
         <w:rPr>
           <w:rFonts w:ascii="Times New Roman" w:eastAsia="Times New Roman" w:hAnsi="Times New Roman" w:cs="Times New Roman"/>
           <w:color w:val="222222"/>
+          <w:shd w:val="clear" w:color="auto" w:fill="FFFFFF"/>
+        </w:rPr>
+        <w:t>The reported success rate for PCR amplification is low at 78% (lines 391-392). Did the authors attempt to optimize PCR or extractions for those that did not work the first time? PCR inhibitors can be a big problem in spiders, especially in larger individuals. It may be worth rerunning PCR using diluted DNA template, and if this does not work, then the authors could try performing a repurification of the DNA extracts.</w:t>
+      </w:r>
+    </w:p>
+    <w:p>
+      <w:pPr>
+        <w:rPr>
+          <w:rFonts w:ascii="Times New Roman" w:eastAsia="Times New Roman" w:hAnsi="Times New Roman" w:cs="Times New Roman"/>
+          <w:color w:val="222222"/>
+          <w:shd w:val="clear" w:color="auto" w:fill="FFFFFF"/>
+        </w:rPr>
+      </w:pPr>
+    </w:p>
+    <w:p>
+      <w:pPr>
+        <w:rPr>
+          <w:rFonts w:ascii="Times New Roman" w:eastAsia="Times New Roman" w:hAnsi="Times New Roman" w:cs="Times New Roman"/>
+          <w:i/>
+          <w:iCs/>
+          <w:color w:val="000000" w:themeColor="text1"/>
+          <w:shd w:val="clear" w:color="auto" w:fill="FFFFFF"/>
+        </w:rPr>
+      </w:pPr>
+      <w:r>
+        <w:rPr>
+          <w:rFonts w:ascii="Times New Roman" w:eastAsia="Times New Roman" w:hAnsi="Times New Roman" w:cs="Times New Roman"/>
+          <w:i/>
+          <w:iCs/>
+          <w:color w:val="000000" w:themeColor="text1"/>
+          <w:shd w:val="clear" w:color="auto" w:fill="FFFFFF"/>
+        </w:rPr>
+        <w:t>We optimized our PCR and extraction conditions compared to those reported in the study used to derive these results (</w:t>
+      </w:r>
+      <w:proofErr w:type="spellStart"/>
+      <w:r>
+        <w:rPr>
+          <w:rFonts w:ascii="Times New Roman" w:eastAsia="Times New Roman" w:hAnsi="Times New Roman" w:cs="Times New Roman"/>
+          <w:i/>
+          <w:iCs/>
+          <w:color w:val="000000" w:themeColor="text1"/>
+          <w:shd w:val="clear" w:color="auto" w:fill="FFFFFF"/>
+        </w:rPr>
+        <w:t>Krehenwinkel</w:t>
+      </w:r>
+      <w:proofErr w:type="spellEnd"/>
+      <w:r>
+        <w:rPr>
+          <w:rFonts w:ascii="Times New Roman" w:eastAsia="Times New Roman" w:hAnsi="Times New Roman" w:cs="Times New Roman"/>
+          <w:i/>
+          <w:iCs/>
+          <w:color w:val="000000" w:themeColor="text1"/>
+          <w:shd w:val="clear" w:color="auto" w:fill="FFFFFF"/>
+        </w:rPr>
+        <w:t xml:space="preserve"> et al. 2017). Specifically, we optimized the PCR conditions (varied number of cycles, multiple annealing temperatures, varied ratios of </w:t>
+      </w:r>
+      <w:proofErr w:type="spellStart"/>
+      <w:r>
+        <w:rPr>
+          <w:rFonts w:ascii="Times New Roman" w:eastAsia="Times New Roman" w:hAnsi="Times New Roman" w:cs="Times New Roman"/>
+          <w:i/>
+          <w:iCs/>
+          <w:color w:val="000000" w:themeColor="text1"/>
+          <w:shd w:val="clear" w:color="auto" w:fill="FFFFFF"/>
+        </w:rPr>
+        <w:t>Ampure</w:t>
+      </w:r>
+      <w:proofErr w:type="spellEnd"/>
+      <w:r>
+        <w:rPr>
+          <w:rFonts w:ascii="Times New Roman" w:eastAsia="Times New Roman" w:hAnsi="Times New Roman" w:cs="Times New Roman"/>
+          <w:i/>
+          <w:iCs/>
+          <w:color w:val="000000" w:themeColor="text1"/>
+          <w:shd w:val="clear" w:color="auto" w:fill="FFFFFF"/>
+        </w:rPr>
+        <w:t xml:space="preserve"> XP beads for all bead cleaning steps), over the period of several months as well as adjusted the concentrations of DNA template used in PCRs</w:t>
+      </w:r>
+      <w:r>
+        <w:rPr>
+          <w:rFonts w:ascii="Times New Roman" w:eastAsia="Times New Roman" w:hAnsi="Times New Roman" w:cs="Times New Roman"/>
+          <w:i/>
+          <w:iCs/>
+          <w:color w:val="000000" w:themeColor="text1"/>
+          <w:shd w:val="clear" w:color="auto" w:fill="FFFFFF"/>
+        </w:rPr>
+        <w:t xml:space="preserve"> and </w:t>
+      </w:r>
+      <w:r>
+        <w:rPr>
+          <w:rFonts w:ascii="Times New Roman" w:eastAsia="Times New Roman" w:hAnsi="Times New Roman" w:cs="Times New Roman"/>
+          <w:i/>
+          <w:iCs/>
+          <w:color w:val="000000" w:themeColor="text1"/>
+          <w:shd w:val="clear" w:color="auto" w:fill="FFFFFF"/>
+        </w:rPr>
+        <w:t>tested</w:t>
+      </w:r>
+      <w:r>
+        <w:rPr>
+          <w:rFonts w:ascii="Times New Roman" w:eastAsia="Times New Roman" w:hAnsi="Times New Roman" w:cs="Times New Roman"/>
+          <w:i/>
+          <w:iCs/>
+          <w:color w:val="000000" w:themeColor="text1"/>
+          <w:shd w:val="clear" w:color="auto" w:fill="FFFFFF"/>
+        </w:rPr>
+        <w:t xml:space="preserve"> PCRs with two different master mixes</w:t>
+      </w:r>
+      <w:r>
+        <w:rPr>
+          <w:rFonts w:ascii="Times New Roman" w:eastAsia="Times New Roman" w:hAnsi="Times New Roman" w:cs="Times New Roman"/>
+          <w:i/>
+          <w:iCs/>
+          <w:color w:val="000000" w:themeColor="text1"/>
+          <w:shd w:val="clear" w:color="auto" w:fill="FFFFFF"/>
+        </w:rPr>
+        <w:t>. We did re-run samples that did not work through PCR two times. We agree that this success rate seems to suggest PCR inhibitors common to spiders.</w:t>
+      </w:r>
+      <w:r>
+        <w:rPr>
+          <w:rFonts w:ascii="Times New Roman" w:eastAsia="Times New Roman" w:hAnsi="Times New Roman" w:cs="Times New Roman"/>
+          <w:i/>
+          <w:iCs/>
+          <w:color w:val="000000" w:themeColor="text1"/>
+          <w:shd w:val="clear" w:color="auto" w:fill="FFFFFF"/>
+        </w:rPr>
+        <w:t xml:space="preserve"> We did attempt to repurify DNA extracts for </w:t>
+      </w:r>
+      <w:r>
+        <w:rPr>
+          <w:rFonts w:ascii="Times New Roman" w:eastAsia="Times New Roman" w:hAnsi="Times New Roman" w:cs="Times New Roman"/>
+          <w:i/>
+          <w:iCs/>
+          <w:color w:val="000000" w:themeColor="text1"/>
+          <w:shd w:val="clear" w:color="auto" w:fill="FFFFFF"/>
+        </w:rPr>
+        <w:t>~8</w:t>
+      </w:r>
+      <w:r>
+        <w:rPr>
+          <w:rFonts w:ascii="Times New Roman" w:eastAsia="Times New Roman" w:hAnsi="Times New Roman" w:cs="Times New Roman"/>
+          <w:i/>
+          <w:iCs/>
+          <w:color w:val="000000" w:themeColor="text1"/>
+          <w:shd w:val="clear" w:color="auto" w:fill="FFFFFF"/>
+        </w:rPr>
+        <w:t xml:space="preserve"> samples</w:t>
+      </w:r>
+      <w:r>
+        <w:rPr>
+          <w:rFonts w:ascii="Times New Roman" w:eastAsia="Times New Roman" w:hAnsi="Times New Roman" w:cs="Times New Roman"/>
+          <w:i/>
+          <w:iCs/>
+          <w:color w:val="000000" w:themeColor="text1"/>
+          <w:shd w:val="clear" w:color="auto" w:fill="FFFFFF"/>
+        </w:rPr>
+        <w:t xml:space="preserve"> during this optimization period</w:t>
+      </w:r>
+      <w:r>
+        <w:rPr>
+          <w:rFonts w:ascii="Times New Roman" w:eastAsia="Times New Roman" w:hAnsi="Times New Roman" w:cs="Times New Roman"/>
+          <w:i/>
+          <w:iCs/>
+          <w:color w:val="000000" w:themeColor="text1"/>
+          <w:shd w:val="clear" w:color="auto" w:fill="FFFFFF"/>
+        </w:rPr>
+        <w:t xml:space="preserve"> using a </w:t>
+      </w:r>
+      <w:proofErr w:type="spellStart"/>
+      <w:r>
+        <w:rPr>
+          <w:rFonts w:ascii="Times New Roman" w:eastAsia="Times New Roman" w:hAnsi="Times New Roman" w:cs="Times New Roman"/>
+          <w:i/>
+          <w:iCs/>
+          <w:color w:val="000000" w:themeColor="text1"/>
+          <w:shd w:val="clear" w:color="auto" w:fill="FFFFFF"/>
+        </w:rPr>
+        <w:t>Zymo</w:t>
+      </w:r>
+      <w:proofErr w:type="spellEnd"/>
+      <w:r>
+        <w:rPr>
+          <w:rFonts w:ascii="Times New Roman" w:eastAsia="Times New Roman" w:hAnsi="Times New Roman" w:cs="Times New Roman"/>
+          <w:i/>
+          <w:iCs/>
+          <w:color w:val="000000" w:themeColor="text1"/>
+          <w:shd w:val="clear" w:color="auto" w:fill="FFFFFF"/>
+        </w:rPr>
+        <w:t xml:space="preserve"> PCR inhibitor kit and found PCR amplification to be similar across these.</w:t>
+      </w:r>
+      <w:r>
+        <w:rPr>
+          <w:rFonts w:ascii="Times New Roman" w:eastAsia="Times New Roman" w:hAnsi="Times New Roman" w:cs="Times New Roman"/>
+          <w:i/>
+          <w:iCs/>
+          <w:color w:val="000000" w:themeColor="text1"/>
+          <w:shd w:val="clear" w:color="auto" w:fill="FFFFFF"/>
+        </w:rPr>
+        <w:t xml:space="preserve"> We have provided our full DNA extraction and PCR amplification protocol as a supplemental document to this manuscript in an effort for these results to be fully reproduced or altered by future researchers.</w:t>
+      </w:r>
+      <w:r>
+        <w:rPr>
+          <w:rFonts w:ascii="Times New Roman" w:eastAsia="Times New Roman" w:hAnsi="Times New Roman" w:cs="Times New Roman"/>
+          <w:i/>
+          <w:iCs/>
+          <w:color w:val="000000" w:themeColor="text1"/>
+          <w:shd w:val="clear" w:color="auto" w:fill="FFFFFF"/>
+        </w:rPr>
+        <w:t xml:space="preserve"> We have used this set of primers and this protocol (without sterilization procedure) across multiple other consumer species (n = 10, some other spiders, other insect and arachnid predators) and have found that amplification varies from 75% - 100% per species. Overall this primer set has a high amplification success rate of 97% (± 1.0% SD) across n = 262 additional samples using </w:t>
+      </w:r>
+      <w:r>
+        <w:rPr>
+          <w:rFonts w:ascii="Times New Roman" w:eastAsia="Times New Roman" w:hAnsi="Times New Roman" w:cs="Times New Roman"/>
+          <w:i/>
+          <w:iCs/>
+          <w:color w:val="000000" w:themeColor="text1"/>
+          <w:shd w:val="clear" w:color="auto" w:fill="FFFFFF"/>
+        </w:rPr>
+        <w:t>this</w:t>
+      </w:r>
+      <w:r>
+        <w:rPr>
+          <w:rFonts w:ascii="Times New Roman" w:eastAsia="Times New Roman" w:hAnsi="Times New Roman" w:cs="Times New Roman"/>
+          <w:i/>
+          <w:iCs/>
+          <w:color w:val="000000" w:themeColor="text1"/>
+          <w:shd w:val="clear" w:color="auto" w:fill="FFFFFF"/>
+        </w:rPr>
+        <w:t xml:space="preserve"> protocol. </w:t>
+      </w:r>
+    </w:p>
+    <w:p>
+      <w:pPr>
+        <w:rPr>
+          <w:rFonts w:ascii="Times New Roman" w:eastAsia="Times New Roman" w:hAnsi="Times New Roman" w:cs="Times New Roman"/>
+          <w:color w:val="222222"/>
+          <w:shd w:val="clear" w:color="auto" w:fill="FFFFFF"/>
+        </w:rPr>
+      </w:pPr>
+      <w:r>
+        <w:rPr>
+          <w:rFonts w:ascii="Times New Roman" w:eastAsia="Times New Roman" w:hAnsi="Times New Roman" w:cs="Times New Roman"/>
+          <w:color w:val="222222"/>
         </w:rPr>
         <w:br/>
       </w:r>
@@ -2888,8 +4278,420 @@
           <w:color w:val="222222"/>
           <w:shd w:val="clear" w:color="auto" w:fill="FFFFFF"/>
         </w:rPr>
-        <w:t>Sample size is reasonable and experimental methods seem sound. However, I do not agree with the decision to collapse prey sequences to family level. Doing so probably obscures important variation, as a single family could represent any number of species. I therefore do not trust results addressing diversity of recovered prey DNA at such a coarse level. There could in fact be a significant difference between sterilized and unsterilized individuals that simply is not detectable at the family level.</w:t>
-      </w:r>
+        <w:t>Alternatively, the MCO/</w:t>
+      </w:r>
+      <w:proofErr w:type="spellStart"/>
+      <w:r>
+        <w:rPr>
+          <w:rFonts w:ascii="Times New Roman" w:eastAsia="Times New Roman" w:hAnsi="Times New Roman" w:cs="Times New Roman"/>
+          <w:color w:val="222222"/>
+          <w:shd w:val="clear" w:color="auto" w:fill="FFFFFF"/>
+        </w:rPr>
+        <w:t>Fol</w:t>
+      </w:r>
+      <w:proofErr w:type="spellEnd"/>
+      <w:r>
+        <w:rPr>
+          <w:rFonts w:ascii="Times New Roman" w:eastAsia="Times New Roman" w:hAnsi="Times New Roman" w:cs="Times New Roman"/>
+          <w:color w:val="222222"/>
+          <w:shd w:val="clear" w:color="auto" w:fill="FFFFFF"/>
+        </w:rPr>
+        <w:t>-</w:t>
+      </w:r>
+      <w:proofErr w:type="spellStart"/>
+      <w:r>
+        <w:rPr>
+          <w:rFonts w:ascii="Times New Roman" w:eastAsia="Times New Roman" w:hAnsi="Times New Roman" w:cs="Times New Roman"/>
+          <w:color w:val="222222"/>
+          <w:shd w:val="clear" w:color="auto" w:fill="FFFFFF"/>
+        </w:rPr>
+        <w:t>degen</w:t>
+      </w:r>
+      <w:proofErr w:type="spellEnd"/>
+      <w:r>
+        <w:rPr>
+          <w:rFonts w:ascii="Times New Roman" w:eastAsia="Times New Roman" w:hAnsi="Times New Roman" w:cs="Times New Roman"/>
+          <w:color w:val="222222"/>
+          <w:shd w:val="clear" w:color="auto" w:fill="FFFFFF"/>
+        </w:rPr>
+        <w:t xml:space="preserve">-rev fragment may be too long for some of the most heavily digested/degraded prey DNA. The authors could try the primers from </w:t>
+      </w:r>
+      <w:proofErr w:type="spellStart"/>
+      <w:r>
+        <w:rPr>
+          <w:rFonts w:ascii="Times New Roman" w:eastAsia="Times New Roman" w:hAnsi="Times New Roman" w:cs="Times New Roman"/>
+          <w:color w:val="222222"/>
+          <w:shd w:val="clear" w:color="auto" w:fill="FFFFFF"/>
+        </w:rPr>
+        <w:t>Zeale</w:t>
+      </w:r>
+      <w:proofErr w:type="spellEnd"/>
+      <w:r>
+        <w:rPr>
+          <w:rFonts w:ascii="Times New Roman" w:eastAsia="Times New Roman" w:hAnsi="Times New Roman" w:cs="Times New Roman"/>
+          <w:color w:val="222222"/>
+          <w:shd w:val="clear" w:color="auto" w:fill="FFFFFF"/>
+        </w:rPr>
+        <w:t xml:space="preserve"> et al. 2011 (Mol </w:t>
+      </w:r>
+      <w:proofErr w:type="spellStart"/>
+      <w:r>
+        <w:rPr>
+          <w:rFonts w:ascii="Times New Roman" w:eastAsia="Times New Roman" w:hAnsi="Times New Roman" w:cs="Times New Roman"/>
+          <w:color w:val="222222"/>
+          <w:shd w:val="clear" w:color="auto" w:fill="FFFFFF"/>
+        </w:rPr>
+        <w:t>Ecol</w:t>
+      </w:r>
+      <w:proofErr w:type="spellEnd"/>
+      <w:r>
+        <w:rPr>
+          <w:rFonts w:ascii="Times New Roman" w:eastAsia="Times New Roman" w:hAnsi="Times New Roman" w:cs="Times New Roman"/>
+          <w:color w:val="222222"/>
+          <w:shd w:val="clear" w:color="auto" w:fill="FFFFFF"/>
+        </w:rPr>
+        <w:t xml:space="preserve"> </w:t>
+      </w:r>
+      <w:proofErr w:type="spellStart"/>
+      <w:r>
+        <w:rPr>
+          <w:rFonts w:ascii="Times New Roman" w:eastAsia="Times New Roman" w:hAnsi="Times New Roman" w:cs="Times New Roman"/>
+          <w:color w:val="222222"/>
+          <w:shd w:val="clear" w:color="auto" w:fill="FFFFFF"/>
+        </w:rPr>
+        <w:t>Resour</w:t>
+      </w:r>
+      <w:proofErr w:type="spellEnd"/>
+      <w:r>
+        <w:rPr>
+          <w:rFonts w:ascii="Times New Roman" w:eastAsia="Times New Roman" w:hAnsi="Times New Roman" w:cs="Times New Roman"/>
+          <w:color w:val="222222"/>
+          <w:shd w:val="clear" w:color="auto" w:fill="FFFFFF"/>
+        </w:rPr>
+        <w:t xml:space="preserve">), which amplify a fragment of just 211 bp. Another option would be the primers of </w:t>
+      </w:r>
+      <w:proofErr w:type="spellStart"/>
+      <w:r>
+        <w:rPr>
+          <w:rFonts w:ascii="Times New Roman" w:eastAsia="Times New Roman" w:hAnsi="Times New Roman" w:cs="Times New Roman"/>
+          <w:color w:val="222222"/>
+          <w:shd w:val="clear" w:color="auto" w:fill="FFFFFF"/>
+        </w:rPr>
+        <w:t>Krehenwinkel</w:t>
+      </w:r>
+      <w:proofErr w:type="spellEnd"/>
+      <w:r>
+        <w:rPr>
+          <w:rFonts w:ascii="Times New Roman" w:eastAsia="Times New Roman" w:hAnsi="Times New Roman" w:cs="Times New Roman"/>
+          <w:color w:val="222222"/>
+          <w:shd w:val="clear" w:color="auto" w:fill="FFFFFF"/>
+        </w:rPr>
+        <w:t xml:space="preserve"> et al. 2019 (Methods in </w:t>
+      </w:r>
+      <w:proofErr w:type="spellStart"/>
+      <w:r>
+        <w:rPr>
+          <w:rFonts w:ascii="Times New Roman" w:eastAsia="Times New Roman" w:hAnsi="Times New Roman" w:cs="Times New Roman"/>
+          <w:color w:val="222222"/>
+          <w:shd w:val="clear" w:color="auto" w:fill="FFFFFF"/>
+        </w:rPr>
+        <w:t>Ecol</w:t>
+      </w:r>
+      <w:proofErr w:type="spellEnd"/>
+      <w:r>
+        <w:rPr>
+          <w:rFonts w:ascii="Times New Roman" w:eastAsia="Times New Roman" w:hAnsi="Times New Roman" w:cs="Times New Roman"/>
+          <w:color w:val="222222"/>
+          <w:shd w:val="clear" w:color="auto" w:fill="FFFFFF"/>
+        </w:rPr>
+        <w:t xml:space="preserve"> &amp; </w:t>
+      </w:r>
+      <w:proofErr w:type="spellStart"/>
+      <w:r>
+        <w:rPr>
+          <w:rFonts w:ascii="Times New Roman" w:eastAsia="Times New Roman" w:hAnsi="Times New Roman" w:cs="Times New Roman"/>
+          <w:color w:val="222222"/>
+          <w:shd w:val="clear" w:color="auto" w:fill="FFFFFF"/>
+        </w:rPr>
+        <w:t>Evol</w:t>
+      </w:r>
+      <w:proofErr w:type="spellEnd"/>
+      <w:r>
+        <w:rPr>
+          <w:rFonts w:ascii="Times New Roman" w:eastAsia="Times New Roman" w:hAnsi="Times New Roman" w:cs="Times New Roman"/>
+          <w:color w:val="222222"/>
+          <w:shd w:val="clear" w:color="auto" w:fill="FFFFFF"/>
+        </w:rPr>
+        <w:t>), which also amplify short fragments, but furthermore suppress amplification of spiders and therefore give much higher yields of prey DNA.</w:t>
+      </w:r>
+    </w:p>
+    <w:p>
+      <w:pPr>
+        <w:rPr>
+          <w:rFonts w:ascii="Times New Roman" w:eastAsia="Times New Roman" w:hAnsi="Times New Roman" w:cs="Times New Roman"/>
+          <w:color w:val="222222"/>
+          <w:shd w:val="clear" w:color="auto" w:fill="FFFFFF"/>
+        </w:rPr>
+      </w:pPr>
+    </w:p>
+    <w:p>
+      <w:pPr>
+        <w:rPr>
+          <w:rFonts w:ascii="Times New Roman" w:eastAsia="Times New Roman" w:hAnsi="Times New Roman" w:cs="Times New Roman"/>
+          <w:i/>
+          <w:iCs/>
+          <w:color w:val="000000" w:themeColor="text1"/>
+          <w:shd w:val="clear" w:color="auto" w:fill="FFFFFF"/>
+        </w:rPr>
+      </w:pPr>
+      <w:r>
+        <w:rPr>
+          <w:rFonts w:ascii="Times New Roman" w:eastAsia="Times New Roman" w:hAnsi="Times New Roman" w:cs="Times New Roman"/>
+          <w:i/>
+          <w:iCs/>
+          <w:color w:val="000000" w:themeColor="text1"/>
+          <w:shd w:val="clear" w:color="auto" w:fill="FFFFFF"/>
+        </w:rPr>
+        <w:t>We agree that</w:t>
+      </w:r>
+      <w:r>
+        <w:rPr>
+          <w:rFonts w:ascii="Times New Roman" w:eastAsia="Times New Roman" w:hAnsi="Times New Roman" w:cs="Times New Roman"/>
+          <w:i/>
+          <w:iCs/>
+          <w:color w:val="000000" w:themeColor="text1"/>
+          <w:shd w:val="clear" w:color="auto" w:fill="FFFFFF"/>
+        </w:rPr>
+        <w:t xml:space="preserve"> considering multiple molecular approaches</w:t>
+      </w:r>
+      <w:r>
+        <w:rPr>
+          <w:rFonts w:ascii="Times New Roman" w:eastAsia="Times New Roman" w:hAnsi="Times New Roman" w:cs="Times New Roman"/>
+          <w:i/>
+          <w:iCs/>
+          <w:color w:val="000000" w:themeColor="text1"/>
+          <w:shd w:val="clear" w:color="auto" w:fill="FFFFFF"/>
+        </w:rPr>
+        <w:t xml:space="preserve"> is a key point worth further consideration in this type of study. We chose to use the longer fragment length from </w:t>
+      </w:r>
+      <w:proofErr w:type="spellStart"/>
+      <w:r>
+        <w:rPr>
+          <w:rFonts w:ascii="Times New Roman" w:eastAsia="Times New Roman" w:hAnsi="Times New Roman" w:cs="Times New Roman"/>
+          <w:i/>
+          <w:iCs/>
+          <w:color w:val="000000" w:themeColor="text1"/>
+          <w:shd w:val="clear" w:color="auto" w:fill="FFFFFF"/>
+        </w:rPr>
+        <w:t>Krehenwinkel</w:t>
+      </w:r>
+      <w:proofErr w:type="spellEnd"/>
+      <w:r>
+        <w:rPr>
+          <w:rFonts w:ascii="Times New Roman" w:eastAsia="Times New Roman" w:hAnsi="Times New Roman" w:cs="Times New Roman"/>
+          <w:i/>
+          <w:iCs/>
+          <w:color w:val="000000" w:themeColor="text1"/>
+          <w:shd w:val="clear" w:color="auto" w:fill="FFFFFF"/>
+        </w:rPr>
+        <w:t xml:space="preserve"> et al. 2017 because it was explicitly a broader metazoan primer set </w:t>
+      </w:r>
+      <w:r>
+        <w:rPr>
+          <w:rFonts w:ascii="Times New Roman" w:eastAsia="Times New Roman" w:hAnsi="Times New Roman" w:cs="Times New Roman"/>
+          <w:i/>
+          <w:iCs/>
+          <w:color w:val="000000" w:themeColor="text1"/>
+          <w:shd w:val="clear" w:color="auto" w:fill="FFFFFF"/>
+        </w:rPr>
+        <w:t xml:space="preserve">with higher amplification success and </w:t>
+      </w:r>
+      <w:r>
+        <w:rPr>
+          <w:rFonts w:ascii="Times New Roman" w:eastAsia="Times New Roman" w:hAnsi="Times New Roman" w:cs="Times New Roman"/>
+          <w:i/>
+          <w:iCs/>
+          <w:color w:val="000000" w:themeColor="text1"/>
+          <w:shd w:val="clear" w:color="auto" w:fill="FFFFFF"/>
+        </w:rPr>
+        <w:t xml:space="preserve">which detected the most diet orders in that methods study. The consumer in our study is known to feed on insects, spiders, and vertebrates on the island (two gecko species in the genus </w:t>
+      </w:r>
+      <w:proofErr w:type="spellStart"/>
+      <w:r>
+        <w:rPr>
+          <w:rFonts w:ascii="Times New Roman" w:eastAsia="Times New Roman" w:hAnsi="Times New Roman" w:cs="Times New Roman"/>
+          <w:i/>
+          <w:iCs/>
+          <w:color w:val="000000" w:themeColor="text1"/>
+          <w:shd w:val="clear" w:color="auto" w:fill="FFFFFF"/>
+        </w:rPr>
+        <w:t>Lepidodactylus</w:t>
+      </w:r>
+      <w:proofErr w:type="spellEnd"/>
+      <w:r>
+        <w:rPr>
+          <w:rFonts w:ascii="Times New Roman" w:eastAsia="Times New Roman" w:hAnsi="Times New Roman" w:cs="Times New Roman"/>
+          <w:i/>
+          <w:iCs/>
+          <w:color w:val="000000" w:themeColor="text1"/>
+          <w:shd w:val="clear" w:color="auto" w:fill="FFFFFF"/>
+        </w:rPr>
+        <w:t>) (</w:t>
+      </w:r>
+      <w:r>
+        <w:rPr>
+          <w:rFonts w:ascii="Times New Roman" w:eastAsia="Times New Roman" w:hAnsi="Times New Roman" w:cs="Times New Roman"/>
+          <w:i/>
+          <w:iCs/>
+          <w:color w:val="000000" w:themeColor="text1"/>
+          <w:shd w:val="clear" w:color="auto" w:fill="FFFFFF"/>
+        </w:rPr>
+        <w:t>line 180</w:t>
+      </w:r>
+      <w:r>
+        <w:rPr>
+          <w:rFonts w:ascii="Times New Roman" w:eastAsia="Times New Roman" w:hAnsi="Times New Roman" w:cs="Times New Roman"/>
+          <w:i/>
+          <w:iCs/>
+          <w:color w:val="000000" w:themeColor="text1"/>
+          <w:shd w:val="clear" w:color="auto" w:fill="FFFFFF"/>
+        </w:rPr>
+        <w:t xml:space="preserve">). Hence, we chose not to use the arthropod primers from </w:t>
+      </w:r>
+      <w:proofErr w:type="spellStart"/>
+      <w:r>
+        <w:rPr>
+          <w:rFonts w:ascii="Times New Roman" w:eastAsia="Times New Roman" w:hAnsi="Times New Roman" w:cs="Times New Roman"/>
+          <w:i/>
+          <w:iCs/>
+          <w:color w:val="000000" w:themeColor="text1"/>
+          <w:shd w:val="clear" w:color="auto" w:fill="FFFFFF"/>
+        </w:rPr>
+        <w:t>Zeale</w:t>
+      </w:r>
+      <w:proofErr w:type="spellEnd"/>
+      <w:r>
+        <w:rPr>
+          <w:rFonts w:ascii="Times New Roman" w:eastAsia="Times New Roman" w:hAnsi="Times New Roman" w:cs="Times New Roman"/>
+          <w:i/>
+          <w:iCs/>
+          <w:color w:val="000000" w:themeColor="text1"/>
+          <w:shd w:val="clear" w:color="auto" w:fill="FFFFFF"/>
+        </w:rPr>
+        <w:t xml:space="preserve"> et al. 2011 or others because of the broad diet of the consumer in this study and the evidence of success for broad diet with the chosen primer set. This method from </w:t>
+      </w:r>
+      <w:proofErr w:type="spellStart"/>
+      <w:r>
+        <w:rPr>
+          <w:rFonts w:ascii="Times New Roman" w:eastAsia="Times New Roman" w:hAnsi="Times New Roman" w:cs="Times New Roman"/>
+          <w:i/>
+          <w:iCs/>
+          <w:color w:val="000000" w:themeColor="text1"/>
+          <w:shd w:val="clear" w:color="auto" w:fill="FFFFFF"/>
+        </w:rPr>
+        <w:t>Krehenwinkel</w:t>
+      </w:r>
+      <w:proofErr w:type="spellEnd"/>
+      <w:r>
+        <w:rPr>
+          <w:rFonts w:ascii="Times New Roman" w:eastAsia="Times New Roman" w:hAnsi="Times New Roman" w:cs="Times New Roman"/>
+          <w:i/>
+          <w:iCs/>
+          <w:color w:val="000000" w:themeColor="text1"/>
+          <w:shd w:val="clear" w:color="auto" w:fill="FFFFFF"/>
+        </w:rPr>
+        <w:t xml:space="preserve"> et al. 2019 was not available when we started this study but seems very promising as a next step for this type of work. Again, because of the COVID-19 pandemic and because of </w:t>
+      </w:r>
+      <w:r>
+        <w:rPr>
+          <w:rFonts w:ascii="Times New Roman" w:eastAsia="Times New Roman" w:hAnsi="Times New Roman" w:cs="Times New Roman"/>
+          <w:i/>
+          <w:iCs/>
+          <w:color w:val="000000" w:themeColor="text1"/>
+          <w:shd w:val="clear" w:color="auto" w:fill="FFFFFF"/>
+        </w:rPr>
+        <w:lastRenderedPageBreak/>
+        <w:t xml:space="preserve">the cost-prohibitive nature of the field and laboratory work to re-do these procedures, we are unable to repeat or alter these methods at this time. </w:t>
+      </w:r>
+      <w:r>
+        <w:rPr>
+          <w:rFonts w:ascii="Times New Roman" w:eastAsia="Times New Roman" w:hAnsi="Times New Roman" w:cs="Times New Roman"/>
+          <w:i/>
+          <w:iCs/>
+          <w:color w:val="000000" w:themeColor="text1"/>
+          <w:shd w:val="clear" w:color="auto" w:fill="FFFFFF"/>
+        </w:rPr>
+        <w:t>We</w:t>
+      </w:r>
+      <w:r>
+        <w:rPr>
+          <w:rFonts w:ascii="Times New Roman" w:eastAsia="Times New Roman" w:hAnsi="Times New Roman" w:cs="Times New Roman"/>
+          <w:i/>
+          <w:iCs/>
+          <w:color w:val="000000" w:themeColor="text1"/>
+          <w:shd w:val="clear" w:color="auto" w:fill="FFFFFF"/>
+        </w:rPr>
+        <w:t xml:space="preserve"> attempt to address some of these important points in the current draft of the discussion and hope this is a fruitful area of future research in the field (lines 46</w:t>
+      </w:r>
+      <w:r>
+        <w:rPr>
+          <w:rFonts w:ascii="Times New Roman" w:eastAsia="Times New Roman" w:hAnsi="Times New Roman" w:cs="Times New Roman"/>
+          <w:i/>
+          <w:iCs/>
+          <w:color w:val="000000" w:themeColor="text1"/>
+          <w:shd w:val="clear" w:color="auto" w:fill="FFFFFF"/>
+        </w:rPr>
+        <w:t>8</w:t>
+      </w:r>
+      <w:r>
+        <w:rPr>
+          <w:rFonts w:ascii="Times New Roman" w:eastAsia="Times New Roman" w:hAnsi="Times New Roman" w:cs="Times New Roman"/>
+          <w:i/>
+          <w:iCs/>
+          <w:color w:val="000000" w:themeColor="text1"/>
+          <w:shd w:val="clear" w:color="auto" w:fill="FFFFFF"/>
+        </w:rPr>
+        <w:t>-</w:t>
+      </w:r>
+      <w:r>
+        <w:rPr>
+          <w:rFonts w:ascii="Times New Roman" w:eastAsia="Times New Roman" w:hAnsi="Times New Roman" w:cs="Times New Roman"/>
+          <w:i/>
+          <w:iCs/>
+          <w:color w:val="000000" w:themeColor="text1"/>
+          <w:shd w:val="clear" w:color="auto" w:fill="FFFFFF"/>
+        </w:rPr>
+        <w:t>492</w:t>
+      </w:r>
+      <w:r>
+        <w:rPr>
+          <w:rFonts w:ascii="Times New Roman" w:eastAsia="Times New Roman" w:hAnsi="Times New Roman" w:cs="Times New Roman"/>
+          <w:i/>
+          <w:iCs/>
+          <w:color w:val="000000" w:themeColor="text1"/>
+          <w:shd w:val="clear" w:color="auto" w:fill="FFFFFF"/>
+        </w:rPr>
+        <w:t>).</w:t>
+      </w:r>
+      <w:r>
+        <w:rPr>
+          <w:rFonts w:ascii="Times New Roman" w:eastAsia="Times New Roman" w:hAnsi="Times New Roman" w:cs="Times New Roman"/>
+          <w:i/>
+          <w:iCs/>
+          <w:color w:val="000000" w:themeColor="text1"/>
+          <w:shd w:val="clear" w:color="auto" w:fill="FFFFFF"/>
+        </w:rPr>
+        <w:t xml:space="preserve"> </w:t>
+      </w:r>
+    </w:p>
+    <w:p>
+      <w:pPr>
+        <w:rPr>
+          <w:rFonts w:ascii="Times New Roman" w:eastAsia="Times New Roman" w:hAnsi="Times New Roman" w:cs="Times New Roman"/>
+          <w:color w:val="222222"/>
+          <w:shd w:val="clear" w:color="auto" w:fill="FFFFFF"/>
+        </w:rPr>
+      </w:pPr>
       <w:r>
         <w:rPr>
           <w:rFonts w:ascii="Times New Roman" w:eastAsia="Times New Roman" w:hAnsi="Times New Roman" w:cs="Times New Roman"/>
@@ -2901,6 +4703,14 @@
         <w:rPr>
           <w:rFonts w:ascii="Times New Roman" w:eastAsia="Times New Roman" w:hAnsi="Times New Roman" w:cs="Times New Roman"/>
           <w:color w:val="222222"/>
+          <w:shd w:val="clear" w:color="auto" w:fill="FFFFFF"/>
+        </w:rPr>
+        <w:t>-Writing:</w:t>
+      </w:r>
+      <w:r>
+        <w:rPr>
+          <w:rFonts w:ascii="Times New Roman" w:eastAsia="Times New Roman" w:hAnsi="Times New Roman" w:cs="Times New Roman"/>
+          <w:color w:val="222222"/>
         </w:rPr>
         <w:br/>
       </w:r>
@@ -2908,41 +4718,6 @@
         <w:rPr>
           <w:rFonts w:ascii="Times New Roman" w:eastAsia="Times New Roman" w:hAnsi="Times New Roman" w:cs="Times New Roman"/>
           <w:color w:val="222222"/>
-          <w:shd w:val="clear" w:color="auto" w:fill="FFFFFF"/>
-        </w:rPr>
-        <w:t>Why not forget about prey taxonomy and simply work with OTUs clustered by sequence similarity? Or even work at the ASV level (though this will probably inflate diversity estimates)?</w:t>
-      </w:r>
-    </w:p>
-    <w:p>
-      <w:pPr>
-        <w:rPr>
-          <w:rFonts w:ascii="Times New Roman" w:eastAsia="Times New Roman" w:hAnsi="Times New Roman" w:cs="Times New Roman"/>
-          <w:color w:val="222222"/>
-          <w:shd w:val="clear" w:color="auto" w:fill="FFFFFF"/>
-        </w:rPr>
-      </w:pPr>
-    </w:p>
-    <w:p>
-      <w:pPr>
-        <w:rPr>
-          <w:rFonts w:ascii="Times New Roman" w:eastAsia="Times New Roman" w:hAnsi="Times New Roman" w:cs="Times New Roman"/>
-          <w:color w:val="222222"/>
-        </w:rPr>
-      </w:pPr>
-      <w:r>
-        <w:rPr>
-          <w:rFonts w:ascii="Times New Roman" w:eastAsia="Times New Roman" w:hAnsi="Times New Roman" w:cs="Times New Roman"/>
-          <w:i/>
-          <w:iCs/>
-          <w:color w:val="000000" w:themeColor="text1"/>
-          <w:shd w:val="clear" w:color="auto" w:fill="FFFFFF"/>
-        </w:rPr>
-        <w:t>We have chosen to collapse prey diversity at the family level because this makes these data comparable to other studies in these types of systems (e.g. Brose et al. 2019 citation in paper). We agree that this may hide patterns at the ASV level, so we have updated our methods to examine both ASV-level and family-level richness and have found the results to be the same (lines 318-321, 420-429, Figure 3).</w:t>
-      </w:r>
-      <w:r>
-        <w:rPr>
-          <w:rFonts w:ascii="Times New Roman" w:eastAsia="Times New Roman" w:hAnsi="Times New Roman" w:cs="Times New Roman"/>
-          <w:color w:val="222222"/>
         </w:rPr>
         <w:br/>
       </w:r>
@@ -2950,6 +4725,108 @@
         <w:rPr>
           <w:rFonts w:ascii="Times New Roman" w:eastAsia="Times New Roman" w:hAnsi="Times New Roman" w:cs="Times New Roman"/>
           <w:color w:val="222222"/>
+          <w:shd w:val="clear" w:color="auto" w:fill="FFFFFF"/>
+        </w:rPr>
+        <w:t xml:space="preserve">The manuscript generally reads smoothly and has apparently been well proofread for grammar and spelling. However, there is too much text and many sections are repetitive. Removal of repetitive text, </w:t>
+      </w:r>
+      <w:proofErr w:type="gramStart"/>
+      <w:r>
+        <w:rPr>
+          <w:rFonts w:ascii="Times New Roman" w:eastAsia="Times New Roman" w:hAnsi="Times New Roman" w:cs="Times New Roman"/>
+          <w:color w:val="222222"/>
+          <w:shd w:val="clear" w:color="auto" w:fill="FFFFFF"/>
+        </w:rPr>
+        <w:t>e.g.</w:t>
+      </w:r>
+      <w:proofErr w:type="gramEnd"/>
+      <w:r>
+        <w:rPr>
+          <w:rFonts w:ascii="Times New Roman" w:eastAsia="Times New Roman" w:hAnsi="Times New Roman" w:cs="Times New Roman"/>
+          <w:color w:val="222222"/>
+          <w:shd w:val="clear" w:color="auto" w:fill="FFFFFF"/>
+        </w:rPr>
+        <w:t xml:space="preserve"> in lines 162-173, 217-232, 298-307 and others, would probably bring the manuscript well within the word limit. Some details could be removed from the descriptions of molecular and statistical methods.</w:t>
+      </w:r>
+    </w:p>
+    <w:p>
+      <w:pPr>
+        <w:rPr>
+          <w:rFonts w:ascii="Times New Roman" w:eastAsia="Times New Roman" w:hAnsi="Times New Roman" w:cs="Times New Roman"/>
+          <w:color w:val="222222"/>
+          <w:shd w:val="clear" w:color="auto" w:fill="FFFFFF"/>
+        </w:rPr>
+      </w:pPr>
+    </w:p>
+    <w:p>
+      <w:pPr>
+        <w:rPr>
+          <w:rFonts w:ascii="Times New Roman" w:eastAsia="Times New Roman" w:hAnsi="Times New Roman" w:cs="Times New Roman"/>
+          <w:color w:val="222222"/>
+          <w:shd w:val="clear" w:color="auto" w:fill="FFFFFF"/>
+        </w:rPr>
+      </w:pPr>
+      <w:r>
+        <w:rPr>
+          <w:rFonts w:ascii="Times New Roman" w:eastAsia="Times New Roman" w:hAnsi="Times New Roman" w:cs="Times New Roman"/>
+          <w:i/>
+          <w:iCs/>
+          <w:color w:val="000000" w:themeColor="text1"/>
+          <w:shd w:val="clear" w:color="auto" w:fill="FFFFFF"/>
+        </w:rPr>
+        <w:t>We have removed a section of the introduction as well as several sections of the discussion that we agree were redundant (lines 80 and 4</w:t>
+      </w:r>
+      <w:r>
+        <w:rPr>
+          <w:rFonts w:ascii="Times New Roman" w:eastAsia="Times New Roman" w:hAnsi="Times New Roman" w:cs="Times New Roman"/>
+          <w:i/>
+          <w:iCs/>
+          <w:color w:val="000000" w:themeColor="text1"/>
+          <w:shd w:val="clear" w:color="auto" w:fill="FFFFFF"/>
+        </w:rPr>
+        <w:t>46)</w:t>
+      </w:r>
+      <w:r>
+        <w:rPr>
+          <w:rFonts w:ascii="Times New Roman" w:eastAsia="Times New Roman" w:hAnsi="Times New Roman" w:cs="Times New Roman"/>
+          <w:i/>
+          <w:iCs/>
+          <w:color w:val="000000" w:themeColor="text1"/>
+          <w:shd w:val="clear" w:color="auto" w:fill="FFFFFF"/>
+        </w:rPr>
+        <w:t>. We have replaced the discussion sections with the important caveats, findings, and next directions pointed out by your comments above (lines 46</w:t>
+      </w:r>
+      <w:r>
+        <w:rPr>
+          <w:rFonts w:ascii="Times New Roman" w:eastAsia="Times New Roman" w:hAnsi="Times New Roman" w:cs="Times New Roman"/>
+          <w:i/>
+          <w:iCs/>
+          <w:color w:val="000000" w:themeColor="text1"/>
+          <w:shd w:val="clear" w:color="auto" w:fill="FFFFFF"/>
+        </w:rPr>
+        <w:t>8-492</w:t>
+      </w:r>
+      <w:r>
+        <w:rPr>
+          <w:rFonts w:ascii="Times New Roman" w:eastAsia="Times New Roman" w:hAnsi="Times New Roman" w:cs="Times New Roman"/>
+          <w:i/>
+          <w:iCs/>
+          <w:color w:val="000000" w:themeColor="text1"/>
+          <w:shd w:val="clear" w:color="auto" w:fill="FFFFFF"/>
+        </w:rPr>
+        <w:t>).</w:t>
+      </w:r>
+      <w:r>
+        <w:rPr>
+          <w:rFonts w:ascii="Times New Roman" w:eastAsia="Times New Roman" w:hAnsi="Times New Roman" w:cs="Times New Roman"/>
+          <w:color w:val="000000" w:themeColor="text1"/>
+          <w:shd w:val="clear" w:color="auto" w:fill="FFFFFF"/>
+        </w:rPr>
+        <w:t xml:space="preserve"> </w:t>
+      </w:r>
+      <w:r>
+        <w:rPr>
+          <w:rFonts w:ascii="Times New Roman" w:eastAsia="Times New Roman" w:hAnsi="Times New Roman" w:cs="Times New Roman"/>
+          <w:color w:val="222222"/>
         </w:rPr>
         <w:br/>
       </w:r>
@@ -2957,933 +4834,322 @@
         <w:rPr>
           <w:rFonts w:ascii="Times New Roman" w:eastAsia="Times New Roman" w:hAnsi="Times New Roman" w:cs="Times New Roman"/>
           <w:color w:val="222222"/>
-          <w:shd w:val="clear" w:color="auto" w:fill="FFFFFF"/>
-        </w:rPr>
-        <w:t>A bit more detail is needed on how the authors processed sequence data. How did the authors deal with NUMTs? How exactly did they determine whether an ASV matched H. venatoria or a prey item (was there a minimum BLAST % match)?</w:t>
-      </w:r>
-      <w:r>
-        <w:rPr>
-          <w:rFonts w:ascii="Times New Roman" w:eastAsia="Times New Roman" w:hAnsi="Times New Roman" w:cs="Times New Roman"/>
-          <w:color w:val="222222"/>
         </w:rPr>
         <w:br/>
       </w:r>
-    </w:p>
-    <w:p>
-      <w:pPr>
-        <w:rPr>
-          <w:rFonts w:ascii="Times New Roman" w:eastAsia="Times New Roman" w:hAnsi="Times New Roman" w:cs="Times New Roman"/>
-          <w:color w:val="222222"/>
-          <w:shd w:val="clear" w:color="auto" w:fill="FFFFFF"/>
-        </w:rPr>
-      </w:pPr>
-      <w:r>
-        <w:rPr>
-          <w:rFonts w:ascii="Times New Roman" w:eastAsia="Times New Roman" w:hAnsi="Times New Roman" w:cs="Times New Roman"/>
-          <w:i/>
-          <w:iCs/>
-          <w:color w:val="000000" w:themeColor="text1"/>
+      <w:r>
+        <w:rPr>
+          <w:rFonts w:ascii="Times New Roman" w:eastAsia="Times New Roman" w:hAnsi="Times New Roman" w:cs="Times New Roman"/>
+          <w:color w:val="222222"/>
+          <w:shd w:val="clear" w:color="auto" w:fill="FFFFFF"/>
+        </w:rPr>
+        <w:t>There are some serious issues with word choice that need to be corrected in future versions:</w:t>
+      </w:r>
+      <w:r>
+        <w:rPr>
+          <w:rFonts w:ascii="Times New Roman" w:eastAsia="Times New Roman" w:hAnsi="Times New Roman" w:cs="Times New Roman"/>
+          <w:color w:val="222222"/>
+        </w:rPr>
+        <w:br/>
+      </w:r>
+      <w:r>
+        <w:rPr>
+          <w:rFonts w:ascii="Times New Roman" w:eastAsia="Times New Roman" w:hAnsi="Times New Roman" w:cs="Times New Roman"/>
+          <w:color w:val="222222"/>
+        </w:rPr>
+        <w:br/>
+      </w:r>
+      <w:r>
+        <w:rPr>
+          <w:rFonts w:ascii="Times New Roman" w:eastAsia="Times New Roman" w:hAnsi="Times New Roman" w:cs="Times New Roman"/>
+          <w:color w:val="222222"/>
+          <w:shd w:val="clear" w:color="auto" w:fill="FFFFFF"/>
+        </w:rPr>
+        <w:t>“mesocosm”: This does not seem like the appropriate term for the laboratory housing of the spiders. Based on the authors’ descriptions – essentially just empty containers – I would call these “enclosures” or “containers.”</w:t>
+      </w:r>
+    </w:p>
+    <w:p>
+      <w:pPr>
+        <w:rPr>
+          <w:rFonts w:ascii="Times New Roman" w:eastAsia="Times New Roman" w:hAnsi="Times New Roman" w:cs="Times New Roman"/>
+          <w:color w:val="222222"/>
+          <w:shd w:val="clear" w:color="auto" w:fill="FFFFFF"/>
+        </w:rPr>
+      </w:pPr>
+    </w:p>
+    <w:p>
+      <w:pPr>
+        <w:rPr>
+          <w:rFonts w:ascii="Times New Roman" w:eastAsia="Times New Roman" w:hAnsi="Times New Roman" w:cs="Times New Roman"/>
+          <w:color w:val="222222"/>
+          <w:shd w:val="clear" w:color="auto" w:fill="FFFFFF"/>
+        </w:rPr>
+      </w:pPr>
+      <w:r>
+        <w:rPr>
+          <w:rFonts w:ascii="Times New Roman" w:eastAsia="Times New Roman" w:hAnsi="Times New Roman" w:cs="Times New Roman"/>
+          <w:i/>
+          <w:iCs/>
+          <w:color w:val="000000" w:themeColor="text1"/>
+          <w:shd w:val="clear" w:color="auto" w:fill="FFFFFF"/>
+        </w:rPr>
+        <w:t>We have chosen to change this wording to “feeding trial” throughout the manuscript and agree mesocosm is misleading in this instance.</w:t>
+      </w:r>
+      <w:r>
+        <w:rPr>
+          <w:rFonts w:ascii="Times New Roman" w:eastAsia="Times New Roman" w:hAnsi="Times New Roman" w:cs="Times New Roman"/>
+          <w:color w:val="000000" w:themeColor="text1"/>
+          <w:shd w:val="clear" w:color="auto" w:fill="FFFFFF"/>
+        </w:rPr>
+        <w:t xml:space="preserve"> </w:t>
+      </w:r>
+      <w:r>
+        <w:rPr>
+          <w:rFonts w:ascii="Times New Roman" w:eastAsia="Times New Roman" w:hAnsi="Times New Roman" w:cs="Times New Roman"/>
+          <w:color w:val="222222"/>
+        </w:rPr>
+        <w:br/>
+      </w:r>
+      <w:r>
+        <w:rPr>
+          <w:rFonts w:ascii="Times New Roman" w:eastAsia="Times New Roman" w:hAnsi="Times New Roman" w:cs="Times New Roman"/>
+          <w:color w:val="222222"/>
+        </w:rPr>
+        <w:br/>
+      </w:r>
+      <w:r>
+        <w:rPr>
+          <w:rFonts w:ascii="Times New Roman" w:eastAsia="Times New Roman" w:hAnsi="Times New Roman" w:cs="Times New Roman"/>
+          <w:color w:val="222222"/>
+          <w:shd w:val="clear" w:color="auto" w:fill="FFFFFF"/>
+        </w:rPr>
+        <w:t>“concatenate”: To concatenate is to string together multiple elements into a series. This is not at all the same as collapsing ASV data to the family level (</w:t>
+      </w:r>
+      <w:proofErr w:type="gramStart"/>
+      <w:r>
+        <w:rPr>
+          <w:rFonts w:ascii="Times New Roman" w:eastAsia="Times New Roman" w:hAnsi="Times New Roman" w:cs="Times New Roman"/>
+          <w:color w:val="222222"/>
+          <w:shd w:val="clear" w:color="auto" w:fill="FFFFFF"/>
+        </w:rPr>
+        <w:t>e.g.</w:t>
+      </w:r>
+      <w:proofErr w:type="gramEnd"/>
+      <w:r>
+        <w:rPr>
+          <w:rFonts w:ascii="Times New Roman" w:eastAsia="Times New Roman" w:hAnsi="Times New Roman" w:cs="Times New Roman"/>
+          <w:color w:val="222222"/>
+          <w:shd w:val="clear" w:color="auto" w:fill="FFFFFF"/>
+        </w:rPr>
+        <w:t xml:space="preserve"> line 316).</w:t>
+      </w:r>
+    </w:p>
+    <w:p>
+      <w:pPr>
+        <w:rPr>
+          <w:rFonts w:ascii="Times New Roman" w:eastAsia="Times New Roman" w:hAnsi="Times New Roman" w:cs="Times New Roman"/>
+          <w:color w:val="222222"/>
+          <w:shd w:val="clear" w:color="auto" w:fill="FFFFFF"/>
+        </w:rPr>
+      </w:pPr>
+    </w:p>
+    <w:p>
+      <w:pPr>
+        <w:rPr>
+          <w:rFonts w:ascii="Times New Roman" w:eastAsia="Times New Roman" w:hAnsi="Times New Roman" w:cs="Times New Roman"/>
+          <w:i/>
+          <w:iCs/>
+          <w:color w:val="000000" w:themeColor="text1"/>
+        </w:rPr>
+      </w:pPr>
+      <w:r>
+        <w:rPr>
+          <w:rFonts w:ascii="Times New Roman" w:eastAsia="Times New Roman" w:hAnsi="Times New Roman" w:cs="Times New Roman"/>
+          <w:i/>
+          <w:iCs/>
+          <w:color w:val="000000" w:themeColor="text1"/>
+          <w:shd w:val="clear" w:color="auto" w:fill="FFFFFF"/>
+        </w:rPr>
+        <w:t>We have changed this word to “combined”</w:t>
+      </w:r>
+    </w:p>
+    <w:p>
+      <w:pPr>
+        <w:rPr>
+          <w:rFonts w:ascii="Times New Roman" w:eastAsia="Times New Roman" w:hAnsi="Times New Roman" w:cs="Times New Roman"/>
+          <w:color w:val="222222"/>
+          <w:shd w:val="clear" w:color="auto" w:fill="FFFFFF"/>
+        </w:rPr>
+      </w:pPr>
+      <w:r>
+        <w:rPr>
+          <w:rFonts w:ascii="Times New Roman" w:eastAsia="Times New Roman" w:hAnsi="Times New Roman" w:cs="Times New Roman"/>
+          <w:color w:val="222222"/>
+        </w:rPr>
+        <w:br/>
+      </w:r>
+      <w:r>
+        <w:rPr>
+          <w:rFonts w:ascii="Times New Roman" w:eastAsia="Times New Roman" w:hAnsi="Times New Roman" w:cs="Times New Roman"/>
+          <w:color w:val="222222"/>
+          <w:shd w:val="clear" w:color="auto" w:fill="FFFFFF"/>
+        </w:rPr>
+        <w:t>“taxonomy”: The authors use “taxonomy”</w:t>
+      </w:r>
+      <w:proofErr w:type="gramStart"/>
+      <w:r>
+        <w:rPr>
+          <w:rFonts w:ascii="Times New Roman" w:eastAsia="Times New Roman" w:hAnsi="Times New Roman" w:cs="Times New Roman"/>
+          <w:color w:val="222222"/>
+          <w:shd w:val="clear" w:color="auto" w:fill="FFFFFF"/>
+        </w:rPr>
+        <w:t>/”taxonomies</w:t>
+      </w:r>
+      <w:proofErr w:type="gramEnd"/>
+      <w:r>
+        <w:rPr>
+          <w:rFonts w:ascii="Times New Roman" w:eastAsia="Times New Roman" w:hAnsi="Times New Roman" w:cs="Times New Roman"/>
+          <w:color w:val="222222"/>
+          <w:shd w:val="clear" w:color="auto" w:fill="FFFFFF"/>
+        </w:rPr>
+        <w:t>” when they mean “taxonomic level” (e.g. lines 311, 314, 317) or “taxonomic identity” (line 397).</w:t>
+      </w:r>
+    </w:p>
+    <w:p>
+      <w:pPr>
+        <w:rPr>
+          <w:rFonts w:ascii="Times New Roman" w:eastAsia="Times New Roman" w:hAnsi="Times New Roman" w:cs="Times New Roman"/>
+          <w:color w:val="222222"/>
+          <w:shd w:val="clear" w:color="auto" w:fill="FFFFFF"/>
+        </w:rPr>
+      </w:pPr>
+    </w:p>
+    <w:p>
+      <w:pPr>
+        <w:rPr>
+          <w:rFonts w:ascii="Times New Roman" w:eastAsia="Times New Roman" w:hAnsi="Times New Roman" w:cs="Times New Roman"/>
+          <w:color w:val="222222"/>
+          <w:shd w:val="clear" w:color="auto" w:fill="FFFFFF"/>
+        </w:rPr>
+      </w:pPr>
+      <w:r>
+        <w:rPr>
+          <w:rFonts w:ascii="Times New Roman" w:eastAsia="Times New Roman" w:hAnsi="Times New Roman" w:cs="Times New Roman"/>
+          <w:i/>
+          <w:iCs/>
+          <w:color w:val="000000" w:themeColor="text1"/>
+          <w:shd w:val="clear" w:color="auto" w:fill="FFFFFF"/>
+        </w:rPr>
+        <w:t>We agree that this is confusing and have attempted to clarify when we mean to refer to “taxonomic level” versus what we are now calling “family-level taxonomic units”.</w:t>
+      </w:r>
+      <w:r>
+        <w:rPr>
+          <w:rFonts w:ascii="Times New Roman" w:eastAsia="Times New Roman" w:hAnsi="Times New Roman" w:cs="Times New Roman"/>
+          <w:color w:val="000000" w:themeColor="text1"/>
+          <w:shd w:val="clear" w:color="auto" w:fill="FFFFFF"/>
+        </w:rPr>
+        <w:t xml:space="preserve"> </w:t>
+      </w:r>
+      <w:r>
+        <w:rPr>
+          <w:rFonts w:ascii="Times New Roman" w:eastAsia="Times New Roman" w:hAnsi="Times New Roman" w:cs="Times New Roman"/>
+          <w:color w:val="222222"/>
+        </w:rPr>
+        <w:br/>
+      </w:r>
+      <w:r>
+        <w:rPr>
+          <w:rFonts w:ascii="Times New Roman" w:eastAsia="Times New Roman" w:hAnsi="Times New Roman" w:cs="Times New Roman"/>
+          <w:color w:val="222222"/>
+        </w:rPr>
+        <w:br/>
+      </w:r>
+      <w:r>
+        <w:rPr>
+          <w:rFonts w:ascii="Times New Roman" w:eastAsia="Times New Roman" w:hAnsi="Times New Roman" w:cs="Times New Roman"/>
+          <w:color w:val="222222"/>
+          <w:shd w:val="clear" w:color="auto" w:fill="FFFFFF"/>
+        </w:rPr>
+        <w:t xml:space="preserve">“population consumption frequency”: This is not a </w:t>
+      </w:r>
+      <w:proofErr w:type="spellStart"/>
+      <w:proofErr w:type="gramStart"/>
+      <w:r>
+        <w:rPr>
+          <w:rFonts w:ascii="Times New Roman" w:eastAsia="Times New Roman" w:hAnsi="Times New Roman" w:cs="Times New Roman"/>
+          <w:color w:val="222222"/>
+          <w:shd w:val="clear" w:color="auto" w:fill="FFFFFF"/>
+        </w:rPr>
+        <w:t>well established</w:t>
+      </w:r>
+      <w:proofErr w:type="spellEnd"/>
+      <w:proofErr w:type="gramEnd"/>
+      <w:r>
+        <w:rPr>
+          <w:rFonts w:ascii="Times New Roman" w:eastAsia="Times New Roman" w:hAnsi="Times New Roman" w:cs="Times New Roman"/>
+          <w:color w:val="222222"/>
+          <w:shd w:val="clear" w:color="auto" w:fill="FFFFFF"/>
+        </w:rPr>
+        <w:t xml:space="preserve"> term as far as I know. The authors should not use it in the Abstract. If they wish to use it elsewhere in the manuscript, then they should briefly define it after the first usage.</w:t>
+      </w:r>
+    </w:p>
+    <w:p>
+      <w:pPr>
+        <w:rPr>
+          <w:rFonts w:ascii="Times New Roman" w:eastAsia="Times New Roman" w:hAnsi="Times New Roman" w:cs="Times New Roman"/>
+          <w:color w:val="222222"/>
+          <w:shd w:val="clear" w:color="auto" w:fill="FFFFFF"/>
+        </w:rPr>
+      </w:pPr>
+    </w:p>
+    <w:p>
+      <w:pPr>
+        <w:rPr>
+          <w:rFonts w:ascii="Times New Roman" w:eastAsia="Times New Roman" w:hAnsi="Times New Roman" w:cs="Times New Roman"/>
+          <w:color w:val="222222"/>
+          <w:shd w:val="clear" w:color="auto" w:fill="FFFFFF"/>
+        </w:rPr>
+      </w:pPr>
+      <w:r>
+        <w:rPr>
+          <w:rFonts w:ascii="Times New Roman" w:eastAsia="Times New Roman" w:hAnsi="Times New Roman" w:cs="Times New Roman"/>
+          <w:i/>
+          <w:iCs/>
+          <w:color w:val="000000" w:themeColor="text1"/>
+          <w:shd w:val="clear" w:color="auto" w:fill="FFFFFF"/>
+        </w:rPr>
+        <w:t>We have removed this term.</w:t>
+      </w:r>
+      <w:r>
+        <w:rPr>
+          <w:rFonts w:ascii="Times New Roman" w:eastAsia="Times New Roman" w:hAnsi="Times New Roman" w:cs="Times New Roman"/>
+          <w:color w:val="222222"/>
+        </w:rPr>
+        <w:br/>
+      </w:r>
+      <w:r>
+        <w:rPr>
+          <w:rFonts w:ascii="Times New Roman" w:eastAsia="Times New Roman" w:hAnsi="Times New Roman" w:cs="Times New Roman"/>
+          <w:color w:val="222222"/>
+        </w:rPr>
+        <w:br/>
+      </w:r>
+      <w:r>
+        <w:rPr>
+          <w:rFonts w:ascii="Times New Roman" w:eastAsia="Times New Roman" w:hAnsi="Times New Roman" w:cs="Times New Roman"/>
+          <w:color w:val="222222"/>
+          <w:shd w:val="clear" w:color="auto" w:fill="FFFFFF"/>
+        </w:rPr>
+        <w:t xml:space="preserve">The authors often neglect to include words like “perceived,” “apparent,” “detected,” etc. and thus imply that their experimental protocols are influencing the *actual* diet of the spiders rather than </w:t>
+      </w:r>
+      <w:r>
+        <w:rPr>
+          <w:rFonts w:ascii="Times New Roman" w:eastAsia="Times New Roman" w:hAnsi="Times New Roman" w:cs="Times New Roman"/>
+          <w:color w:val="222222"/>
+          <w:shd w:val="clear" w:color="auto" w:fill="FFFFFF"/>
         </w:rPr>
         <w:lastRenderedPageBreak/>
-        <w:t>We have included details throughout the manuscript that we hope will clarify this important point. Specifically, we assigned H. venatoria as any sequence that matched the family Sparassidae, as this is the only species in that family on the atoll (lines 1</w:t>
-      </w:r>
-      <w:r>
-        <w:rPr>
-          <w:rFonts w:ascii="Times New Roman" w:eastAsia="Times New Roman" w:hAnsi="Times New Roman" w:cs="Times New Roman"/>
-          <w:i/>
-          <w:iCs/>
-          <w:color w:val="000000" w:themeColor="text1"/>
-        </w:rPr>
-        <w:t>09</w:t>
-      </w:r>
-      <w:r>
-        <w:rPr>
-          <w:rFonts w:ascii="Times New Roman" w:eastAsia="Times New Roman" w:hAnsi="Times New Roman" w:cs="Times New Roman"/>
-          <w:i/>
-          <w:iCs/>
-          <w:color w:val="000000" w:themeColor="text1"/>
-        </w:rPr>
-        <w:t>-1</w:t>
-      </w:r>
-      <w:r>
-        <w:rPr>
-          <w:rFonts w:ascii="Times New Roman" w:eastAsia="Times New Roman" w:hAnsi="Times New Roman" w:cs="Times New Roman"/>
-          <w:i/>
-          <w:iCs/>
-          <w:color w:val="000000" w:themeColor="text1"/>
-        </w:rPr>
-        <w:t>10</w:t>
-      </w:r>
-      <w:r>
-        <w:rPr>
-          <w:rFonts w:ascii="Times New Roman" w:eastAsia="Times New Roman" w:hAnsi="Times New Roman" w:cs="Times New Roman"/>
-          <w:i/>
-          <w:iCs/>
-          <w:color w:val="000000" w:themeColor="text1"/>
-        </w:rPr>
-        <w:t>, lines 29</w:t>
-      </w:r>
-      <w:r>
-        <w:rPr>
-          <w:rFonts w:ascii="Times New Roman" w:eastAsia="Times New Roman" w:hAnsi="Times New Roman" w:cs="Times New Roman"/>
-          <w:i/>
-          <w:iCs/>
-          <w:color w:val="000000" w:themeColor="text1"/>
-        </w:rPr>
-        <w:t>1</w:t>
-      </w:r>
-      <w:r>
-        <w:rPr>
-          <w:rFonts w:ascii="Times New Roman" w:eastAsia="Times New Roman" w:hAnsi="Times New Roman" w:cs="Times New Roman"/>
-          <w:i/>
-          <w:iCs/>
-          <w:color w:val="000000" w:themeColor="text1"/>
-        </w:rPr>
-        <w:t>-29</w:t>
-      </w:r>
-      <w:r>
-        <w:rPr>
-          <w:rFonts w:ascii="Times New Roman" w:eastAsia="Times New Roman" w:hAnsi="Times New Roman" w:cs="Times New Roman"/>
-          <w:i/>
-          <w:iCs/>
-          <w:color w:val="000000" w:themeColor="text1"/>
-        </w:rPr>
-        <w:t>3</w:t>
-      </w:r>
-      <w:r>
-        <w:rPr>
-          <w:rFonts w:ascii="Times New Roman" w:eastAsia="Times New Roman" w:hAnsi="Times New Roman" w:cs="Times New Roman"/>
-          <w:i/>
-          <w:iCs/>
-          <w:color w:val="000000" w:themeColor="text1"/>
-        </w:rPr>
-        <w:t>). We have also reported more of the parameters from MEGAN highlighting the coverage of taxonomic assignments (lines 25</w:t>
-      </w:r>
-      <w:r>
-        <w:rPr>
-          <w:rFonts w:ascii="Times New Roman" w:eastAsia="Times New Roman" w:hAnsi="Times New Roman" w:cs="Times New Roman"/>
-          <w:i/>
-          <w:iCs/>
-          <w:color w:val="000000" w:themeColor="text1"/>
-        </w:rPr>
-        <w:t>7</w:t>
-      </w:r>
-      <w:r>
-        <w:rPr>
-          <w:rFonts w:ascii="Times New Roman" w:eastAsia="Times New Roman" w:hAnsi="Times New Roman" w:cs="Times New Roman"/>
-          <w:i/>
-          <w:iCs/>
-          <w:color w:val="000000" w:themeColor="text1"/>
-        </w:rPr>
-        <w:t>-2</w:t>
-      </w:r>
-      <w:r>
-        <w:rPr>
-          <w:rFonts w:ascii="Times New Roman" w:eastAsia="Times New Roman" w:hAnsi="Times New Roman" w:cs="Times New Roman"/>
-          <w:i/>
-          <w:iCs/>
-          <w:color w:val="000000" w:themeColor="text1"/>
-        </w:rPr>
-        <w:t>59</w:t>
-      </w:r>
-      <w:r>
-        <w:rPr>
-          <w:rFonts w:ascii="Times New Roman" w:eastAsia="Times New Roman" w:hAnsi="Times New Roman" w:cs="Times New Roman"/>
-          <w:i/>
-          <w:iCs/>
-          <w:color w:val="000000" w:themeColor="text1"/>
-        </w:rPr>
-        <w:t>, lines 3</w:t>
-      </w:r>
-      <w:r>
-        <w:rPr>
-          <w:rFonts w:ascii="Times New Roman" w:eastAsia="Times New Roman" w:hAnsi="Times New Roman" w:cs="Times New Roman"/>
-          <w:i/>
-          <w:iCs/>
-          <w:color w:val="000000" w:themeColor="text1"/>
-        </w:rPr>
-        <w:t>89</w:t>
-      </w:r>
-      <w:r>
-        <w:rPr>
-          <w:rFonts w:ascii="Times New Roman" w:eastAsia="Times New Roman" w:hAnsi="Times New Roman" w:cs="Times New Roman"/>
-          <w:i/>
-          <w:iCs/>
-          <w:color w:val="000000" w:themeColor="text1"/>
-        </w:rPr>
-        <w:t>-3</w:t>
-      </w:r>
-      <w:r>
-        <w:rPr>
-          <w:rFonts w:ascii="Times New Roman" w:eastAsia="Times New Roman" w:hAnsi="Times New Roman" w:cs="Times New Roman"/>
-          <w:i/>
-          <w:iCs/>
-          <w:color w:val="000000" w:themeColor="text1"/>
-        </w:rPr>
-        <w:t>92</w:t>
-      </w:r>
-      <w:r>
-        <w:rPr>
-          <w:rFonts w:ascii="Times New Roman" w:eastAsia="Times New Roman" w:hAnsi="Times New Roman" w:cs="Times New Roman"/>
-          <w:i/>
-          <w:iCs/>
-          <w:color w:val="000000" w:themeColor="text1"/>
-        </w:rPr>
-        <w:t>) to clarify how ASVs were assigned through the program. We also report the percentage rarefied reads of ASVs in each category (consumer, potential diet, non-diet lines 38</w:t>
-      </w:r>
-      <w:r>
-        <w:rPr>
-          <w:rFonts w:ascii="Times New Roman" w:eastAsia="Times New Roman" w:hAnsi="Times New Roman" w:cs="Times New Roman"/>
-          <w:i/>
-          <w:iCs/>
-          <w:color w:val="000000" w:themeColor="text1"/>
-        </w:rPr>
-        <w:t>6</w:t>
-      </w:r>
-      <w:r>
-        <w:rPr>
-          <w:rFonts w:ascii="Times New Roman" w:eastAsia="Times New Roman" w:hAnsi="Times New Roman" w:cs="Times New Roman"/>
-          <w:i/>
-          <w:iCs/>
-          <w:color w:val="000000" w:themeColor="text1"/>
-        </w:rPr>
-        <w:t>-38</w:t>
-      </w:r>
-      <w:r>
-        <w:rPr>
-          <w:rFonts w:ascii="Times New Roman" w:eastAsia="Times New Roman" w:hAnsi="Times New Roman" w:cs="Times New Roman"/>
-          <w:i/>
-          <w:iCs/>
-          <w:color w:val="000000" w:themeColor="text1"/>
-        </w:rPr>
-        <w:t>7</w:t>
-      </w:r>
-      <w:r>
-        <w:rPr>
-          <w:rFonts w:ascii="Times New Roman" w:eastAsia="Times New Roman" w:hAnsi="Times New Roman" w:cs="Times New Roman"/>
-          <w:i/>
-          <w:iCs/>
-          <w:color w:val="000000" w:themeColor="text1"/>
-        </w:rPr>
-        <w:t>). Specific to NUMTs, because MEGAN assigned family-level taxonomic</w:t>
-      </w:r>
-      <w:r>
-        <w:rPr>
-          <w:rFonts w:ascii="Times New Roman" w:eastAsia="Times New Roman" w:hAnsi="Times New Roman" w:cs="Times New Roman"/>
-          <w:color w:val="000000" w:themeColor="text1"/>
-        </w:rPr>
-        <w:t xml:space="preserve"> </w:t>
-      </w:r>
-      <w:r>
-        <w:rPr>
-          <w:rFonts w:ascii="Times New Roman" w:eastAsia="Times New Roman" w:hAnsi="Times New Roman" w:cs="Times New Roman"/>
-          <w:i/>
-          <w:iCs/>
-          <w:color w:val="000000" w:themeColor="text1"/>
-        </w:rPr>
-        <w:t>assignments with 100% coverage (lines 3</w:t>
-      </w:r>
-      <w:r>
-        <w:rPr>
-          <w:rFonts w:ascii="Times New Roman" w:eastAsia="Times New Roman" w:hAnsi="Times New Roman" w:cs="Times New Roman"/>
-          <w:i/>
-          <w:iCs/>
-          <w:color w:val="000000" w:themeColor="text1"/>
-        </w:rPr>
-        <w:t>89</w:t>
-      </w:r>
-      <w:r>
-        <w:rPr>
-          <w:rFonts w:ascii="Times New Roman" w:eastAsia="Times New Roman" w:hAnsi="Times New Roman" w:cs="Times New Roman"/>
-          <w:i/>
-          <w:iCs/>
-          <w:color w:val="000000" w:themeColor="text1"/>
-        </w:rPr>
-        <w:t>-39</w:t>
-      </w:r>
-      <w:r>
-        <w:rPr>
-          <w:rFonts w:ascii="Times New Roman" w:eastAsia="Times New Roman" w:hAnsi="Times New Roman" w:cs="Times New Roman"/>
-          <w:i/>
-          <w:iCs/>
-          <w:color w:val="000000" w:themeColor="text1"/>
-        </w:rPr>
-        <w:t>2</w:t>
-      </w:r>
-      <w:r>
-        <w:rPr>
-          <w:rFonts w:ascii="Times New Roman" w:eastAsia="Times New Roman" w:hAnsi="Times New Roman" w:cs="Times New Roman"/>
-          <w:i/>
-          <w:iCs/>
-          <w:color w:val="000000" w:themeColor="text1"/>
-        </w:rPr>
-        <w:t>) we take this as evidence for a low representation of NUMTs in this dataset.</w:t>
-      </w:r>
-      <w:r>
-        <w:rPr>
-          <w:rFonts w:ascii="Times New Roman" w:eastAsia="Times New Roman" w:hAnsi="Times New Roman" w:cs="Times New Roman"/>
-          <w:i/>
-          <w:iCs/>
-          <w:color w:val="000000" w:themeColor="text1"/>
-        </w:rPr>
-        <w:t xml:space="preserve"> Additionally, we consider combining taxonomic units at the family level also provides a conservative richness estimate that is less susceptible to the over-estimation of diversity that arises when NUMTs are present.</w:t>
-      </w:r>
-      <w:r>
-        <w:rPr>
-          <w:rFonts w:ascii="Times New Roman" w:eastAsia="Times New Roman" w:hAnsi="Times New Roman" w:cs="Times New Roman"/>
-          <w:color w:val="000000" w:themeColor="text1"/>
-        </w:rPr>
-        <w:t xml:space="preserve"> </w:t>
-      </w:r>
-      <w:r>
-        <w:rPr>
-          <w:rFonts w:ascii="Times New Roman" w:eastAsia="Times New Roman" w:hAnsi="Times New Roman" w:cs="Times New Roman"/>
-          <w:color w:val="222222"/>
-        </w:rPr>
-        <w:br/>
-      </w:r>
-      <w:r>
-        <w:rPr>
-          <w:rFonts w:ascii="Times New Roman" w:eastAsia="Times New Roman" w:hAnsi="Times New Roman" w:cs="Times New Roman"/>
-          <w:color w:val="222222"/>
-        </w:rPr>
-        <w:br/>
-      </w:r>
-      <w:r>
-        <w:rPr>
-          <w:rFonts w:ascii="Times New Roman" w:eastAsia="Times New Roman" w:hAnsi="Times New Roman" w:cs="Times New Roman"/>
-          <w:color w:val="222222"/>
-          <w:shd w:val="clear" w:color="auto" w:fill="FFFFFF"/>
-        </w:rPr>
-        <w:t>-Molecular work:</w:t>
-      </w:r>
-      <w:r>
-        <w:rPr>
-          <w:rFonts w:ascii="Times New Roman" w:eastAsia="Times New Roman" w:hAnsi="Times New Roman" w:cs="Times New Roman"/>
-          <w:color w:val="222222"/>
-        </w:rPr>
-        <w:br/>
-      </w:r>
-      <w:r>
-        <w:rPr>
-          <w:rFonts w:ascii="Times New Roman" w:eastAsia="Times New Roman" w:hAnsi="Times New Roman" w:cs="Times New Roman"/>
-          <w:color w:val="222222"/>
-        </w:rPr>
-        <w:br/>
-      </w:r>
-      <w:r>
-        <w:rPr>
-          <w:rFonts w:ascii="Times New Roman" w:eastAsia="Times New Roman" w:hAnsi="Times New Roman" w:cs="Times New Roman"/>
-          <w:color w:val="222222"/>
-          <w:shd w:val="clear" w:color="auto" w:fill="FFFFFF"/>
-        </w:rPr>
-        <w:t>The reported success rate for PCR amplification is low at 78% (lines 391-392). Did the authors attempt to optimize PCR or extractions for those that did not work the first time? PCR inhibitors can be a big problem in spiders, especially in larger individuals. It may be worth rerunning PCR using diluted DNA template, and if this does not work, then the authors could try performing a repurification of the DNA extracts.</w:t>
-      </w:r>
-    </w:p>
-    <w:p>
-      <w:pPr>
-        <w:rPr>
-          <w:rFonts w:ascii="Times New Roman" w:eastAsia="Times New Roman" w:hAnsi="Times New Roman" w:cs="Times New Roman"/>
-          <w:color w:val="222222"/>
-          <w:shd w:val="clear" w:color="auto" w:fill="FFFFFF"/>
-        </w:rPr>
-      </w:pPr>
-    </w:p>
-    <w:p>
-      <w:pPr>
-        <w:rPr>
-          <w:rFonts w:ascii="Times New Roman" w:eastAsia="Times New Roman" w:hAnsi="Times New Roman" w:cs="Times New Roman"/>
-          <w:i/>
-          <w:iCs/>
-          <w:color w:val="000000" w:themeColor="text1"/>
-          <w:shd w:val="clear" w:color="auto" w:fill="FFFFFF"/>
-        </w:rPr>
-      </w:pPr>
-      <w:r>
-        <w:rPr>
-          <w:rFonts w:ascii="Times New Roman" w:eastAsia="Times New Roman" w:hAnsi="Times New Roman" w:cs="Times New Roman"/>
-          <w:i/>
-          <w:iCs/>
-          <w:color w:val="000000" w:themeColor="text1"/>
-          <w:shd w:val="clear" w:color="auto" w:fill="FFFFFF"/>
-        </w:rPr>
-        <w:t>We optimized our PCR and extraction conditions compared to those reported in the study used to derive these results (Krehenwinkel et al. 2017). Specifically, we optimized the PCR conditions (varied number of cycles, multiple annealing temperatures, varied ratios of Ampure XP beads for all bead cleaning steps), over the period of several months as well as adjusted the concentrations of DNA template used in PCRs</w:t>
-      </w:r>
-      <w:r>
-        <w:rPr>
-          <w:rFonts w:ascii="Times New Roman" w:eastAsia="Times New Roman" w:hAnsi="Times New Roman" w:cs="Times New Roman"/>
-          <w:i/>
-          <w:iCs/>
-          <w:color w:val="000000" w:themeColor="text1"/>
-          <w:shd w:val="clear" w:color="auto" w:fill="FFFFFF"/>
-        </w:rPr>
-        <w:t xml:space="preserve"> and ran PCRs with two different master mixes</w:t>
-      </w:r>
-      <w:r>
-        <w:rPr>
-          <w:rFonts w:ascii="Times New Roman" w:eastAsia="Times New Roman" w:hAnsi="Times New Roman" w:cs="Times New Roman"/>
-          <w:i/>
-          <w:iCs/>
-          <w:color w:val="000000" w:themeColor="text1"/>
-          <w:shd w:val="clear" w:color="auto" w:fill="FFFFFF"/>
-        </w:rPr>
-        <w:t>. We did re-run samples that did not work through PCR two times. We agree that this success rate seems to suggest PCR inhibitors common to spiders. We have provided our full DNA extraction and PCR amplification protocol as a supplemental document to this manuscript in an effort for these results to be fully reproduced or altered by future researchers.</w:t>
-      </w:r>
-      <w:r>
-        <w:rPr>
-          <w:rFonts w:ascii="Times New Roman" w:eastAsia="Times New Roman" w:hAnsi="Times New Roman" w:cs="Times New Roman"/>
-          <w:i/>
-          <w:iCs/>
-          <w:color w:val="000000" w:themeColor="text1"/>
-          <w:shd w:val="clear" w:color="auto" w:fill="FFFFFF"/>
-        </w:rPr>
-        <w:t xml:space="preserve"> We have used this set of primers and this protocol (without sterilization procedure) across multiple other consumer species (n = 10, some other spiders, other insect and arachnid predators) and have found that amplification varies from 75% - 100% per species. Overall this primer set has a high amplification success rate of 97% (± 1.0% SD) across n = 262 additional samples using our optimized protocol. </w:t>
-      </w:r>
-    </w:p>
-    <w:p>
-      <w:pPr>
-        <w:rPr>
-          <w:rFonts w:ascii="Times New Roman" w:eastAsia="Times New Roman" w:hAnsi="Times New Roman" w:cs="Times New Roman"/>
-          <w:color w:val="222222"/>
-          <w:shd w:val="clear" w:color="auto" w:fill="FFFFFF"/>
-        </w:rPr>
-      </w:pPr>
-      <w:r>
-        <w:rPr>
-          <w:rFonts w:ascii="Times New Roman" w:eastAsia="Times New Roman" w:hAnsi="Times New Roman" w:cs="Times New Roman"/>
-          <w:color w:val="222222"/>
-        </w:rPr>
-        <w:br/>
-      </w:r>
-      <w:r>
-        <w:rPr>
-          <w:rFonts w:ascii="Times New Roman" w:eastAsia="Times New Roman" w:hAnsi="Times New Roman" w:cs="Times New Roman"/>
-          <w:color w:val="222222"/>
-          <w:shd w:val="clear" w:color="auto" w:fill="FFFFFF"/>
-        </w:rPr>
-        <w:t>Alternatively, the MCO/Fol-degen-rev fragment may be too long for some of the most heavily digested/degraded prey DNA. The authors could try the primers from Zeale et al. 2011 (Mol Ecol Resour), which amplify a fragment of just 211 bp. Another option would be the primers of Krehenwinkel et al. 2019 (Methods in Ecol &amp; Evol), which also amplify short fragments, but furthermore suppress amplification of spiders and therefore give much higher yields of prey DNA.</w:t>
-      </w:r>
-    </w:p>
-    <w:p>
-      <w:pPr>
-        <w:rPr>
-          <w:rFonts w:ascii="Times New Roman" w:eastAsia="Times New Roman" w:hAnsi="Times New Roman" w:cs="Times New Roman"/>
-          <w:color w:val="222222"/>
-          <w:shd w:val="clear" w:color="auto" w:fill="FFFFFF"/>
-        </w:rPr>
-      </w:pPr>
-    </w:p>
-    <w:p>
-      <w:pPr>
-        <w:rPr>
-          <w:rFonts w:ascii="Times New Roman" w:eastAsia="Times New Roman" w:hAnsi="Times New Roman" w:cs="Times New Roman"/>
-          <w:color w:val="222222"/>
-          <w:shd w:val="clear" w:color="auto" w:fill="FFFFFF"/>
-        </w:rPr>
-      </w:pPr>
-      <w:r>
-        <w:rPr>
-          <w:rFonts w:ascii="Times New Roman" w:eastAsia="Times New Roman" w:hAnsi="Times New Roman" w:cs="Times New Roman"/>
-          <w:i/>
-          <w:iCs/>
-          <w:color w:val="000000" w:themeColor="text1"/>
-          <w:shd w:val="clear" w:color="auto" w:fill="FFFFFF"/>
-        </w:rPr>
-        <w:t xml:space="preserve">We agree that this is a key point worth further consideration in this type of study. We chose to use the longer fragment length from Krehenwinkel et al. 2017 because it was explicitly a broader metazoan primer set </w:t>
-      </w:r>
-      <w:r>
-        <w:rPr>
-          <w:rFonts w:ascii="Times New Roman" w:eastAsia="Times New Roman" w:hAnsi="Times New Roman" w:cs="Times New Roman"/>
-          <w:i/>
-          <w:iCs/>
-          <w:color w:val="000000" w:themeColor="text1"/>
-          <w:shd w:val="clear" w:color="auto" w:fill="FFFFFF"/>
-        </w:rPr>
-        <w:t xml:space="preserve">with higher amplification success and </w:t>
-      </w:r>
-      <w:r>
-        <w:rPr>
-          <w:rFonts w:ascii="Times New Roman" w:eastAsia="Times New Roman" w:hAnsi="Times New Roman" w:cs="Times New Roman"/>
-          <w:i/>
-          <w:iCs/>
-          <w:color w:val="000000" w:themeColor="text1"/>
-          <w:shd w:val="clear" w:color="auto" w:fill="FFFFFF"/>
-        </w:rPr>
-        <w:t xml:space="preserve">which detected the most diet orders in that methods study. The consumer in our study is known to feed on insects, spiders, and </w:t>
-      </w:r>
-      <w:r>
-        <w:rPr>
-          <w:rFonts w:ascii="Times New Roman" w:eastAsia="Times New Roman" w:hAnsi="Times New Roman" w:cs="Times New Roman"/>
-          <w:i/>
-          <w:iCs/>
-          <w:color w:val="000000" w:themeColor="text1"/>
-          <w:shd w:val="clear" w:color="auto" w:fill="FFFFFF"/>
-        </w:rPr>
-        <w:lastRenderedPageBreak/>
-        <w:t>vertebrates on the island (two gecko species in the genus Lepidodactylus) (</w:t>
-      </w:r>
-      <w:r>
-        <w:rPr>
-          <w:rFonts w:ascii="Times New Roman" w:eastAsia="Times New Roman" w:hAnsi="Times New Roman" w:cs="Times New Roman"/>
-          <w:i/>
-          <w:iCs/>
-          <w:color w:val="000000" w:themeColor="text1"/>
-          <w:shd w:val="clear" w:color="auto" w:fill="FFFFFF"/>
-        </w:rPr>
-        <w:t>line 180</w:t>
-      </w:r>
-      <w:r>
-        <w:rPr>
-          <w:rFonts w:ascii="Times New Roman" w:eastAsia="Times New Roman" w:hAnsi="Times New Roman" w:cs="Times New Roman"/>
-          <w:i/>
-          <w:iCs/>
-          <w:color w:val="000000" w:themeColor="text1"/>
-          <w:shd w:val="clear" w:color="auto" w:fill="FFFFFF"/>
-        </w:rPr>
-        <w:t xml:space="preserve">). Hence, we chose not to use the arthropod primers from Zeale et al. 2011 or others because of the broad diet of the consumer in this study and the evidence of success for broad diet with the chosen primer set. This method from Krehenwinkel et al. 2019 was not available when we started this study but seems very promising as a next step for this type of work. Again, because of the COVID-19 pandemic and because of the cost-prohibitive nature of the field and laboratory work to re-do these procedures, we are unable to repeat or alter these methods at this time. </w:t>
-      </w:r>
-      <w:r>
-        <w:rPr>
-          <w:rFonts w:ascii="Times New Roman" w:eastAsia="Times New Roman" w:hAnsi="Times New Roman" w:cs="Times New Roman"/>
-          <w:i/>
-          <w:iCs/>
-          <w:color w:val="000000" w:themeColor="text1"/>
-          <w:shd w:val="clear" w:color="auto" w:fill="FFFFFF"/>
-        </w:rPr>
-        <w:t>We</w:t>
-      </w:r>
-      <w:r>
-        <w:rPr>
-          <w:rFonts w:ascii="Times New Roman" w:eastAsia="Times New Roman" w:hAnsi="Times New Roman" w:cs="Times New Roman"/>
-          <w:i/>
-          <w:iCs/>
-          <w:color w:val="000000" w:themeColor="text1"/>
-          <w:shd w:val="clear" w:color="auto" w:fill="FFFFFF"/>
-        </w:rPr>
-        <w:t xml:space="preserve"> attempt to address some of these important points in the current draft of the discussion and hope this is a fruitful area of future research in the field (lines 46</w:t>
-      </w:r>
-      <w:r>
-        <w:rPr>
-          <w:rFonts w:ascii="Times New Roman" w:eastAsia="Times New Roman" w:hAnsi="Times New Roman" w:cs="Times New Roman"/>
-          <w:i/>
-          <w:iCs/>
-          <w:color w:val="000000" w:themeColor="text1"/>
-          <w:shd w:val="clear" w:color="auto" w:fill="FFFFFF"/>
-        </w:rPr>
-        <w:t>8</w:t>
-      </w:r>
-      <w:r>
-        <w:rPr>
-          <w:rFonts w:ascii="Times New Roman" w:eastAsia="Times New Roman" w:hAnsi="Times New Roman" w:cs="Times New Roman"/>
-          <w:i/>
-          <w:iCs/>
-          <w:color w:val="000000" w:themeColor="text1"/>
-          <w:shd w:val="clear" w:color="auto" w:fill="FFFFFF"/>
-        </w:rPr>
-        <w:t>-</w:t>
-      </w:r>
-      <w:r>
-        <w:rPr>
-          <w:rFonts w:ascii="Times New Roman" w:eastAsia="Times New Roman" w:hAnsi="Times New Roman" w:cs="Times New Roman"/>
-          <w:i/>
-          <w:iCs/>
-          <w:color w:val="000000" w:themeColor="text1"/>
-          <w:shd w:val="clear" w:color="auto" w:fill="FFFFFF"/>
-        </w:rPr>
-        <w:t>492</w:t>
-      </w:r>
-      <w:r>
-        <w:rPr>
-          <w:rFonts w:ascii="Times New Roman" w:eastAsia="Times New Roman" w:hAnsi="Times New Roman" w:cs="Times New Roman"/>
-          <w:i/>
-          <w:iCs/>
-          <w:color w:val="000000" w:themeColor="text1"/>
-          <w:shd w:val="clear" w:color="auto" w:fill="FFFFFF"/>
-        </w:rPr>
-        <w:t>).</w:t>
-      </w:r>
-      <w:r>
-        <w:rPr>
-          <w:rFonts w:ascii="Times New Roman" w:eastAsia="Times New Roman" w:hAnsi="Times New Roman" w:cs="Times New Roman"/>
-          <w:color w:val="222222"/>
-        </w:rPr>
-        <w:br/>
-      </w:r>
-      <w:r>
-        <w:rPr>
-          <w:rFonts w:ascii="Times New Roman" w:eastAsia="Times New Roman" w:hAnsi="Times New Roman" w:cs="Times New Roman"/>
-          <w:color w:val="222222"/>
-        </w:rPr>
-        <w:br/>
-      </w:r>
-      <w:r>
-        <w:rPr>
-          <w:rFonts w:ascii="Times New Roman" w:eastAsia="Times New Roman" w:hAnsi="Times New Roman" w:cs="Times New Roman"/>
-          <w:color w:val="222222"/>
-          <w:shd w:val="clear" w:color="auto" w:fill="FFFFFF"/>
-        </w:rPr>
-        <w:t>-Writing:</w:t>
-      </w:r>
-      <w:r>
-        <w:rPr>
-          <w:rFonts w:ascii="Times New Roman" w:eastAsia="Times New Roman" w:hAnsi="Times New Roman" w:cs="Times New Roman"/>
-          <w:color w:val="222222"/>
-        </w:rPr>
-        <w:br/>
-      </w:r>
-      <w:r>
-        <w:rPr>
-          <w:rFonts w:ascii="Times New Roman" w:eastAsia="Times New Roman" w:hAnsi="Times New Roman" w:cs="Times New Roman"/>
-          <w:color w:val="222222"/>
-        </w:rPr>
-        <w:br/>
-      </w:r>
-      <w:r>
-        <w:rPr>
-          <w:rFonts w:ascii="Times New Roman" w:eastAsia="Times New Roman" w:hAnsi="Times New Roman" w:cs="Times New Roman"/>
-          <w:color w:val="222222"/>
-          <w:shd w:val="clear" w:color="auto" w:fill="FFFFFF"/>
-        </w:rPr>
-        <w:t>The manuscript generally reads smoothly and has apparently been well proofread for grammar and spelling. However, there is too much text and many sections are repetitive. Removal of repetitive text, e.g. in lines 162-173, 217-232, 298-307 and others, would probably bring the manuscript well within the word limit. Some details could be removed from the descriptions of molecular and statistical methods.</w:t>
-      </w:r>
-    </w:p>
-    <w:p>
-      <w:pPr>
-        <w:rPr>
-          <w:rFonts w:ascii="Times New Roman" w:eastAsia="Times New Roman" w:hAnsi="Times New Roman" w:cs="Times New Roman"/>
-          <w:color w:val="222222"/>
-          <w:shd w:val="clear" w:color="auto" w:fill="FFFFFF"/>
-        </w:rPr>
-      </w:pPr>
-    </w:p>
-    <w:p>
-      <w:pPr>
-        <w:rPr>
-          <w:rFonts w:ascii="Times New Roman" w:eastAsia="Times New Roman" w:hAnsi="Times New Roman" w:cs="Times New Roman"/>
-          <w:color w:val="222222"/>
-          <w:shd w:val="clear" w:color="auto" w:fill="FFFFFF"/>
-        </w:rPr>
-      </w:pPr>
-      <w:r>
-        <w:rPr>
-          <w:rFonts w:ascii="Times New Roman" w:eastAsia="Times New Roman" w:hAnsi="Times New Roman" w:cs="Times New Roman"/>
-          <w:i/>
-          <w:iCs/>
-          <w:color w:val="000000" w:themeColor="text1"/>
-          <w:shd w:val="clear" w:color="auto" w:fill="FFFFFF"/>
-        </w:rPr>
-        <w:t>We have removed a section of the introduction as well as several sections of the discussion that we agree were redundant (lines 80 and 4</w:t>
-      </w:r>
-      <w:r>
-        <w:rPr>
-          <w:rFonts w:ascii="Times New Roman" w:eastAsia="Times New Roman" w:hAnsi="Times New Roman" w:cs="Times New Roman"/>
-          <w:i/>
-          <w:iCs/>
-          <w:color w:val="000000" w:themeColor="text1"/>
-          <w:shd w:val="clear" w:color="auto" w:fill="FFFFFF"/>
-        </w:rPr>
-        <w:t>46)</w:t>
-      </w:r>
-      <w:r>
-        <w:rPr>
-          <w:rFonts w:ascii="Times New Roman" w:eastAsia="Times New Roman" w:hAnsi="Times New Roman" w:cs="Times New Roman"/>
-          <w:i/>
-          <w:iCs/>
-          <w:color w:val="000000" w:themeColor="text1"/>
-          <w:shd w:val="clear" w:color="auto" w:fill="FFFFFF"/>
-        </w:rPr>
-        <w:t>. We have replaced the discussion sections with the important caveats, findings, and next directions pointed out by your comments above (lines 46</w:t>
-      </w:r>
-      <w:r>
-        <w:rPr>
-          <w:rFonts w:ascii="Times New Roman" w:eastAsia="Times New Roman" w:hAnsi="Times New Roman" w:cs="Times New Roman"/>
-          <w:i/>
-          <w:iCs/>
-          <w:color w:val="000000" w:themeColor="text1"/>
-          <w:shd w:val="clear" w:color="auto" w:fill="FFFFFF"/>
-        </w:rPr>
-        <w:t>8-492</w:t>
-      </w:r>
-      <w:r>
-        <w:rPr>
-          <w:rFonts w:ascii="Times New Roman" w:eastAsia="Times New Roman" w:hAnsi="Times New Roman" w:cs="Times New Roman"/>
-          <w:i/>
-          <w:iCs/>
-          <w:color w:val="000000" w:themeColor="text1"/>
-          <w:shd w:val="clear" w:color="auto" w:fill="FFFFFF"/>
-        </w:rPr>
-        <w:t>).</w:t>
-      </w:r>
-      <w:r>
-        <w:rPr>
-          <w:rFonts w:ascii="Times New Roman" w:eastAsia="Times New Roman" w:hAnsi="Times New Roman" w:cs="Times New Roman"/>
-          <w:color w:val="000000" w:themeColor="text1"/>
-          <w:shd w:val="clear" w:color="auto" w:fill="FFFFFF"/>
-        </w:rPr>
-        <w:t xml:space="preserve"> </w:t>
-      </w:r>
-      <w:r>
-        <w:rPr>
-          <w:rFonts w:ascii="Times New Roman" w:eastAsia="Times New Roman" w:hAnsi="Times New Roman" w:cs="Times New Roman"/>
-          <w:color w:val="222222"/>
-        </w:rPr>
-        <w:br/>
-      </w:r>
-      <w:r>
-        <w:rPr>
-          <w:rFonts w:ascii="Times New Roman" w:eastAsia="Times New Roman" w:hAnsi="Times New Roman" w:cs="Times New Roman"/>
-          <w:color w:val="222222"/>
-        </w:rPr>
-        <w:br/>
-      </w:r>
-      <w:r>
-        <w:rPr>
-          <w:rFonts w:ascii="Times New Roman" w:eastAsia="Times New Roman" w:hAnsi="Times New Roman" w:cs="Times New Roman"/>
-          <w:color w:val="222222"/>
-          <w:shd w:val="clear" w:color="auto" w:fill="FFFFFF"/>
-        </w:rPr>
-        <w:t>There are some serious issues with word choice that need to be corrected in future versions:</w:t>
-      </w:r>
-      <w:r>
-        <w:rPr>
-          <w:rFonts w:ascii="Times New Roman" w:eastAsia="Times New Roman" w:hAnsi="Times New Roman" w:cs="Times New Roman"/>
-          <w:color w:val="222222"/>
-        </w:rPr>
-        <w:br/>
-      </w:r>
-      <w:r>
-        <w:rPr>
-          <w:rFonts w:ascii="Times New Roman" w:eastAsia="Times New Roman" w:hAnsi="Times New Roman" w:cs="Times New Roman"/>
-          <w:color w:val="222222"/>
-        </w:rPr>
-        <w:br/>
-      </w:r>
-      <w:r>
-        <w:rPr>
-          <w:rFonts w:ascii="Times New Roman" w:eastAsia="Times New Roman" w:hAnsi="Times New Roman" w:cs="Times New Roman"/>
-          <w:color w:val="222222"/>
-          <w:shd w:val="clear" w:color="auto" w:fill="FFFFFF"/>
-        </w:rPr>
-        <w:t>“mesocosm”: This does not seem like the appropriate term for the laboratory housing of the spiders. Based on the authors’ descriptions – essentially just empty containers – I would call these “enclosures” or “containers.”</w:t>
-      </w:r>
-    </w:p>
-    <w:p>
-      <w:pPr>
-        <w:rPr>
-          <w:rFonts w:ascii="Times New Roman" w:eastAsia="Times New Roman" w:hAnsi="Times New Roman" w:cs="Times New Roman"/>
-          <w:color w:val="222222"/>
-          <w:shd w:val="clear" w:color="auto" w:fill="FFFFFF"/>
-        </w:rPr>
-      </w:pPr>
-    </w:p>
-    <w:p>
-      <w:pPr>
-        <w:rPr>
-          <w:rFonts w:ascii="Times New Roman" w:eastAsia="Times New Roman" w:hAnsi="Times New Roman" w:cs="Times New Roman"/>
-          <w:color w:val="222222"/>
-          <w:shd w:val="clear" w:color="auto" w:fill="FFFFFF"/>
-        </w:rPr>
-      </w:pPr>
-      <w:r>
-        <w:rPr>
-          <w:rFonts w:ascii="Times New Roman" w:eastAsia="Times New Roman" w:hAnsi="Times New Roman" w:cs="Times New Roman"/>
-          <w:i/>
-          <w:iCs/>
-          <w:color w:val="000000" w:themeColor="text1"/>
-          <w:shd w:val="clear" w:color="auto" w:fill="FFFFFF"/>
-        </w:rPr>
-        <w:t>We have chosen to change this wording to “feeding trial” throughout the manuscript and agree mesocosm is misleading in this instance.</w:t>
-      </w:r>
-      <w:r>
-        <w:rPr>
-          <w:rFonts w:ascii="Times New Roman" w:eastAsia="Times New Roman" w:hAnsi="Times New Roman" w:cs="Times New Roman"/>
-          <w:color w:val="000000" w:themeColor="text1"/>
-          <w:shd w:val="clear" w:color="auto" w:fill="FFFFFF"/>
-        </w:rPr>
-        <w:t xml:space="preserve"> </w:t>
-      </w:r>
-      <w:r>
-        <w:rPr>
-          <w:rFonts w:ascii="Times New Roman" w:eastAsia="Times New Roman" w:hAnsi="Times New Roman" w:cs="Times New Roman"/>
-          <w:color w:val="222222"/>
-        </w:rPr>
-        <w:br/>
-      </w:r>
-      <w:r>
-        <w:rPr>
-          <w:rFonts w:ascii="Times New Roman" w:eastAsia="Times New Roman" w:hAnsi="Times New Roman" w:cs="Times New Roman"/>
-          <w:color w:val="222222"/>
-        </w:rPr>
-        <w:br/>
-      </w:r>
-      <w:r>
-        <w:rPr>
-          <w:rFonts w:ascii="Times New Roman" w:eastAsia="Times New Roman" w:hAnsi="Times New Roman" w:cs="Times New Roman"/>
-          <w:color w:val="222222"/>
-          <w:shd w:val="clear" w:color="auto" w:fill="FFFFFF"/>
-        </w:rPr>
-        <w:t>“concatenate”: To concatenate is to string together multiple elements into a series. This is not at all the same as collapsing ASV data to the family level (e.g. line 316).</w:t>
-      </w:r>
-    </w:p>
-    <w:p>
-      <w:pPr>
-        <w:rPr>
-          <w:rFonts w:ascii="Times New Roman" w:eastAsia="Times New Roman" w:hAnsi="Times New Roman" w:cs="Times New Roman"/>
-          <w:color w:val="222222"/>
-          <w:shd w:val="clear" w:color="auto" w:fill="FFFFFF"/>
-        </w:rPr>
-      </w:pPr>
-    </w:p>
-    <w:p>
-      <w:pPr>
-        <w:rPr>
-          <w:rFonts w:ascii="Times New Roman" w:eastAsia="Times New Roman" w:hAnsi="Times New Roman" w:cs="Times New Roman"/>
-          <w:i/>
-          <w:iCs/>
-          <w:color w:val="000000" w:themeColor="text1"/>
-        </w:rPr>
-      </w:pPr>
-      <w:r>
-        <w:rPr>
-          <w:rFonts w:ascii="Times New Roman" w:eastAsia="Times New Roman" w:hAnsi="Times New Roman" w:cs="Times New Roman"/>
-          <w:i/>
-          <w:iCs/>
-          <w:color w:val="000000" w:themeColor="text1"/>
-          <w:shd w:val="clear" w:color="auto" w:fill="FFFFFF"/>
-        </w:rPr>
-        <w:t>We have changed this word to “combined”</w:t>
-      </w:r>
-    </w:p>
-    <w:p>
-      <w:pPr>
-        <w:rPr>
-          <w:rFonts w:ascii="Times New Roman" w:eastAsia="Times New Roman" w:hAnsi="Times New Roman" w:cs="Times New Roman"/>
-          <w:color w:val="222222"/>
-          <w:shd w:val="clear" w:color="auto" w:fill="FFFFFF"/>
-        </w:rPr>
-      </w:pPr>
-      <w:r>
-        <w:rPr>
-          <w:rFonts w:ascii="Times New Roman" w:eastAsia="Times New Roman" w:hAnsi="Times New Roman" w:cs="Times New Roman"/>
-          <w:color w:val="222222"/>
-        </w:rPr>
-        <w:br/>
-      </w:r>
-      <w:r>
-        <w:rPr>
-          <w:rFonts w:ascii="Times New Roman" w:eastAsia="Times New Roman" w:hAnsi="Times New Roman" w:cs="Times New Roman"/>
-          <w:color w:val="222222"/>
-          <w:shd w:val="clear" w:color="auto" w:fill="FFFFFF"/>
-        </w:rPr>
-        <w:t>“taxonomy”: The authors use “taxonomy”/”taxonomies” when they mean “taxonomic level” (e.g. lines 311, 314, 317) or “taxonomic identity” (line 397).</w:t>
-      </w:r>
-    </w:p>
-    <w:p>
-      <w:pPr>
-        <w:rPr>
-          <w:rFonts w:ascii="Times New Roman" w:eastAsia="Times New Roman" w:hAnsi="Times New Roman" w:cs="Times New Roman"/>
-          <w:color w:val="222222"/>
-          <w:shd w:val="clear" w:color="auto" w:fill="FFFFFF"/>
-        </w:rPr>
-      </w:pPr>
-    </w:p>
-    <w:p>
-      <w:pPr>
-        <w:rPr>
-          <w:rFonts w:ascii="Times New Roman" w:eastAsia="Times New Roman" w:hAnsi="Times New Roman" w:cs="Times New Roman"/>
-          <w:color w:val="222222"/>
-          <w:shd w:val="clear" w:color="auto" w:fill="FFFFFF"/>
-        </w:rPr>
-      </w:pPr>
-      <w:r>
-        <w:rPr>
-          <w:rFonts w:ascii="Times New Roman" w:eastAsia="Times New Roman" w:hAnsi="Times New Roman" w:cs="Times New Roman"/>
-          <w:i/>
-          <w:iCs/>
-          <w:color w:val="000000" w:themeColor="text1"/>
-          <w:shd w:val="clear" w:color="auto" w:fill="FFFFFF"/>
-        </w:rPr>
-        <w:t>We agree that this is confusing and have attempted to clarify when we mean to refer to “taxonomic level” versus what we are now calling “family-level taxonomic units”.</w:t>
-      </w:r>
-      <w:r>
-        <w:rPr>
-          <w:rFonts w:ascii="Times New Roman" w:eastAsia="Times New Roman" w:hAnsi="Times New Roman" w:cs="Times New Roman"/>
-          <w:color w:val="000000" w:themeColor="text1"/>
-          <w:shd w:val="clear" w:color="auto" w:fill="FFFFFF"/>
-        </w:rPr>
-        <w:t xml:space="preserve"> </w:t>
-      </w:r>
-      <w:r>
-        <w:rPr>
-          <w:rFonts w:ascii="Times New Roman" w:eastAsia="Times New Roman" w:hAnsi="Times New Roman" w:cs="Times New Roman"/>
-          <w:color w:val="222222"/>
-        </w:rPr>
-        <w:br/>
-      </w:r>
-      <w:r>
-        <w:rPr>
-          <w:rFonts w:ascii="Times New Roman" w:eastAsia="Times New Roman" w:hAnsi="Times New Roman" w:cs="Times New Roman"/>
-          <w:color w:val="222222"/>
-        </w:rPr>
-        <w:br/>
-      </w:r>
-      <w:r>
-        <w:rPr>
-          <w:rFonts w:ascii="Times New Roman" w:eastAsia="Times New Roman" w:hAnsi="Times New Roman" w:cs="Times New Roman"/>
-          <w:color w:val="222222"/>
-          <w:shd w:val="clear" w:color="auto" w:fill="FFFFFF"/>
-        </w:rPr>
-        <w:t>“population consumption frequency”: This is not a well established term as far as I know. The authors should not use it in the Abstract. If they wish to use it elsewhere in the manuscript, then they should briefly define it after the first usage.</w:t>
-      </w:r>
-    </w:p>
-    <w:p>
-      <w:pPr>
-        <w:rPr>
-          <w:rFonts w:ascii="Times New Roman" w:eastAsia="Times New Roman" w:hAnsi="Times New Roman" w:cs="Times New Roman"/>
-          <w:color w:val="222222"/>
-          <w:shd w:val="clear" w:color="auto" w:fill="FFFFFF"/>
-        </w:rPr>
-      </w:pPr>
-    </w:p>
-    <w:p>
-      <w:pPr>
-        <w:rPr>
-          <w:rFonts w:ascii="Times New Roman" w:eastAsia="Times New Roman" w:hAnsi="Times New Roman" w:cs="Times New Roman"/>
-          <w:color w:val="222222"/>
-          <w:shd w:val="clear" w:color="auto" w:fill="FFFFFF"/>
-        </w:rPr>
-      </w:pPr>
-      <w:r>
-        <w:rPr>
-          <w:rFonts w:ascii="Times New Roman" w:eastAsia="Times New Roman" w:hAnsi="Times New Roman" w:cs="Times New Roman"/>
-          <w:i/>
-          <w:iCs/>
-          <w:color w:val="000000" w:themeColor="text1"/>
-          <w:shd w:val="clear" w:color="auto" w:fill="FFFFFF"/>
-        </w:rPr>
-        <w:t>We have removed this term.</w:t>
-      </w:r>
-      <w:r>
-        <w:rPr>
-          <w:rFonts w:ascii="Times New Roman" w:eastAsia="Times New Roman" w:hAnsi="Times New Roman" w:cs="Times New Roman"/>
-          <w:color w:val="222222"/>
-        </w:rPr>
-        <w:br/>
-      </w:r>
-      <w:r>
-        <w:rPr>
-          <w:rFonts w:ascii="Times New Roman" w:eastAsia="Times New Roman" w:hAnsi="Times New Roman" w:cs="Times New Roman"/>
-          <w:color w:val="222222"/>
-        </w:rPr>
-        <w:br/>
-      </w:r>
-      <w:r>
-        <w:rPr>
-          <w:rFonts w:ascii="Times New Roman" w:eastAsia="Times New Roman" w:hAnsi="Times New Roman" w:cs="Times New Roman"/>
-          <w:color w:val="222222"/>
-          <w:shd w:val="clear" w:color="auto" w:fill="FFFFFF"/>
-        </w:rPr>
-        <w:t>The authors often neglect to include words like “perceived,” “apparent,” “detected,” etc. and thus imply that their experimental protocols are influencing the *actual* diet of the spiders rather than the results obtained from metabarcoding. Some examples are in lines 23 (“We compared diet from individuals...”) and 114-117. Future versions should be careful to make this distinction clear.</w:t>
+        <w:t>the results obtained from metabarcoding. Some examples are in lines 23 (“We compared diet from individuals...”) and 114-117. Future versions should be careful to make this distinction clear.</w:t>
       </w:r>
     </w:p>
     <w:p>

</xml_diff>

<commit_message>
updated for resubmission end of 2020
</commit_message>
<xml_diff>
--- a/Drafts/MER/MER_Revisions/Revision Cover Letter.docx
+++ b/Drafts/MER/MER_Revisions/Revision Cover Letter.docx
@@ -190,13 +190,7 @@
         <w:rPr>
           <w:rFonts w:ascii="Times New Roman" w:hAnsi="Times New Roman" w:cs="Times New Roman"/>
         </w:rPr>
-        <w:t xml:space="preserve"> and all line number references are based on Microsoft Word viewing with “Simple Markup” selected under Track Changes options</w:t>
-      </w:r>
-      <w:r>
-        <w:rPr>
-          <w:rFonts w:ascii="Times New Roman" w:hAnsi="Times New Roman" w:cs="Times New Roman"/>
-        </w:rPr>
-        <w:t xml:space="preserve">. </w:t>
+        <w:t>.</w:t>
       </w:r>
     </w:p>
     <w:p>
@@ -384,16 +378,16 @@
           <w:iCs/>
           <w:color w:val="000000" w:themeColor="text1"/>
         </w:rPr>
-        <w:t>. We have attempted to clarify this in the abstract (lines 23-2</w:t>
-      </w:r>
-      <w:r>
-        <w:rPr>
-          <w:rFonts w:ascii="Times New Roman" w:eastAsia="Times New Roman" w:hAnsi="Times New Roman" w:cs="Times New Roman"/>
-          <w:i/>
-          <w:iCs/>
-          <w:color w:val="000000" w:themeColor="text1"/>
-        </w:rPr>
-        <w:t>5</w:t>
+        <w:t>. We have attempted to clarify this in the abstract (lines 2</w:t>
+      </w:r>
+      <w:r>
+        <w:rPr>
+          <w:rFonts w:ascii="Times New Roman" w:eastAsia="Times New Roman" w:hAnsi="Times New Roman" w:cs="Times New Roman"/>
+          <w:i/>
+          <w:iCs/>
+          <w:color w:val="000000" w:themeColor="text1"/>
+        </w:rPr>
+        <w:t>5-28</w:t>
       </w:r>
       <w:r>
         <w:rPr>
@@ -411,25 +405,25 @@
           <w:iCs/>
           <w:color w:val="000000" w:themeColor="text1"/>
         </w:rPr>
-        <w:t>85-87</w:t>
-      </w:r>
-      <w:r>
-        <w:rPr>
-          <w:rFonts w:ascii="Times New Roman" w:eastAsia="Times New Roman" w:hAnsi="Times New Roman" w:cs="Times New Roman"/>
-          <w:i/>
-          <w:iCs/>
-          <w:color w:val="000000" w:themeColor="text1"/>
-        </w:rPr>
-        <w:t>), and especially in the methods section (lines 137-16</w:t>
-      </w:r>
-      <w:r>
-        <w:rPr>
-          <w:rFonts w:ascii="Times New Roman" w:eastAsia="Times New Roman" w:hAnsi="Times New Roman" w:cs="Times New Roman"/>
-          <w:i/>
-          <w:iCs/>
-          <w:color w:val="000000" w:themeColor="text1"/>
-        </w:rPr>
-        <w:t>1</w:t>
+        <w:t>120-122</w:t>
+      </w:r>
+      <w:r>
+        <w:rPr>
+          <w:rFonts w:ascii="Times New Roman" w:eastAsia="Times New Roman" w:hAnsi="Times New Roman" w:cs="Times New Roman"/>
+          <w:i/>
+          <w:iCs/>
+          <w:color w:val="000000" w:themeColor="text1"/>
+        </w:rPr>
+        <w:t xml:space="preserve">), and especially in the methods section (lines </w:t>
+      </w:r>
+      <w:r>
+        <w:rPr>
+          <w:rFonts w:ascii="Times New Roman" w:eastAsia="Times New Roman" w:hAnsi="Times New Roman" w:cs="Times New Roman"/>
+          <w:i/>
+          <w:iCs/>
+          <w:color w:val="000000" w:themeColor="text1"/>
+        </w:rPr>
+        <w:t>218-247</w:t>
       </w:r>
       <w:r>
         <w:rPr>
@@ -484,34 +478,52 @@
           <w:iCs/>
           <w:color w:val="000000" w:themeColor="text1"/>
         </w:rPr>
-        <w:t>Thank you for pointing this misinterpretation out to us. We have chosen to re-phrase these model results in light of your suggestion, reporting the comparison between this model and the null model in the abstract and highlighting the term’s lack of significance (lines 27-29). We have also re-written the results section (lines 40</w:t>
-      </w:r>
-      <w:r>
-        <w:rPr>
-          <w:rFonts w:ascii="Times New Roman" w:eastAsia="Times New Roman" w:hAnsi="Times New Roman" w:cs="Times New Roman"/>
-          <w:i/>
-          <w:iCs/>
-          <w:color w:val="000000" w:themeColor="text1"/>
-        </w:rPr>
-        <w:t>1-406</w:t>
-      </w:r>
-      <w:r>
-        <w:rPr>
-          <w:rFonts w:ascii="Times New Roman" w:eastAsia="Times New Roman" w:hAnsi="Times New Roman" w:cs="Times New Roman"/>
-          <w:i/>
-          <w:iCs/>
-          <w:color w:val="000000" w:themeColor="text1"/>
-        </w:rPr>
-        <w:t>) and the discussion (lines 4</w:t>
-      </w:r>
-      <w:r>
-        <w:rPr>
-          <w:rFonts w:ascii="Times New Roman" w:eastAsia="Times New Roman" w:hAnsi="Times New Roman" w:cs="Times New Roman"/>
-          <w:i/>
-          <w:iCs/>
-          <w:color w:val="000000" w:themeColor="text1"/>
-        </w:rPr>
-        <w:t>68-483</w:t>
+        <w:t xml:space="preserve">Thank you for pointing this misinterpretation out to us. We have chosen to re-phrase these model results in light of your suggestion, reporting the comparison between this model and the null model in the abstract and highlighting the term’s lack of significance (lines </w:t>
+      </w:r>
+      <w:r>
+        <w:rPr>
+          <w:rFonts w:ascii="Times New Roman" w:eastAsia="Times New Roman" w:hAnsi="Times New Roman" w:cs="Times New Roman"/>
+          <w:i/>
+          <w:iCs/>
+          <w:color w:val="000000" w:themeColor="text1"/>
+        </w:rPr>
+        <w:t>30-33</w:t>
+      </w:r>
+      <w:r>
+        <w:rPr>
+          <w:rFonts w:ascii="Times New Roman" w:eastAsia="Times New Roman" w:hAnsi="Times New Roman" w:cs="Times New Roman"/>
+          <w:i/>
+          <w:iCs/>
+          <w:color w:val="000000" w:themeColor="text1"/>
+        </w:rPr>
+        <w:t xml:space="preserve">). We have also re-written the results section (lines </w:t>
+      </w:r>
+      <w:r>
+        <w:rPr>
+          <w:rFonts w:ascii="Times New Roman" w:eastAsia="Times New Roman" w:hAnsi="Times New Roman" w:cs="Times New Roman"/>
+          <w:i/>
+          <w:iCs/>
+          <w:color w:val="000000" w:themeColor="text1"/>
+        </w:rPr>
+        <w:t>537-542</w:t>
+      </w:r>
+      <w:r>
+        <w:rPr>
+          <w:rFonts w:ascii="Times New Roman" w:eastAsia="Times New Roman" w:hAnsi="Times New Roman" w:cs="Times New Roman"/>
+          <w:i/>
+          <w:iCs/>
+          <w:color w:val="000000" w:themeColor="text1"/>
+        </w:rPr>
+        <w:t xml:space="preserve">) and the discussion (lines </w:t>
+      </w:r>
+      <w:r>
+        <w:rPr>
+          <w:rFonts w:ascii="Times New Roman" w:eastAsia="Times New Roman" w:hAnsi="Times New Roman" w:cs="Times New Roman"/>
+          <w:i/>
+          <w:iCs/>
+          <w:color w:val="000000" w:themeColor="text1"/>
+        </w:rPr>
+        <w:t>625-652</w:t>
       </w:r>
       <w:r>
         <w:rPr>
@@ -606,16 +618,16 @@
           <w:iCs/>
           <w:color w:val="000000" w:themeColor="text1"/>
         </w:rPr>
-        <w:t xml:space="preserve"> clarified this as part of the comment above but see lines 23-2</w:t>
-      </w:r>
-      <w:r>
-        <w:rPr>
-          <w:rFonts w:ascii="Times New Roman" w:eastAsia="Times New Roman" w:hAnsi="Times New Roman" w:cs="Times New Roman"/>
-          <w:i/>
-          <w:iCs/>
-          <w:color w:val="000000" w:themeColor="text1"/>
-        </w:rPr>
-        <w:t>5</w:t>
+        <w:t xml:space="preserve"> clarified this as part of the comment above but see lines </w:t>
+      </w:r>
+      <w:r>
+        <w:rPr>
+          <w:rFonts w:ascii="Times New Roman" w:eastAsia="Times New Roman" w:hAnsi="Times New Roman" w:cs="Times New Roman"/>
+          <w:i/>
+          <w:iCs/>
+          <w:color w:val="000000" w:themeColor="text1"/>
+        </w:rPr>
+        <w:t>25-28</w:t>
       </w:r>
       <w:r>
         <w:rPr>
@@ -726,7 +738,7 @@
           <w:iCs/>
           <w:color w:val="000000" w:themeColor="text1"/>
         </w:rPr>
-        <w:t>49</w:t>
+        <w:t>65</w:t>
       </w:r>
       <w:r>
         <w:rPr>
@@ -784,16 +796,16 @@
           <w:iCs/>
           <w:color w:val="000000" w:themeColor="text1"/>
         </w:rPr>
-        <w:t>We have added citations (lines 6</w:t>
-      </w:r>
-      <w:r>
-        <w:rPr>
-          <w:rFonts w:ascii="Times New Roman" w:eastAsia="Times New Roman" w:hAnsi="Times New Roman" w:cs="Times New Roman"/>
-          <w:i/>
-          <w:iCs/>
-          <w:color w:val="000000" w:themeColor="text1"/>
-        </w:rPr>
-        <w:t>3-64</w:t>
+        <w:t xml:space="preserve">We have added citations (lines </w:t>
+      </w:r>
+      <w:r>
+        <w:rPr>
+          <w:rFonts w:ascii="Times New Roman" w:eastAsia="Times New Roman" w:hAnsi="Times New Roman" w:cs="Times New Roman"/>
+          <w:i/>
+          <w:iCs/>
+          <w:color w:val="000000" w:themeColor="text1"/>
+        </w:rPr>
+        <w:t>79-80</w:t>
       </w:r>
       <w:r>
         <w:rPr>
@@ -917,7 +929,7 @@
           <w:iCs/>
           <w:color w:val="000000" w:themeColor="text1"/>
         </w:rPr>
-        <w:t>82-83</w:t>
+        <w:t>117-118</w:t>
       </w:r>
       <w:r>
         <w:rPr>
@@ -975,16 +987,16 @@
           <w:iCs/>
           <w:color w:val="000000" w:themeColor="text1"/>
         </w:rPr>
-        <w:t>We changed the order of this sentence per your suggestion (lines 8</w:t>
-      </w:r>
-      <w:r>
-        <w:rPr>
-          <w:rFonts w:ascii="Times New Roman" w:eastAsia="Times New Roman" w:hAnsi="Times New Roman" w:cs="Times New Roman"/>
-          <w:i/>
-          <w:iCs/>
-          <w:color w:val="000000" w:themeColor="text1"/>
-        </w:rPr>
-        <w:t>3-84</w:t>
+        <w:t xml:space="preserve">We changed the order of this sentence per your suggestion (line </w:t>
+      </w:r>
+      <w:r>
+        <w:rPr>
+          <w:rFonts w:ascii="Times New Roman" w:eastAsia="Times New Roman" w:hAnsi="Times New Roman" w:cs="Times New Roman"/>
+          <w:i/>
+          <w:iCs/>
+          <w:color w:val="000000" w:themeColor="text1"/>
+        </w:rPr>
+        <w:t>118</w:t>
       </w:r>
       <w:r>
         <w:rPr>
@@ -1126,34 +1138,16 @@
           <w:iCs/>
           <w:color w:val="000000" w:themeColor="text1"/>
         </w:rPr>
-        <w:t xml:space="preserve"> line 9</w:t>
-      </w:r>
-      <w:r>
-        <w:rPr>
-          <w:rFonts w:ascii="Times New Roman" w:eastAsia="Times New Roman" w:hAnsi="Times New Roman" w:cs="Times New Roman"/>
-          <w:i/>
-          <w:iCs/>
-          <w:color w:val="000000" w:themeColor="text1"/>
-        </w:rPr>
-        <w:t>0</w:t>
-      </w:r>
-      <w:r>
-        <w:rPr>
-          <w:rFonts w:ascii="Times New Roman" w:eastAsia="Times New Roman" w:hAnsi="Times New Roman" w:cs="Times New Roman"/>
-          <w:i/>
-          <w:iCs/>
-          <w:color w:val="000000" w:themeColor="text1"/>
-        </w:rPr>
-        <w:t>, 9</w:t>
-      </w:r>
-      <w:r>
-        <w:rPr>
-          <w:rFonts w:ascii="Times New Roman" w:eastAsia="Times New Roman" w:hAnsi="Times New Roman" w:cs="Times New Roman"/>
-          <w:i/>
-          <w:iCs/>
-          <w:color w:val="000000" w:themeColor="text1"/>
-        </w:rPr>
-        <w:t>4</w:t>
+        <w:t xml:space="preserve"> line</w:t>
+      </w:r>
+      <w:r>
+        <w:rPr>
+          <w:rFonts w:ascii="Times New Roman" w:eastAsia="Times New Roman" w:hAnsi="Times New Roman" w:cs="Times New Roman"/>
+          <w:i/>
+          <w:iCs/>
+          <w:color w:val="000000" w:themeColor="text1"/>
+        </w:rPr>
+        <w:t>129</w:t>
       </w:r>
       <w:r>
         <w:rPr>
@@ -1217,34 +1211,16 @@
           <w:iCs/>
           <w:color w:val="000000" w:themeColor="text1"/>
         </w:rPr>
-        <w:t xml:space="preserve"> have taken your suggestion to change this wording (lines 9</w:t>
-      </w:r>
-      <w:r>
-        <w:rPr>
-          <w:rFonts w:ascii="Times New Roman" w:eastAsia="Times New Roman" w:hAnsi="Times New Roman" w:cs="Times New Roman"/>
-          <w:i/>
-          <w:iCs/>
-          <w:color w:val="000000" w:themeColor="text1"/>
-        </w:rPr>
-        <w:t>4</w:t>
-      </w:r>
-      <w:r>
-        <w:rPr>
-          <w:rFonts w:ascii="Times New Roman" w:eastAsia="Times New Roman" w:hAnsi="Times New Roman" w:cs="Times New Roman"/>
-          <w:i/>
-          <w:iCs/>
-          <w:color w:val="000000" w:themeColor="text1"/>
-        </w:rPr>
-        <w:t>-9</w:t>
-      </w:r>
-      <w:r>
-        <w:rPr>
-          <w:rFonts w:ascii="Times New Roman" w:eastAsia="Times New Roman" w:hAnsi="Times New Roman" w:cs="Times New Roman"/>
-          <w:i/>
-          <w:iCs/>
-          <w:color w:val="000000" w:themeColor="text1"/>
-        </w:rPr>
-        <w:t>7</w:t>
+        <w:t xml:space="preserve"> have taken your suggestion to change this wording (lines </w:t>
+      </w:r>
+      <w:r>
+        <w:rPr>
+          <w:rFonts w:ascii="Times New Roman" w:eastAsia="Times New Roman" w:hAnsi="Times New Roman" w:cs="Times New Roman"/>
+          <w:i/>
+          <w:iCs/>
+          <w:color w:val="000000" w:themeColor="text1"/>
+        </w:rPr>
+        <w:t>129-148</w:t>
       </w:r>
       <w:r>
         <w:rPr>
@@ -1300,34 +1276,34 @@
           <w:iCs/>
           <w:color w:val="000000" w:themeColor="text1"/>
         </w:rPr>
-        <w:t>We have inserted more natural history in this section for the non-arachnologists. Specifically, we have included a list of potential diet items as well as feeding behaviors for this consumer (lines 10</w:t>
-      </w:r>
-      <w:r>
-        <w:rPr>
-          <w:rFonts w:ascii="Times New Roman" w:eastAsia="Times New Roman" w:hAnsi="Times New Roman" w:cs="Times New Roman"/>
-          <w:i/>
-          <w:iCs/>
-          <w:color w:val="000000" w:themeColor="text1"/>
-        </w:rPr>
-        <w:t>6</w:t>
-      </w:r>
-      <w:r>
-        <w:rPr>
-          <w:rFonts w:ascii="Times New Roman" w:eastAsia="Times New Roman" w:hAnsi="Times New Roman" w:cs="Times New Roman"/>
-          <w:i/>
-          <w:iCs/>
-          <w:color w:val="000000" w:themeColor="text1"/>
-        </w:rPr>
-        <w:t>-10</w:t>
-      </w:r>
-      <w:r>
-        <w:rPr>
-          <w:rFonts w:ascii="Times New Roman" w:eastAsia="Times New Roman" w:hAnsi="Times New Roman" w:cs="Times New Roman"/>
-          <w:i/>
-          <w:iCs/>
-          <w:color w:val="000000" w:themeColor="text1"/>
-        </w:rPr>
-        <w:t>8</w:t>
+        <w:t>We have inserted more natural history in this section for the non-arachnologists. Specifically, we have included a list of potential diet items as well as feeding behaviors for this consumer (lines 1</w:t>
+      </w:r>
+      <w:r>
+        <w:rPr>
+          <w:rFonts w:ascii="Times New Roman" w:eastAsia="Times New Roman" w:hAnsi="Times New Roman" w:cs="Times New Roman"/>
+          <w:i/>
+          <w:iCs/>
+          <w:color w:val="000000" w:themeColor="text1"/>
+        </w:rPr>
+        <w:t>54</w:t>
+      </w:r>
+      <w:r>
+        <w:rPr>
+          <w:rFonts w:ascii="Times New Roman" w:eastAsia="Times New Roman" w:hAnsi="Times New Roman" w:cs="Times New Roman"/>
+          <w:i/>
+          <w:iCs/>
+          <w:color w:val="000000" w:themeColor="text1"/>
+        </w:rPr>
+        <w:t>-</w:t>
+      </w:r>
+      <w:r>
+        <w:rPr>
+          <w:rFonts w:ascii="Times New Roman" w:eastAsia="Times New Roman" w:hAnsi="Times New Roman" w:cs="Times New Roman"/>
+          <w:i/>
+          <w:iCs/>
+          <w:color w:val="000000" w:themeColor="text1"/>
+        </w:rPr>
+        <w:t>162</w:t>
       </w:r>
       <w:r>
         <w:rPr>
@@ -1391,7 +1367,25 @@
           <w:iCs/>
           <w:color w:val="000000" w:themeColor="text1"/>
         </w:rPr>
-        <w:t>11-113</w:t>
+        <w:t>65</w:t>
+      </w:r>
+      <w:r>
+        <w:rPr>
+          <w:rFonts w:ascii="Times New Roman" w:eastAsia="Times New Roman" w:hAnsi="Times New Roman" w:cs="Times New Roman"/>
+          <w:i/>
+          <w:iCs/>
+          <w:color w:val="000000" w:themeColor="text1"/>
+        </w:rPr>
+        <w:t>-1</w:t>
+      </w:r>
+      <w:r>
+        <w:rPr>
+          <w:rFonts w:ascii="Times New Roman" w:eastAsia="Times New Roman" w:hAnsi="Times New Roman" w:cs="Times New Roman"/>
+          <w:i/>
+          <w:iCs/>
+          <w:color w:val="000000" w:themeColor="text1"/>
+        </w:rPr>
+        <w:t>69</w:t>
       </w:r>
       <w:r>
         <w:rPr>
@@ -1460,16 +1454,16 @@
           <w:iCs/>
           <w:color w:val="000000" w:themeColor="text1"/>
         </w:rPr>
-        <w:t>Thank you for pointing out this discrepancy between our methods and findings from this study. This study (Macias-Hernandez et al.) was not the initial methodological justification for this approach. We had a limited time in which to complete this project at the field site in 2017 (~2 weeks) and so chose to provide this 12-hour period as an adjustment period given the time constraints of running trials with limited time to complete them. We have changed the wording of this section so that we do not justify it based on this citation (Lines 125-13</w:t>
-      </w:r>
-      <w:r>
-        <w:rPr>
-          <w:rFonts w:ascii="Times New Roman" w:eastAsia="Times New Roman" w:hAnsi="Times New Roman" w:cs="Times New Roman"/>
-          <w:i/>
-          <w:iCs/>
-          <w:color w:val="000000" w:themeColor="text1"/>
-        </w:rPr>
-        <w:t>4</w:t>
+        <w:t xml:space="preserve">Thank you for pointing out this discrepancy between our methods and findings from this study. This study (Macias-Hernandez et al.) was not the initial methodological justification for this approach. We had a limited time in which to complete this project at the field site in 2017 (~2 weeks) and so chose to provide this 12-hour period as an adjustment period given the time constraints of running trials with limited time to complete them. We have changed the wording of this section so that we do not justify it based on this citation (Lines </w:t>
+      </w:r>
+      <w:r>
+        <w:rPr>
+          <w:rFonts w:ascii="Times New Roman" w:eastAsia="Times New Roman" w:hAnsi="Times New Roman" w:cs="Times New Roman"/>
+          <w:i/>
+          <w:iCs/>
+          <w:color w:val="000000" w:themeColor="text1"/>
+        </w:rPr>
+        <w:t>204-215</w:t>
       </w:r>
       <w:r>
         <w:rPr>
@@ -1558,34 +1552,16 @@
           <w:iCs/>
           <w:color w:val="000000" w:themeColor="text1"/>
         </w:rPr>
-        <w:t xml:space="preserve"> invertebrate consumers with bleach for equal or longer times and with equal or greater concentrations of bleach with no evidence of substantial degradation (lines 14</w:t>
-      </w:r>
-      <w:r>
-        <w:rPr>
-          <w:rFonts w:ascii="Times New Roman" w:eastAsia="Times New Roman" w:hAnsi="Times New Roman" w:cs="Times New Roman"/>
-          <w:i/>
-          <w:iCs/>
-          <w:color w:val="000000" w:themeColor="text1"/>
-        </w:rPr>
-        <w:t>8</w:t>
-      </w:r>
-      <w:r>
-        <w:rPr>
-          <w:rFonts w:ascii="Times New Roman" w:eastAsia="Times New Roman" w:hAnsi="Times New Roman" w:cs="Times New Roman"/>
-          <w:i/>
-          <w:iCs/>
-          <w:color w:val="000000" w:themeColor="text1"/>
-        </w:rPr>
-        <w:t>-1</w:t>
-      </w:r>
-      <w:r>
-        <w:rPr>
-          <w:rFonts w:ascii="Times New Roman" w:eastAsia="Times New Roman" w:hAnsi="Times New Roman" w:cs="Times New Roman"/>
-          <w:i/>
-          <w:iCs/>
-          <w:color w:val="000000" w:themeColor="text1"/>
-        </w:rPr>
-        <w:t>49</w:t>
+        <w:t xml:space="preserve"> invertebrate consumers with bleach for equal or longer times and with equal or greater concentrations of bleach with no evidence of substantial degradation (lines </w:t>
+      </w:r>
+      <w:r>
+        <w:rPr>
+          <w:rFonts w:ascii="Times New Roman" w:eastAsia="Times New Roman" w:hAnsi="Times New Roman" w:cs="Times New Roman"/>
+          <w:i/>
+          <w:iCs/>
+          <w:color w:val="000000" w:themeColor="text1"/>
+        </w:rPr>
+        <w:t>229-232</w:t>
       </w:r>
       <w:r>
         <w:rPr>
@@ -1674,16 +1650,16 @@
           <w:iCs/>
           <w:color w:val="000000" w:themeColor="text1"/>
         </w:rPr>
-        <w:t>We have attempted to clarify this section per your clarifying question (lines 137-16</w:t>
-      </w:r>
-      <w:r>
-        <w:rPr>
-          <w:rFonts w:ascii="Times New Roman" w:eastAsia="Times New Roman" w:hAnsi="Times New Roman" w:cs="Times New Roman"/>
-          <w:i/>
-          <w:iCs/>
-          <w:color w:val="000000" w:themeColor="text1"/>
-        </w:rPr>
-        <w:t>1</w:t>
+        <w:t xml:space="preserve">We have attempted to clarify this section per your clarifying question (lines </w:t>
+      </w:r>
+      <w:r>
+        <w:rPr>
+          <w:rFonts w:ascii="Times New Roman" w:eastAsia="Times New Roman" w:hAnsi="Times New Roman" w:cs="Times New Roman"/>
+          <w:i/>
+          <w:iCs/>
+          <w:color w:val="000000" w:themeColor="text1"/>
+        </w:rPr>
+        <w:t>218-247</w:t>
       </w:r>
       <w:r>
         <w:rPr>
@@ -1761,16 +1737,25 @@
           <w:iCs/>
           <w:color w:val="000000" w:themeColor="text1"/>
         </w:rPr>
-        <w:t>s 168 -</w:t>
-      </w:r>
-      <w:r>
-        <w:rPr>
-          <w:rFonts w:ascii="Times New Roman" w:eastAsia="Times New Roman" w:hAnsi="Times New Roman" w:cs="Times New Roman"/>
-          <w:i/>
-          <w:iCs/>
-          <w:color w:val="000000" w:themeColor="text1"/>
-        </w:rPr>
-        <w:t>169).</w:t>
+        <w:t xml:space="preserve">s </w:t>
+      </w:r>
+      <w:r>
+        <w:rPr>
+          <w:rFonts w:ascii="Times New Roman" w:eastAsia="Times New Roman" w:hAnsi="Times New Roman" w:cs="Times New Roman"/>
+          <w:i/>
+          <w:iCs/>
+          <w:color w:val="000000" w:themeColor="text1"/>
+        </w:rPr>
+        <w:t>254-255</w:t>
+      </w:r>
+      <w:r>
+        <w:rPr>
+          <w:rFonts w:ascii="Times New Roman" w:eastAsia="Times New Roman" w:hAnsi="Times New Roman" w:cs="Times New Roman"/>
+          <w:i/>
+          <w:iCs/>
+          <w:color w:val="000000" w:themeColor="text1"/>
+        </w:rPr>
+        <w:t>).</w:t>
       </w:r>
     </w:p>
     <w:p>
@@ -1858,16 +1843,16 @@
           <w:iCs/>
           <w:color w:val="000000" w:themeColor="text1"/>
         </w:rPr>
-        <w:t>We have changed this wording as per your suggestion (lines 16</w:t>
-      </w:r>
-      <w:r>
-        <w:rPr>
-          <w:rFonts w:ascii="Times New Roman" w:eastAsia="Times New Roman" w:hAnsi="Times New Roman" w:cs="Times New Roman"/>
-          <w:i/>
-          <w:iCs/>
-          <w:color w:val="000000" w:themeColor="text1"/>
-        </w:rPr>
-        <w:t>8-169</w:t>
+        <w:t>We have changed this wording as per your suggestion (line</w:t>
+      </w:r>
+      <w:r>
+        <w:rPr>
+          <w:rFonts w:ascii="Times New Roman" w:eastAsia="Times New Roman" w:hAnsi="Times New Roman" w:cs="Times New Roman"/>
+          <w:i/>
+          <w:iCs/>
+          <w:color w:val="000000" w:themeColor="text1"/>
+        </w:rPr>
+        <w:t xml:space="preserve"> 255</w:t>
       </w:r>
       <w:r>
         <w:rPr>
@@ -1969,7 +1954,25 @@
           <w:iCs/>
           <w:color w:val="000000" w:themeColor="text1"/>
         </w:rPr>
-        <w:t>We have removed this phrasing because we agree that it is confusing (current lines 272-273)</w:t>
+        <w:t xml:space="preserve">We have removed this phrasing because we agree that it is confusing (current lines </w:t>
+      </w:r>
+      <w:r>
+        <w:rPr>
+          <w:rFonts w:ascii="Times New Roman" w:eastAsia="Times New Roman" w:hAnsi="Times New Roman" w:cs="Times New Roman"/>
+          <w:i/>
+          <w:iCs/>
+          <w:color w:val="000000" w:themeColor="text1"/>
+        </w:rPr>
+        <w:t>360-361</w:t>
+      </w:r>
+      <w:r>
+        <w:rPr>
+          <w:rFonts w:ascii="Times New Roman" w:eastAsia="Times New Roman" w:hAnsi="Times New Roman" w:cs="Times New Roman"/>
+          <w:i/>
+          <w:iCs/>
+          <w:color w:val="000000" w:themeColor="text1"/>
+        </w:rPr>
+        <w:t>)</w:t>
       </w:r>
       <w:r>
         <w:rPr>
@@ -2164,16 +2167,16 @@
           <w:iCs/>
           <w:color w:val="000000" w:themeColor="text1"/>
         </w:rPr>
-        <w:t>We agree that having these descriptions in all sections is confusing. We have moved all of these descriptions to a single section (Statistical Analyses, lines 323-37</w:t>
-      </w:r>
-      <w:r>
-        <w:rPr>
-          <w:rFonts w:ascii="Times New Roman" w:eastAsia="Times New Roman" w:hAnsi="Times New Roman" w:cs="Times New Roman"/>
-          <w:i/>
-          <w:iCs/>
-          <w:color w:val="000000" w:themeColor="text1"/>
-        </w:rPr>
-        <w:t>2</w:t>
+        <w:t xml:space="preserve">We agree that having these descriptions in all sections is confusing. We have moved all of these descriptions to a single section (Statistical Analyses, lines </w:t>
+      </w:r>
+      <w:r>
+        <w:rPr>
+          <w:rFonts w:ascii="Times New Roman" w:eastAsia="Times New Roman" w:hAnsi="Times New Roman" w:cs="Times New Roman"/>
+          <w:i/>
+          <w:iCs/>
+          <w:color w:val="000000" w:themeColor="text1"/>
+        </w:rPr>
+        <w:t>455-488</w:t>
       </w:r>
       <w:r>
         <w:rPr>
@@ -2231,16 +2234,16 @@
           <w:iCs/>
           <w:color w:val="000000" w:themeColor="text1"/>
         </w:rPr>
-        <w:t>We agree that this is unnecessary here, so we have removed the sentence at now line 30</w:t>
-      </w:r>
-      <w:r>
-        <w:rPr>
-          <w:rFonts w:ascii="Times New Roman" w:eastAsia="Times New Roman" w:hAnsi="Times New Roman" w:cs="Times New Roman"/>
-          <w:i/>
-          <w:iCs/>
-          <w:color w:val="000000" w:themeColor="text1"/>
-        </w:rPr>
-        <w:t>3</w:t>
+        <w:t xml:space="preserve">We agree that this is unnecessary here, so we have removed the sentence at now line </w:t>
+      </w:r>
+      <w:r>
+        <w:rPr>
+          <w:rFonts w:ascii="Times New Roman" w:eastAsia="Times New Roman" w:hAnsi="Times New Roman" w:cs="Times New Roman"/>
+          <w:i/>
+          <w:iCs/>
+          <w:color w:val="000000" w:themeColor="text1"/>
+        </w:rPr>
+        <w:t>404-408</w:t>
       </w:r>
       <w:r>
         <w:rPr>
@@ -2309,61 +2312,25 @@
           <w:iCs/>
           <w:color w:val="000000" w:themeColor="text1"/>
         </w:rPr>
-        <w:t>We have included more description of ASV taxonomic assignments in this section to clarify this point, as we agree that reporting these percentages hides the biological diversity and interpretation of these ASVs. (lines 38</w:t>
-      </w:r>
-      <w:r>
-        <w:rPr>
-          <w:rFonts w:ascii="Times New Roman" w:eastAsia="Times New Roman" w:hAnsi="Times New Roman" w:cs="Times New Roman"/>
-          <w:i/>
-          <w:iCs/>
-          <w:color w:val="000000" w:themeColor="text1"/>
-        </w:rPr>
-        <w:t>1</w:t>
-      </w:r>
-      <w:r>
-        <w:rPr>
-          <w:rFonts w:ascii="Times New Roman" w:eastAsia="Times New Roman" w:hAnsi="Times New Roman" w:cs="Times New Roman"/>
-          <w:i/>
-          <w:iCs/>
-          <w:color w:val="000000" w:themeColor="text1"/>
-        </w:rPr>
-        <w:t>-3</w:t>
-      </w:r>
-      <w:r>
-        <w:rPr>
-          <w:rFonts w:ascii="Times New Roman" w:eastAsia="Times New Roman" w:hAnsi="Times New Roman" w:cs="Times New Roman"/>
-          <w:i/>
-          <w:iCs/>
-          <w:color w:val="000000" w:themeColor="text1"/>
-        </w:rPr>
-        <w:t>87</w:t>
-      </w:r>
-      <w:r>
-        <w:rPr>
-          <w:rFonts w:ascii="Times New Roman" w:eastAsia="Times New Roman" w:hAnsi="Times New Roman" w:cs="Times New Roman"/>
-          <w:i/>
-          <w:iCs/>
-          <w:color w:val="000000" w:themeColor="text1"/>
-        </w:rPr>
-        <w:t>). We also report the percentages of each type of ASV to highlight that although non-diet ASVs were diverse, they were a minority of the total sequencing abundance compared to consumer and potential diet DNA (lines 386-38</w:t>
-      </w:r>
-      <w:r>
-        <w:rPr>
-          <w:rFonts w:ascii="Times New Roman" w:eastAsia="Times New Roman" w:hAnsi="Times New Roman" w:cs="Times New Roman"/>
-          <w:i/>
-          <w:iCs/>
-          <w:color w:val="000000" w:themeColor="text1"/>
-        </w:rPr>
-        <w:t>7</w:t>
-      </w:r>
-      <w:r>
-        <w:rPr>
-          <w:rFonts w:ascii="Times New Roman" w:eastAsia="Times New Roman" w:hAnsi="Times New Roman" w:cs="Times New Roman"/>
-          <w:i/>
-          <w:iCs/>
-          <w:color w:val="000000" w:themeColor="text1"/>
-        </w:rPr>
-        <w:t xml:space="preserve">). </w:t>
+        <w:t xml:space="preserve">We have included more description of ASV taxonomic assignments in this section to clarify this point, as we agree that reporting these percentages hides the biological diversity and interpretation of these ASVs. (lines </w:t>
+      </w:r>
+      <w:r>
+        <w:rPr>
+          <w:rFonts w:ascii="Times New Roman" w:eastAsia="Times New Roman" w:hAnsi="Times New Roman" w:cs="Times New Roman"/>
+          <w:i/>
+          <w:iCs/>
+          <w:color w:val="000000" w:themeColor="text1"/>
+        </w:rPr>
+        <w:t>517-520</w:t>
+      </w:r>
+      <w:r>
+        <w:rPr>
+          <w:rFonts w:ascii="Times New Roman" w:eastAsia="Times New Roman" w:hAnsi="Times New Roman" w:cs="Times New Roman"/>
+          <w:i/>
+          <w:iCs/>
+          <w:color w:val="000000" w:themeColor="text1"/>
+        </w:rPr>
+        <w:t xml:space="preserve">). We also report the percentages of each type of ASV to highlight that although non-diet ASVs were diverse, they were a minority of the total sequencing abundance compared to consumer and potential diet DNA. </w:t>
       </w:r>
     </w:p>
     <w:p>
@@ -2513,34 +2480,16 @@
           <w:iCs/>
           <w:color w:val="000000" w:themeColor="text1"/>
         </w:rPr>
-        <w:t>See comments above, we have clarified the interpretation of this section and spent more time discussing the interpretation of the model in question (lines 46</w:t>
-      </w:r>
-      <w:r>
-        <w:rPr>
-          <w:rFonts w:ascii="Times New Roman" w:eastAsia="Times New Roman" w:hAnsi="Times New Roman" w:cs="Times New Roman"/>
-          <w:i/>
-          <w:iCs/>
-          <w:color w:val="000000" w:themeColor="text1"/>
-        </w:rPr>
-        <w:t>8</w:t>
-      </w:r>
-      <w:r>
-        <w:rPr>
-          <w:rFonts w:ascii="Times New Roman" w:eastAsia="Times New Roman" w:hAnsi="Times New Roman" w:cs="Times New Roman"/>
-          <w:i/>
-          <w:iCs/>
-          <w:color w:val="000000" w:themeColor="text1"/>
-        </w:rPr>
-        <w:t>-49</w:t>
-      </w:r>
-      <w:r>
-        <w:rPr>
-          <w:rFonts w:ascii="Times New Roman" w:eastAsia="Times New Roman" w:hAnsi="Times New Roman" w:cs="Times New Roman"/>
-          <w:i/>
-          <w:iCs/>
-          <w:color w:val="000000" w:themeColor="text1"/>
-        </w:rPr>
-        <w:t>2</w:t>
+        <w:t xml:space="preserve">See comments above, we have clarified the interpretation of this section and spent more time discussing the interpretation of the model in question (lines </w:t>
+      </w:r>
+      <w:r>
+        <w:rPr>
+          <w:rFonts w:ascii="Times New Roman" w:eastAsia="Times New Roman" w:hAnsi="Times New Roman" w:cs="Times New Roman"/>
+          <w:i/>
+          <w:iCs/>
+          <w:color w:val="000000" w:themeColor="text1"/>
+        </w:rPr>
+        <w:t>625-657</w:t>
       </w:r>
       <w:r>
         <w:rPr>
@@ -3192,37 +3141,17 @@
           <w:color w:val="000000" w:themeColor="text1"/>
           <w:shd w:val="clear" w:color="auto" w:fill="FFFFFF"/>
         </w:rPr>
-        <w:t xml:space="preserve"> in an updated portion of the discussion (lines 46</w:t>
-      </w:r>
-      <w:r>
-        <w:rPr>
-          <w:rFonts w:ascii="Times New Roman" w:eastAsia="Times New Roman" w:hAnsi="Times New Roman" w:cs="Times New Roman"/>
-          <w:i/>
-          <w:iCs/>
-          <w:color w:val="000000" w:themeColor="text1"/>
-          <w:shd w:val="clear" w:color="auto" w:fill="FFFFFF"/>
-        </w:rPr>
-        <w:t>8</w:t>
-      </w:r>
-      <w:r>
-        <w:rPr>
-          <w:rFonts w:ascii="Times New Roman" w:eastAsia="Times New Roman" w:hAnsi="Times New Roman" w:cs="Times New Roman"/>
-          <w:i/>
-          <w:iCs/>
-          <w:color w:val="000000" w:themeColor="text1"/>
-          <w:shd w:val="clear" w:color="auto" w:fill="FFFFFF"/>
-        </w:rPr>
-        <w:t>-49</w:t>
-      </w:r>
-      <w:r>
-        <w:rPr>
-          <w:rFonts w:ascii="Times New Roman" w:eastAsia="Times New Roman" w:hAnsi="Times New Roman" w:cs="Times New Roman"/>
-          <w:i/>
-          <w:iCs/>
-          <w:color w:val="000000" w:themeColor="text1"/>
-          <w:shd w:val="clear" w:color="auto" w:fill="FFFFFF"/>
-        </w:rPr>
-        <w:t>2</w:t>
+        <w:t xml:space="preserve"> in an updated portion of the discussion (lines </w:t>
+      </w:r>
+      <w:r>
+        <w:rPr>
+          <w:rFonts w:ascii="Times New Roman" w:eastAsia="Times New Roman" w:hAnsi="Times New Roman" w:cs="Times New Roman"/>
+          <w:i/>
+          <w:iCs/>
+          <w:color w:val="000000" w:themeColor="text1"/>
+          <w:shd w:val="clear" w:color="auto" w:fill="FFFFFF"/>
+        </w:rPr>
+        <w:t>625-657</w:t>
       </w:r>
       <w:r>
         <w:rPr>
@@ -3369,27 +3298,27 @@
           <w:color w:val="000000" w:themeColor="text1"/>
           <w:shd w:val="clear" w:color="auto" w:fill="FFFFFF"/>
         </w:rPr>
-        <w:t>We have updated this concentration based on an error we made in reporting these concentrations in the previous draft. The concentration was 95% EtOH (the highest concentration available at the field site). Furthermore, although no deep-freezing options were available at the time in the field site, we were able to keep samples stored at -20ºC until DNA extraction. We have updated these methods in lines 15</w:t>
-      </w:r>
-      <w:r>
-        <w:rPr>
-          <w:rFonts w:ascii="Times New Roman" w:eastAsia="Times New Roman" w:hAnsi="Times New Roman" w:cs="Times New Roman"/>
-          <w:i/>
-          <w:iCs/>
-          <w:color w:val="000000" w:themeColor="text1"/>
-          <w:shd w:val="clear" w:color="auto" w:fill="FFFFFF"/>
-        </w:rPr>
-        <w:t>2</w:t>
-      </w:r>
-      <w:r>
-        <w:rPr>
-          <w:rFonts w:ascii="Times New Roman" w:eastAsia="Times New Roman" w:hAnsi="Times New Roman" w:cs="Times New Roman"/>
-          <w:i/>
-          <w:iCs/>
-          <w:color w:val="000000" w:themeColor="text1"/>
-          <w:shd w:val="clear" w:color="auto" w:fill="FFFFFF"/>
-        </w:rPr>
-        <w:t>-156.</w:t>
+        <w:t xml:space="preserve">We have updated this concentration based on an error we made in reporting these concentrations in the previous draft. The concentration was 95% EtOH (the highest concentration available at the field site). Furthermore, although no deep-freezing options were available at the time in the field site, we were able to keep samples stored at -20ºC until DNA extraction. We have updated these methods in lines </w:t>
+      </w:r>
+      <w:r>
+        <w:rPr>
+          <w:rFonts w:ascii="Times New Roman" w:eastAsia="Times New Roman" w:hAnsi="Times New Roman" w:cs="Times New Roman"/>
+          <w:i/>
+          <w:iCs/>
+          <w:color w:val="000000" w:themeColor="text1"/>
+          <w:shd w:val="clear" w:color="auto" w:fill="FFFFFF"/>
+        </w:rPr>
+        <w:t>238-242</w:t>
+      </w:r>
+      <w:r>
+        <w:rPr>
+          <w:rFonts w:ascii="Times New Roman" w:eastAsia="Times New Roman" w:hAnsi="Times New Roman" w:cs="Times New Roman"/>
+          <w:i/>
+          <w:iCs/>
+          <w:color w:val="000000" w:themeColor="text1"/>
+          <w:shd w:val="clear" w:color="auto" w:fill="FFFFFF"/>
+        </w:rPr>
+        <w:t>.</w:t>
       </w:r>
       <w:r>
         <w:rPr>
@@ -3603,7 +3532,47 @@
           <w:color w:val="000000" w:themeColor="text1"/>
           <w:shd w:val="clear" w:color="auto" w:fill="FFFFFF"/>
         </w:rPr>
-        <w:t>(lines 318-321, 420-429, Figure 3).</w:t>
+        <w:t xml:space="preserve">(lines </w:t>
+      </w:r>
+      <w:r>
+        <w:rPr>
+          <w:rFonts w:ascii="Times New Roman" w:eastAsia="Times New Roman" w:hAnsi="Times New Roman" w:cs="Times New Roman"/>
+          <w:i/>
+          <w:iCs/>
+          <w:color w:val="000000" w:themeColor="text1"/>
+          <w:shd w:val="clear" w:color="auto" w:fill="FFFFFF"/>
+        </w:rPr>
+        <w:t>481-487</w:t>
+      </w:r>
+      <w:r>
+        <w:rPr>
+          <w:rFonts w:ascii="Times New Roman" w:eastAsia="Times New Roman" w:hAnsi="Times New Roman" w:cs="Times New Roman"/>
+          <w:i/>
+          <w:iCs/>
+          <w:color w:val="000000" w:themeColor="text1"/>
+          <w:shd w:val="clear" w:color="auto" w:fill="FFFFFF"/>
+        </w:rPr>
+        <w:t xml:space="preserve">, </w:t>
+      </w:r>
+      <w:r>
+        <w:rPr>
+          <w:rFonts w:ascii="Times New Roman" w:eastAsia="Times New Roman" w:hAnsi="Times New Roman" w:cs="Times New Roman"/>
+          <w:i/>
+          <w:iCs/>
+          <w:color w:val="000000" w:themeColor="text1"/>
+          <w:shd w:val="clear" w:color="auto" w:fill="FFFFFF"/>
+        </w:rPr>
+        <w:t>563-573</w:t>
+      </w:r>
+      <w:r>
+        <w:rPr>
+          <w:rFonts w:ascii="Times New Roman" w:eastAsia="Times New Roman" w:hAnsi="Times New Roman" w:cs="Times New Roman"/>
+          <w:i/>
+          <w:iCs/>
+          <w:color w:val="000000" w:themeColor="text1"/>
+          <w:shd w:val="clear" w:color="auto" w:fill="FFFFFF"/>
+        </w:rPr>
+        <w:t>, Figure 3).</w:t>
       </w:r>
       <w:r>
         <w:rPr>
@@ -3726,158 +3695,749 @@
           <w:iCs/>
           <w:color w:val="000000" w:themeColor="text1"/>
         </w:rPr>
-        <w:t>, as this is the only species in that family on the atoll (lines 1</w:t>
-      </w:r>
-      <w:r>
-        <w:rPr>
-          <w:rFonts w:ascii="Times New Roman" w:eastAsia="Times New Roman" w:hAnsi="Times New Roman" w:cs="Times New Roman"/>
-          <w:i/>
-          <w:iCs/>
-          <w:color w:val="000000" w:themeColor="text1"/>
-        </w:rPr>
-        <w:t>09</w:t>
-      </w:r>
-      <w:r>
-        <w:rPr>
-          <w:rFonts w:ascii="Times New Roman" w:eastAsia="Times New Roman" w:hAnsi="Times New Roman" w:cs="Times New Roman"/>
-          <w:i/>
-          <w:iCs/>
-          <w:color w:val="000000" w:themeColor="text1"/>
-        </w:rPr>
-        <w:t>-1</w:t>
-      </w:r>
-      <w:r>
-        <w:rPr>
-          <w:rFonts w:ascii="Times New Roman" w:eastAsia="Times New Roman" w:hAnsi="Times New Roman" w:cs="Times New Roman"/>
-          <w:i/>
-          <w:iCs/>
-          <w:color w:val="000000" w:themeColor="text1"/>
-        </w:rPr>
-        <w:t>10</w:t>
-      </w:r>
-      <w:r>
-        <w:rPr>
-          <w:rFonts w:ascii="Times New Roman" w:eastAsia="Times New Roman" w:hAnsi="Times New Roman" w:cs="Times New Roman"/>
-          <w:i/>
-          <w:iCs/>
-          <w:color w:val="000000" w:themeColor="text1"/>
-        </w:rPr>
-        <w:t>, lines 29</w:t>
-      </w:r>
-      <w:r>
-        <w:rPr>
-          <w:rFonts w:ascii="Times New Roman" w:eastAsia="Times New Roman" w:hAnsi="Times New Roman" w:cs="Times New Roman"/>
-          <w:i/>
-          <w:iCs/>
-          <w:color w:val="000000" w:themeColor="text1"/>
-        </w:rPr>
-        <w:t>1</w:t>
-      </w:r>
-      <w:r>
-        <w:rPr>
-          <w:rFonts w:ascii="Times New Roman" w:eastAsia="Times New Roman" w:hAnsi="Times New Roman" w:cs="Times New Roman"/>
-          <w:i/>
-          <w:iCs/>
-          <w:color w:val="000000" w:themeColor="text1"/>
-        </w:rPr>
-        <w:t>-29</w:t>
-      </w:r>
-      <w:r>
-        <w:rPr>
-          <w:rFonts w:ascii="Times New Roman" w:eastAsia="Times New Roman" w:hAnsi="Times New Roman" w:cs="Times New Roman"/>
-          <w:i/>
-          <w:iCs/>
-          <w:color w:val="000000" w:themeColor="text1"/>
-        </w:rPr>
-        <w:t>3</w:t>
-      </w:r>
-      <w:r>
-        <w:rPr>
-          <w:rFonts w:ascii="Times New Roman" w:eastAsia="Times New Roman" w:hAnsi="Times New Roman" w:cs="Times New Roman"/>
-          <w:i/>
-          <w:iCs/>
-          <w:color w:val="000000" w:themeColor="text1"/>
-        </w:rPr>
-        <w:t>). We have also reported more of the parameters from MEGAN highlighting the coverage of taxonomic assignments (lines 25</w:t>
-      </w:r>
-      <w:r>
-        <w:rPr>
-          <w:rFonts w:ascii="Times New Roman" w:eastAsia="Times New Roman" w:hAnsi="Times New Roman" w:cs="Times New Roman"/>
-          <w:i/>
-          <w:iCs/>
-          <w:color w:val="000000" w:themeColor="text1"/>
-        </w:rPr>
-        <w:t>7</w:t>
-      </w:r>
-      <w:r>
-        <w:rPr>
-          <w:rFonts w:ascii="Times New Roman" w:eastAsia="Times New Roman" w:hAnsi="Times New Roman" w:cs="Times New Roman"/>
-          <w:i/>
-          <w:iCs/>
-          <w:color w:val="000000" w:themeColor="text1"/>
-        </w:rPr>
-        <w:t>-2</w:t>
-      </w:r>
-      <w:r>
-        <w:rPr>
-          <w:rFonts w:ascii="Times New Roman" w:eastAsia="Times New Roman" w:hAnsi="Times New Roman" w:cs="Times New Roman"/>
-          <w:i/>
-          <w:iCs/>
-          <w:color w:val="000000" w:themeColor="text1"/>
-        </w:rPr>
-        <w:t>59</w:t>
-      </w:r>
-      <w:r>
-        <w:rPr>
-          <w:rFonts w:ascii="Times New Roman" w:eastAsia="Times New Roman" w:hAnsi="Times New Roman" w:cs="Times New Roman"/>
-          <w:i/>
-          <w:iCs/>
-          <w:color w:val="000000" w:themeColor="text1"/>
-        </w:rPr>
-        <w:t>, lines 3</w:t>
-      </w:r>
-      <w:r>
-        <w:rPr>
-          <w:rFonts w:ascii="Times New Roman" w:eastAsia="Times New Roman" w:hAnsi="Times New Roman" w:cs="Times New Roman"/>
-          <w:i/>
-          <w:iCs/>
-          <w:color w:val="000000" w:themeColor="text1"/>
-        </w:rPr>
-        <w:t>89</w:t>
-      </w:r>
-      <w:r>
-        <w:rPr>
-          <w:rFonts w:ascii="Times New Roman" w:eastAsia="Times New Roman" w:hAnsi="Times New Roman" w:cs="Times New Roman"/>
-          <w:i/>
-          <w:iCs/>
-          <w:color w:val="000000" w:themeColor="text1"/>
-        </w:rPr>
-        <w:t>-3</w:t>
-      </w:r>
-      <w:r>
-        <w:rPr>
-          <w:rFonts w:ascii="Times New Roman" w:eastAsia="Times New Roman" w:hAnsi="Times New Roman" w:cs="Times New Roman"/>
-          <w:i/>
-          <w:iCs/>
-          <w:color w:val="000000" w:themeColor="text1"/>
-        </w:rPr>
-        <w:t>92</w:t>
-      </w:r>
-      <w:r>
-        <w:rPr>
-          <w:rFonts w:ascii="Times New Roman" w:eastAsia="Times New Roman" w:hAnsi="Times New Roman" w:cs="Times New Roman"/>
-          <w:i/>
-          <w:iCs/>
-          <w:color w:val="000000" w:themeColor="text1"/>
-        </w:rPr>
-        <w:t>) to clarify how ASVs were assigned through the program. We also report the percentage rarefied reads of ASVs in each category (consumer, potential diet, non-diet lines 38</w:t>
-      </w:r>
-      <w:r>
-        <w:rPr>
-          <w:rFonts w:ascii="Times New Roman" w:eastAsia="Times New Roman" w:hAnsi="Times New Roman" w:cs="Times New Roman"/>
-          <w:i/>
-          <w:iCs/>
-          <w:color w:val="000000" w:themeColor="text1"/>
+        <w:t>, as this is the only species in that family on the atoll (</w:t>
+      </w:r>
+      <w:r>
+        <w:rPr>
+          <w:rFonts w:ascii="Times New Roman" w:eastAsia="Times New Roman" w:hAnsi="Times New Roman" w:cs="Times New Roman"/>
+          <w:i/>
+          <w:iCs/>
+          <w:color w:val="000000" w:themeColor="text1"/>
+        </w:rPr>
+        <w:t xml:space="preserve">lines 162-163, </w:t>
+      </w:r>
+      <w:r>
+        <w:rPr>
+          <w:rFonts w:ascii="Times New Roman" w:eastAsia="Times New Roman" w:hAnsi="Times New Roman" w:cs="Times New Roman"/>
+          <w:i/>
+          <w:iCs/>
+          <w:color w:val="000000" w:themeColor="text1"/>
+        </w:rPr>
+        <w:t xml:space="preserve">lines </w:t>
+      </w:r>
+      <w:r>
+        <w:rPr>
+          <w:rFonts w:ascii="Times New Roman" w:eastAsia="Times New Roman" w:hAnsi="Times New Roman" w:cs="Times New Roman"/>
+          <w:i/>
+          <w:iCs/>
+          <w:color w:val="000000" w:themeColor="text1"/>
+        </w:rPr>
+        <w:t>382</w:t>
+      </w:r>
+      <w:r>
+        <w:rPr>
+          <w:rFonts w:ascii="Times New Roman" w:eastAsia="Times New Roman" w:hAnsi="Times New Roman" w:cs="Times New Roman"/>
+          <w:i/>
+          <w:iCs/>
+          <w:color w:val="000000" w:themeColor="text1"/>
+        </w:rPr>
+        <w:t xml:space="preserve">). We have also reported more of the parameters from MEGAN highlighting the coverage of taxonomic assignments (lines </w:t>
+      </w:r>
+      <w:r>
+        <w:rPr>
+          <w:rFonts w:ascii="Times New Roman" w:eastAsia="Times New Roman" w:hAnsi="Times New Roman" w:cs="Times New Roman"/>
+          <w:i/>
+          <w:iCs/>
+          <w:color w:val="000000" w:themeColor="text1"/>
+        </w:rPr>
+        <w:t>345-346</w:t>
+      </w:r>
+      <w:r>
+        <w:rPr>
+          <w:rFonts w:ascii="Times New Roman" w:eastAsia="Times New Roman" w:hAnsi="Times New Roman" w:cs="Times New Roman"/>
+          <w:i/>
+          <w:iCs/>
+          <w:color w:val="000000" w:themeColor="text1"/>
+        </w:rPr>
+        <w:t xml:space="preserve">, lines </w:t>
+      </w:r>
+      <w:r>
+        <w:rPr>
+          <w:rFonts w:ascii="Times New Roman" w:eastAsia="Times New Roman" w:hAnsi="Times New Roman" w:cs="Times New Roman"/>
+          <w:i/>
+          <w:iCs/>
+          <w:color w:val="000000" w:themeColor="text1"/>
+        </w:rPr>
+        <w:t>523-527</w:t>
+      </w:r>
+      <w:r>
+        <w:rPr>
+          <w:rFonts w:ascii="Times New Roman" w:eastAsia="Times New Roman" w:hAnsi="Times New Roman" w:cs="Times New Roman"/>
+          <w:i/>
+          <w:iCs/>
+          <w:color w:val="000000" w:themeColor="text1"/>
+        </w:rPr>
+        <w:t xml:space="preserve">) to clarify how ASVs were assigned through the program. We also report the percentage rarefied reads of ASVs in each category (consumer, potential diet, non-diet lines </w:t>
+      </w:r>
+      <w:r>
+        <w:rPr>
+          <w:rFonts w:ascii="Times New Roman" w:eastAsia="Times New Roman" w:hAnsi="Times New Roman" w:cs="Times New Roman"/>
+          <w:i/>
+          <w:iCs/>
+          <w:color w:val="000000" w:themeColor="text1"/>
+        </w:rPr>
+        <w:t>519-520</w:t>
+      </w:r>
+      <w:r>
+        <w:rPr>
+          <w:rFonts w:ascii="Times New Roman" w:eastAsia="Times New Roman" w:hAnsi="Times New Roman" w:cs="Times New Roman"/>
+          <w:i/>
+          <w:iCs/>
+          <w:color w:val="000000" w:themeColor="text1"/>
+        </w:rPr>
+        <w:t>). Specific to NUMTs, because MEGAN assigned family-</w:t>
+      </w:r>
+      <w:r>
+        <w:rPr>
+          <w:rFonts w:ascii="Times New Roman" w:eastAsia="Times New Roman" w:hAnsi="Times New Roman" w:cs="Times New Roman"/>
+          <w:i/>
+          <w:iCs/>
+          <w:color w:val="000000" w:themeColor="text1"/>
+        </w:rPr>
+        <w:lastRenderedPageBreak/>
+        <w:t>level taxonomic</w:t>
+      </w:r>
+      <w:r>
+        <w:rPr>
+          <w:rFonts w:ascii="Times New Roman" w:eastAsia="Times New Roman" w:hAnsi="Times New Roman" w:cs="Times New Roman"/>
+          <w:color w:val="000000" w:themeColor="text1"/>
+        </w:rPr>
+        <w:t xml:space="preserve"> </w:t>
+      </w:r>
+      <w:r>
+        <w:rPr>
+          <w:rFonts w:ascii="Times New Roman" w:eastAsia="Times New Roman" w:hAnsi="Times New Roman" w:cs="Times New Roman"/>
+          <w:i/>
+          <w:iCs/>
+          <w:color w:val="000000" w:themeColor="text1"/>
+        </w:rPr>
+        <w:t xml:space="preserve">assignments with 100% coverage (lines </w:t>
+      </w:r>
+      <w:r>
+        <w:rPr>
+          <w:rFonts w:ascii="Times New Roman" w:eastAsia="Times New Roman" w:hAnsi="Times New Roman" w:cs="Times New Roman"/>
+          <w:i/>
+          <w:iCs/>
+          <w:color w:val="000000" w:themeColor="text1"/>
+        </w:rPr>
+        <w:t>523-527</w:t>
+      </w:r>
+      <w:r>
+        <w:rPr>
+          <w:rFonts w:ascii="Times New Roman" w:eastAsia="Times New Roman" w:hAnsi="Times New Roman" w:cs="Times New Roman"/>
+          <w:i/>
+          <w:iCs/>
+          <w:color w:val="000000" w:themeColor="text1"/>
+        </w:rPr>
+        <w:t>) we take this as evidence for a low representation of NUMTs in this dataset.</w:t>
+      </w:r>
+      <w:r>
+        <w:rPr>
+          <w:rFonts w:ascii="Times New Roman" w:eastAsia="Times New Roman" w:hAnsi="Times New Roman" w:cs="Times New Roman"/>
+          <w:i/>
+          <w:iCs/>
+          <w:color w:val="000000" w:themeColor="text1"/>
+        </w:rPr>
+        <w:t xml:space="preserve"> Additionally, we consider combining taxonomic units at the family level also provides a conservative richness estimate that is less susceptible to the over-estimation of diversity that arises when NUMTs are present.</w:t>
+      </w:r>
+      <w:r>
+        <w:rPr>
+          <w:rFonts w:ascii="Times New Roman" w:eastAsia="Times New Roman" w:hAnsi="Times New Roman" w:cs="Times New Roman"/>
+          <w:color w:val="000000" w:themeColor="text1"/>
+        </w:rPr>
+        <w:t xml:space="preserve"> </w:t>
+      </w:r>
+      <w:r>
+        <w:rPr>
+          <w:rFonts w:ascii="Times New Roman" w:eastAsia="Times New Roman" w:hAnsi="Times New Roman" w:cs="Times New Roman"/>
+          <w:color w:val="222222"/>
+        </w:rPr>
+        <w:br/>
+      </w:r>
+      <w:r>
+        <w:rPr>
+          <w:rFonts w:ascii="Times New Roman" w:eastAsia="Times New Roman" w:hAnsi="Times New Roman" w:cs="Times New Roman"/>
+          <w:color w:val="222222"/>
+        </w:rPr>
+        <w:br/>
+      </w:r>
+      <w:r>
+        <w:rPr>
+          <w:rFonts w:ascii="Times New Roman" w:eastAsia="Times New Roman" w:hAnsi="Times New Roman" w:cs="Times New Roman"/>
+          <w:color w:val="222222"/>
+          <w:shd w:val="clear" w:color="auto" w:fill="FFFFFF"/>
+        </w:rPr>
+        <w:t>-Molecular work:</w:t>
+      </w:r>
+      <w:r>
+        <w:rPr>
+          <w:rFonts w:ascii="Times New Roman" w:eastAsia="Times New Roman" w:hAnsi="Times New Roman" w:cs="Times New Roman"/>
+          <w:color w:val="222222"/>
+        </w:rPr>
+        <w:br/>
+      </w:r>
+      <w:r>
+        <w:rPr>
+          <w:rFonts w:ascii="Times New Roman" w:eastAsia="Times New Roman" w:hAnsi="Times New Roman" w:cs="Times New Roman"/>
+          <w:color w:val="222222"/>
+        </w:rPr>
+        <w:br/>
+      </w:r>
+      <w:r>
+        <w:rPr>
+          <w:rFonts w:ascii="Times New Roman" w:eastAsia="Times New Roman" w:hAnsi="Times New Roman" w:cs="Times New Roman"/>
+          <w:color w:val="222222"/>
+          <w:shd w:val="clear" w:color="auto" w:fill="FFFFFF"/>
+        </w:rPr>
+        <w:t>The reported success rate for PCR amplification is low at 78% (lines 391-392). Did the authors attempt to optimize PCR or extractions for those that did not work the first time? PCR inhibitors can be a big problem in spiders, especially in larger individuals. It may be worth rerunning PCR using diluted DNA template, and if this does not work, then the authors could try performing a repurification of the DNA extracts.</w:t>
+      </w:r>
+    </w:p>
+    <w:p>
+      <w:pPr>
+        <w:rPr>
+          <w:rFonts w:ascii="Times New Roman" w:eastAsia="Times New Roman" w:hAnsi="Times New Roman" w:cs="Times New Roman"/>
+          <w:color w:val="222222"/>
+          <w:shd w:val="clear" w:color="auto" w:fill="FFFFFF"/>
+        </w:rPr>
+      </w:pPr>
+    </w:p>
+    <w:p>
+      <w:pPr>
+        <w:rPr>
+          <w:rFonts w:ascii="Times New Roman" w:eastAsia="Times New Roman" w:hAnsi="Times New Roman" w:cs="Times New Roman"/>
+          <w:i/>
+          <w:iCs/>
+          <w:color w:val="000000" w:themeColor="text1"/>
+          <w:shd w:val="clear" w:color="auto" w:fill="FFFFFF"/>
+        </w:rPr>
+      </w:pPr>
+      <w:r>
+        <w:rPr>
+          <w:rFonts w:ascii="Times New Roman" w:eastAsia="Times New Roman" w:hAnsi="Times New Roman" w:cs="Times New Roman"/>
+          <w:i/>
+          <w:iCs/>
+          <w:color w:val="000000" w:themeColor="text1"/>
+          <w:shd w:val="clear" w:color="auto" w:fill="FFFFFF"/>
+        </w:rPr>
+        <w:t>We optimized our PCR and extraction conditions compared to those reported in the study used to derive these results (</w:t>
+      </w:r>
+      <w:proofErr w:type="spellStart"/>
+      <w:r>
+        <w:rPr>
+          <w:rFonts w:ascii="Times New Roman" w:eastAsia="Times New Roman" w:hAnsi="Times New Roman" w:cs="Times New Roman"/>
+          <w:i/>
+          <w:iCs/>
+          <w:color w:val="000000" w:themeColor="text1"/>
+          <w:shd w:val="clear" w:color="auto" w:fill="FFFFFF"/>
+        </w:rPr>
+        <w:t>Krehenwinkel</w:t>
+      </w:r>
+      <w:proofErr w:type="spellEnd"/>
+      <w:r>
+        <w:rPr>
+          <w:rFonts w:ascii="Times New Roman" w:eastAsia="Times New Roman" w:hAnsi="Times New Roman" w:cs="Times New Roman"/>
+          <w:i/>
+          <w:iCs/>
+          <w:color w:val="000000" w:themeColor="text1"/>
+          <w:shd w:val="clear" w:color="auto" w:fill="FFFFFF"/>
+        </w:rPr>
+        <w:t xml:space="preserve"> et al. 2017). Specifically, we optimized the PCR conditions (varied number of cycles, multiple annealing temperatures, varied ratios of </w:t>
+      </w:r>
+      <w:proofErr w:type="spellStart"/>
+      <w:r>
+        <w:rPr>
+          <w:rFonts w:ascii="Times New Roman" w:eastAsia="Times New Roman" w:hAnsi="Times New Roman" w:cs="Times New Roman"/>
+          <w:i/>
+          <w:iCs/>
+          <w:color w:val="000000" w:themeColor="text1"/>
+          <w:shd w:val="clear" w:color="auto" w:fill="FFFFFF"/>
+        </w:rPr>
+        <w:t>Ampure</w:t>
+      </w:r>
+      <w:proofErr w:type="spellEnd"/>
+      <w:r>
+        <w:rPr>
+          <w:rFonts w:ascii="Times New Roman" w:eastAsia="Times New Roman" w:hAnsi="Times New Roman" w:cs="Times New Roman"/>
+          <w:i/>
+          <w:iCs/>
+          <w:color w:val="000000" w:themeColor="text1"/>
+          <w:shd w:val="clear" w:color="auto" w:fill="FFFFFF"/>
+        </w:rPr>
+        <w:t xml:space="preserve"> XP beads for all bead cleaning steps), over the period of several months as well as adjusted the concentrations of DNA template used in PCRs</w:t>
+      </w:r>
+      <w:r>
+        <w:rPr>
+          <w:rFonts w:ascii="Times New Roman" w:eastAsia="Times New Roman" w:hAnsi="Times New Roman" w:cs="Times New Roman"/>
+          <w:i/>
+          <w:iCs/>
+          <w:color w:val="000000" w:themeColor="text1"/>
+          <w:shd w:val="clear" w:color="auto" w:fill="FFFFFF"/>
+        </w:rPr>
+        <w:t xml:space="preserve"> and </w:t>
+      </w:r>
+      <w:r>
+        <w:rPr>
+          <w:rFonts w:ascii="Times New Roman" w:eastAsia="Times New Roman" w:hAnsi="Times New Roman" w:cs="Times New Roman"/>
+          <w:i/>
+          <w:iCs/>
+          <w:color w:val="000000" w:themeColor="text1"/>
+          <w:shd w:val="clear" w:color="auto" w:fill="FFFFFF"/>
+        </w:rPr>
+        <w:t>tested</w:t>
+      </w:r>
+      <w:r>
+        <w:rPr>
+          <w:rFonts w:ascii="Times New Roman" w:eastAsia="Times New Roman" w:hAnsi="Times New Roman" w:cs="Times New Roman"/>
+          <w:i/>
+          <w:iCs/>
+          <w:color w:val="000000" w:themeColor="text1"/>
+          <w:shd w:val="clear" w:color="auto" w:fill="FFFFFF"/>
+        </w:rPr>
+        <w:t xml:space="preserve"> PCRs with two different master mixes</w:t>
+      </w:r>
+      <w:r>
+        <w:rPr>
+          <w:rFonts w:ascii="Times New Roman" w:eastAsia="Times New Roman" w:hAnsi="Times New Roman" w:cs="Times New Roman"/>
+          <w:i/>
+          <w:iCs/>
+          <w:color w:val="000000" w:themeColor="text1"/>
+          <w:shd w:val="clear" w:color="auto" w:fill="FFFFFF"/>
+        </w:rPr>
+        <w:t>. We did re-run samples that did not work through PCR two times. We agree that this success rate seems to suggest PCR inhibitors common to spiders.</w:t>
+      </w:r>
+      <w:r>
+        <w:rPr>
+          <w:rFonts w:ascii="Times New Roman" w:eastAsia="Times New Roman" w:hAnsi="Times New Roman" w:cs="Times New Roman"/>
+          <w:i/>
+          <w:iCs/>
+          <w:color w:val="000000" w:themeColor="text1"/>
+          <w:shd w:val="clear" w:color="auto" w:fill="FFFFFF"/>
+        </w:rPr>
+        <w:t xml:space="preserve"> We did attempt to repurify DNA extracts for </w:t>
+      </w:r>
+      <w:r>
+        <w:rPr>
+          <w:rFonts w:ascii="Times New Roman" w:eastAsia="Times New Roman" w:hAnsi="Times New Roman" w:cs="Times New Roman"/>
+          <w:i/>
+          <w:iCs/>
+          <w:color w:val="000000" w:themeColor="text1"/>
+          <w:shd w:val="clear" w:color="auto" w:fill="FFFFFF"/>
+        </w:rPr>
+        <w:t>~8</w:t>
+      </w:r>
+      <w:r>
+        <w:rPr>
+          <w:rFonts w:ascii="Times New Roman" w:eastAsia="Times New Roman" w:hAnsi="Times New Roman" w:cs="Times New Roman"/>
+          <w:i/>
+          <w:iCs/>
+          <w:color w:val="000000" w:themeColor="text1"/>
+          <w:shd w:val="clear" w:color="auto" w:fill="FFFFFF"/>
+        </w:rPr>
+        <w:t xml:space="preserve"> samples</w:t>
+      </w:r>
+      <w:r>
+        <w:rPr>
+          <w:rFonts w:ascii="Times New Roman" w:eastAsia="Times New Roman" w:hAnsi="Times New Roman" w:cs="Times New Roman"/>
+          <w:i/>
+          <w:iCs/>
+          <w:color w:val="000000" w:themeColor="text1"/>
+          <w:shd w:val="clear" w:color="auto" w:fill="FFFFFF"/>
+        </w:rPr>
+        <w:t xml:space="preserve"> during this optimization period</w:t>
+      </w:r>
+      <w:r>
+        <w:rPr>
+          <w:rFonts w:ascii="Times New Roman" w:eastAsia="Times New Roman" w:hAnsi="Times New Roman" w:cs="Times New Roman"/>
+          <w:i/>
+          <w:iCs/>
+          <w:color w:val="000000" w:themeColor="text1"/>
+          <w:shd w:val="clear" w:color="auto" w:fill="FFFFFF"/>
+        </w:rPr>
+        <w:t xml:space="preserve"> using a </w:t>
+      </w:r>
+      <w:proofErr w:type="spellStart"/>
+      <w:r>
+        <w:rPr>
+          <w:rFonts w:ascii="Times New Roman" w:eastAsia="Times New Roman" w:hAnsi="Times New Roman" w:cs="Times New Roman"/>
+          <w:i/>
+          <w:iCs/>
+          <w:color w:val="000000" w:themeColor="text1"/>
+          <w:shd w:val="clear" w:color="auto" w:fill="FFFFFF"/>
+        </w:rPr>
+        <w:t>Zymo</w:t>
+      </w:r>
+      <w:proofErr w:type="spellEnd"/>
+      <w:r>
+        <w:rPr>
+          <w:rFonts w:ascii="Times New Roman" w:eastAsia="Times New Roman" w:hAnsi="Times New Roman" w:cs="Times New Roman"/>
+          <w:i/>
+          <w:iCs/>
+          <w:color w:val="000000" w:themeColor="text1"/>
+          <w:shd w:val="clear" w:color="auto" w:fill="FFFFFF"/>
+        </w:rPr>
+        <w:t xml:space="preserve"> PCR inhibitor kit and found PCR amplification to be similar across these.</w:t>
+      </w:r>
+      <w:r>
+        <w:rPr>
+          <w:rFonts w:ascii="Times New Roman" w:eastAsia="Times New Roman" w:hAnsi="Times New Roman" w:cs="Times New Roman"/>
+          <w:i/>
+          <w:iCs/>
+          <w:color w:val="000000" w:themeColor="text1"/>
+          <w:shd w:val="clear" w:color="auto" w:fill="FFFFFF"/>
+        </w:rPr>
+        <w:t xml:space="preserve"> We have provided our full DNA extraction and PCR amplification protocol as a supplemental document to this manuscript in an effort for these results to be fully reproduced or altered by future researchers.</w:t>
+      </w:r>
+      <w:r>
+        <w:rPr>
+          <w:rFonts w:ascii="Times New Roman" w:eastAsia="Times New Roman" w:hAnsi="Times New Roman" w:cs="Times New Roman"/>
+          <w:i/>
+          <w:iCs/>
+          <w:color w:val="000000" w:themeColor="text1"/>
+          <w:shd w:val="clear" w:color="auto" w:fill="FFFFFF"/>
+        </w:rPr>
+        <w:t xml:space="preserve"> We have used this set of primers and this protocol (without sterilization procedure) across multiple other consumer species (n = 10, some other spiders, other insect and arachnid predators) and have found that amplification varies from 75% - 100% per species. </w:t>
+      </w:r>
+      <w:proofErr w:type="gramStart"/>
+      <w:r>
+        <w:rPr>
+          <w:rFonts w:ascii="Times New Roman" w:eastAsia="Times New Roman" w:hAnsi="Times New Roman" w:cs="Times New Roman"/>
+          <w:i/>
+          <w:iCs/>
+          <w:color w:val="000000" w:themeColor="text1"/>
+          <w:shd w:val="clear" w:color="auto" w:fill="FFFFFF"/>
+        </w:rPr>
+        <w:t>Overall</w:t>
+      </w:r>
+      <w:proofErr w:type="gramEnd"/>
+      <w:r>
+        <w:rPr>
+          <w:rFonts w:ascii="Times New Roman" w:eastAsia="Times New Roman" w:hAnsi="Times New Roman" w:cs="Times New Roman"/>
+          <w:i/>
+          <w:iCs/>
+          <w:color w:val="000000" w:themeColor="text1"/>
+          <w:shd w:val="clear" w:color="auto" w:fill="FFFFFF"/>
+        </w:rPr>
+        <w:t xml:space="preserve"> this primer set has a high amplification success rate of 97% (± 1.0% SD) across n = 262 additional samples using </w:t>
+      </w:r>
+      <w:r>
+        <w:rPr>
+          <w:rFonts w:ascii="Times New Roman" w:eastAsia="Times New Roman" w:hAnsi="Times New Roman" w:cs="Times New Roman"/>
+          <w:i/>
+          <w:iCs/>
+          <w:color w:val="000000" w:themeColor="text1"/>
+          <w:shd w:val="clear" w:color="auto" w:fill="FFFFFF"/>
+        </w:rPr>
+        <w:t>this</w:t>
+      </w:r>
+      <w:r>
+        <w:rPr>
+          <w:rFonts w:ascii="Times New Roman" w:eastAsia="Times New Roman" w:hAnsi="Times New Roman" w:cs="Times New Roman"/>
+          <w:i/>
+          <w:iCs/>
+          <w:color w:val="000000" w:themeColor="text1"/>
+          <w:shd w:val="clear" w:color="auto" w:fill="FFFFFF"/>
+        </w:rPr>
+        <w:t xml:space="preserve"> protocol. </w:t>
+      </w:r>
+    </w:p>
+    <w:p>
+      <w:pPr>
+        <w:rPr>
+          <w:rFonts w:ascii="Times New Roman" w:eastAsia="Times New Roman" w:hAnsi="Times New Roman" w:cs="Times New Roman"/>
+          <w:color w:val="222222"/>
+          <w:shd w:val="clear" w:color="auto" w:fill="FFFFFF"/>
+        </w:rPr>
+      </w:pPr>
+      <w:r>
+        <w:rPr>
+          <w:rFonts w:ascii="Times New Roman" w:eastAsia="Times New Roman" w:hAnsi="Times New Roman" w:cs="Times New Roman"/>
+          <w:color w:val="222222"/>
+        </w:rPr>
+        <w:br/>
+      </w:r>
+      <w:r>
+        <w:rPr>
+          <w:rFonts w:ascii="Times New Roman" w:eastAsia="Times New Roman" w:hAnsi="Times New Roman" w:cs="Times New Roman"/>
+          <w:color w:val="222222"/>
+          <w:shd w:val="clear" w:color="auto" w:fill="FFFFFF"/>
+        </w:rPr>
+        <w:t>Alternatively, the MCO/</w:t>
+      </w:r>
+      <w:proofErr w:type="spellStart"/>
+      <w:r>
+        <w:rPr>
+          <w:rFonts w:ascii="Times New Roman" w:eastAsia="Times New Roman" w:hAnsi="Times New Roman" w:cs="Times New Roman"/>
+          <w:color w:val="222222"/>
+          <w:shd w:val="clear" w:color="auto" w:fill="FFFFFF"/>
+        </w:rPr>
+        <w:t>Fol</w:t>
+      </w:r>
+      <w:proofErr w:type="spellEnd"/>
+      <w:r>
+        <w:rPr>
+          <w:rFonts w:ascii="Times New Roman" w:eastAsia="Times New Roman" w:hAnsi="Times New Roman" w:cs="Times New Roman"/>
+          <w:color w:val="222222"/>
+          <w:shd w:val="clear" w:color="auto" w:fill="FFFFFF"/>
+        </w:rPr>
+        <w:t>-</w:t>
+      </w:r>
+      <w:proofErr w:type="spellStart"/>
+      <w:r>
+        <w:rPr>
+          <w:rFonts w:ascii="Times New Roman" w:eastAsia="Times New Roman" w:hAnsi="Times New Roman" w:cs="Times New Roman"/>
+          <w:color w:val="222222"/>
+          <w:shd w:val="clear" w:color="auto" w:fill="FFFFFF"/>
+        </w:rPr>
+        <w:t>degen</w:t>
+      </w:r>
+      <w:proofErr w:type="spellEnd"/>
+      <w:r>
+        <w:rPr>
+          <w:rFonts w:ascii="Times New Roman" w:eastAsia="Times New Roman" w:hAnsi="Times New Roman" w:cs="Times New Roman"/>
+          <w:color w:val="222222"/>
+          <w:shd w:val="clear" w:color="auto" w:fill="FFFFFF"/>
+        </w:rPr>
+        <w:t xml:space="preserve">-rev fragment may be too long for some of the most heavily digested/degraded prey DNA. The authors could try the primers from </w:t>
+      </w:r>
+      <w:proofErr w:type="spellStart"/>
+      <w:r>
+        <w:rPr>
+          <w:rFonts w:ascii="Times New Roman" w:eastAsia="Times New Roman" w:hAnsi="Times New Roman" w:cs="Times New Roman"/>
+          <w:color w:val="222222"/>
+          <w:shd w:val="clear" w:color="auto" w:fill="FFFFFF"/>
+        </w:rPr>
+        <w:t>Zeale</w:t>
+      </w:r>
+      <w:proofErr w:type="spellEnd"/>
+      <w:r>
+        <w:rPr>
+          <w:rFonts w:ascii="Times New Roman" w:eastAsia="Times New Roman" w:hAnsi="Times New Roman" w:cs="Times New Roman"/>
+          <w:color w:val="222222"/>
+          <w:shd w:val="clear" w:color="auto" w:fill="FFFFFF"/>
+        </w:rPr>
+        <w:t xml:space="preserve"> et al. 2011 (Mol </w:t>
+      </w:r>
+      <w:proofErr w:type="spellStart"/>
+      <w:r>
+        <w:rPr>
+          <w:rFonts w:ascii="Times New Roman" w:eastAsia="Times New Roman" w:hAnsi="Times New Roman" w:cs="Times New Roman"/>
+          <w:color w:val="222222"/>
+          <w:shd w:val="clear" w:color="auto" w:fill="FFFFFF"/>
+        </w:rPr>
+        <w:t>Ecol</w:t>
+      </w:r>
+      <w:proofErr w:type="spellEnd"/>
+      <w:r>
+        <w:rPr>
+          <w:rFonts w:ascii="Times New Roman" w:eastAsia="Times New Roman" w:hAnsi="Times New Roman" w:cs="Times New Roman"/>
+          <w:color w:val="222222"/>
+          <w:shd w:val="clear" w:color="auto" w:fill="FFFFFF"/>
+        </w:rPr>
+        <w:t xml:space="preserve"> </w:t>
+      </w:r>
+      <w:proofErr w:type="spellStart"/>
+      <w:r>
+        <w:rPr>
+          <w:rFonts w:ascii="Times New Roman" w:eastAsia="Times New Roman" w:hAnsi="Times New Roman" w:cs="Times New Roman"/>
+          <w:color w:val="222222"/>
+          <w:shd w:val="clear" w:color="auto" w:fill="FFFFFF"/>
+        </w:rPr>
+        <w:t>Resour</w:t>
+      </w:r>
+      <w:proofErr w:type="spellEnd"/>
+      <w:r>
+        <w:rPr>
+          <w:rFonts w:ascii="Times New Roman" w:eastAsia="Times New Roman" w:hAnsi="Times New Roman" w:cs="Times New Roman"/>
+          <w:color w:val="222222"/>
+          <w:shd w:val="clear" w:color="auto" w:fill="FFFFFF"/>
+        </w:rPr>
+        <w:t xml:space="preserve">), which amplify a fragment of just 211 bp. Another option would be the primers of </w:t>
+      </w:r>
+      <w:proofErr w:type="spellStart"/>
+      <w:r>
+        <w:rPr>
+          <w:rFonts w:ascii="Times New Roman" w:eastAsia="Times New Roman" w:hAnsi="Times New Roman" w:cs="Times New Roman"/>
+          <w:color w:val="222222"/>
+          <w:shd w:val="clear" w:color="auto" w:fill="FFFFFF"/>
+        </w:rPr>
+        <w:t>Krehenwinkel</w:t>
+      </w:r>
+      <w:proofErr w:type="spellEnd"/>
+      <w:r>
+        <w:rPr>
+          <w:rFonts w:ascii="Times New Roman" w:eastAsia="Times New Roman" w:hAnsi="Times New Roman" w:cs="Times New Roman"/>
+          <w:color w:val="222222"/>
+          <w:shd w:val="clear" w:color="auto" w:fill="FFFFFF"/>
+        </w:rPr>
+        <w:t xml:space="preserve"> et al. 2019 (Methods in </w:t>
+      </w:r>
+      <w:proofErr w:type="spellStart"/>
+      <w:r>
+        <w:rPr>
+          <w:rFonts w:ascii="Times New Roman" w:eastAsia="Times New Roman" w:hAnsi="Times New Roman" w:cs="Times New Roman"/>
+          <w:color w:val="222222"/>
+          <w:shd w:val="clear" w:color="auto" w:fill="FFFFFF"/>
+        </w:rPr>
+        <w:t>Ecol</w:t>
+      </w:r>
+      <w:proofErr w:type="spellEnd"/>
+      <w:r>
+        <w:rPr>
+          <w:rFonts w:ascii="Times New Roman" w:eastAsia="Times New Roman" w:hAnsi="Times New Roman" w:cs="Times New Roman"/>
+          <w:color w:val="222222"/>
+          <w:shd w:val="clear" w:color="auto" w:fill="FFFFFF"/>
+        </w:rPr>
+        <w:t xml:space="preserve"> &amp; </w:t>
+      </w:r>
+      <w:proofErr w:type="spellStart"/>
+      <w:r>
+        <w:rPr>
+          <w:rFonts w:ascii="Times New Roman" w:eastAsia="Times New Roman" w:hAnsi="Times New Roman" w:cs="Times New Roman"/>
+          <w:color w:val="222222"/>
+          <w:shd w:val="clear" w:color="auto" w:fill="FFFFFF"/>
+        </w:rPr>
+        <w:t>Evol</w:t>
+      </w:r>
+      <w:proofErr w:type="spellEnd"/>
+      <w:r>
+        <w:rPr>
+          <w:rFonts w:ascii="Times New Roman" w:eastAsia="Times New Roman" w:hAnsi="Times New Roman" w:cs="Times New Roman"/>
+          <w:color w:val="222222"/>
+          <w:shd w:val="clear" w:color="auto" w:fill="FFFFFF"/>
+        </w:rPr>
+        <w:t>), which also amplify short fragments, but furthermore suppress amplification of spiders and therefore give much higher yields of prey DNA.</w:t>
+      </w:r>
+    </w:p>
+    <w:p>
+      <w:pPr>
+        <w:rPr>
+          <w:rFonts w:ascii="Times New Roman" w:eastAsia="Times New Roman" w:hAnsi="Times New Roman" w:cs="Times New Roman"/>
+          <w:color w:val="222222"/>
+          <w:shd w:val="clear" w:color="auto" w:fill="FFFFFF"/>
+        </w:rPr>
+      </w:pPr>
+    </w:p>
+    <w:p>
+      <w:pPr>
+        <w:rPr>
+          <w:rFonts w:ascii="Times New Roman" w:eastAsia="Times New Roman" w:hAnsi="Times New Roman" w:cs="Times New Roman"/>
+          <w:i/>
+          <w:iCs/>
+          <w:color w:val="000000" w:themeColor="text1"/>
+          <w:shd w:val="clear" w:color="auto" w:fill="FFFFFF"/>
+        </w:rPr>
+      </w:pPr>
+      <w:r>
+        <w:rPr>
+          <w:rFonts w:ascii="Times New Roman" w:eastAsia="Times New Roman" w:hAnsi="Times New Roman" w:cs="Times New Roman"/>
+          <w:i/>
+          <w:iCs/>
+          <w:color w:val="000000" w:themeColor="text1"/>
+          <w:shd w:val="clear" w:color="auto" w:fill="FFFFFF"/>
+        </w:rPr>
+        <w:t>We agree that</w:t>
+      </w:r>
+      <w:r>
+        <w:rPr>
+          <w:rFonts w:ascii="Times New Roman" w:eastAsia="Times New Roman" w:hAnsi="Times New Roman" w:cs="Times New Roman"/>
+          <w:i/>
+          <w:iCs/>
+          <w:color w:val="000000" w:themeColor="text1"/>
+          <w:shd w:val="clear" w:color="auto" w:fill="FFFFFF"/>
+        </w:rPr>
+        <w:t xml:space="preserve"> considering multiple molecular approaches</w:t>
+      </w:r>
+      <w:r>
+        <w:rPr>
+          <w:rFonts w:ascii="Times New Roman" w:eastAsia="Times New Roman" w:hAnsi="Times New Roman" w:cs="Times New Roman"/>
+          <w:i/>
+          <w:iCs/>
+          <w:color w:val="000000" w:themeColor="text1"/>
+          <w:shd w:val="clear" w:color="auto" w:fill="FFFFFF"/>
+        </w:rPr>
+        <w:t xml:space="preserve"> is a key point worth further consideration in this type of study. We chose to use the longer fragment length from </w:t>
+      </w:r>
+      <w:proofErr w:type="spellStart"/>
+      <w:r>
+        <w:rPr>
+          <w:rFonts w:ascii="Times New Roman" w:eastAsia="Times New Roman" w:hAnsi="Times New Roman" w:cs="Times New Roman"/>
+          <w:i/>
+          <w:iCs/>
+          <w:color w:val="000000" w:themeColor="text1"/>
+          <w:shd w:val="clear" w:color="auto" w:fill="FFFFFF"/>
+        </w:rPr>
+        <w:t>Krehenwinkel</w:t>
+      </w:r>
+      <w:proofErr w:type="spellEnd"/>
+      <w:r>
+        <w:rPr>
+          <w:rFonts w:ascii="Times New Roman" w:eastAsia="Times New Roman" w:hAnsi="Times New Roman" w:cs="Times New Roman"/>
+          <w:i/>
+          <w:iCs/>
+          <w:color w:val="000000" w:themeColor="text1"/>
+          <w:shd w:val="clear" w:color="auto" w:fill="FFFFFF"/>
+        </w:rPr>
+        <w:t xml:space="preserve"> et al. 2017 because it was explicitly a broader metazoan primer set </w:t>
+      </w:r>
+      <w:r>
+        <w:rPr>
+          <w:rFonts w:ascii="Times New Roman" w:eastAsia="Times New Roman" w:hAnsi="Times New Roman" w:cs="Times New Roman"/>
+          <w:i/>
+          <w:iCs/>
+          <w:color w:val="000000" w:themeColor="text1"/>
+          <w:shd w:val="clear" w:color="auto" w:fill="FFFFFF"/>
+        </w:rPr>
+        <w:t xml:space="preserve">with higher amplification success and </w:t>
+      </w:r>
+      <w:r>
+        <w:rPr>
+          <w:rFonts w:ascii="Times New Roman" w:eastAsia="Times New Roman" w:hAnsi="Times New Roman" w:cs="Times New Roman"/>
+          <w:i/>
+          <w:iCs/>
+          <w:color w:val="000000" w:themeColor="text1"/>
+          <w:shd w:val="clear" w:color="auto" w:fill="FFFFFF"/>
+        </w:rPr>
+        <w:t xml:space="preserve">which detected the most diet orders in that methods study. The consumer in our study is known to feed on insects, spiders, and vertebrates on the island (two gecko species in the genus </w:t>
+      </w:r>
+      <w:proofErr w:type="spellStart"/>
+      <w:r>
+        <w:rPr>
+          <w:rFonts w:ascii="Times New Roman" w:eastAsia="Times New Roman" w:hAnsi="Times New Roman" w:cs="Times New Roman"/>
+          <w:i/>
+          <w:iCs/>
+          <w:color w:val="000000" w:themeColor="text1"/>
+          <w:shd w:val="clear" w:color="auto" w:fill="FFFFFF"/>
+        </w:rPr>
+        <w:t>Lepidodactylus</w:t>
+      </w:r>
+      <w:proofErr w:type="spellEnd"/>
+      <w:r>
+        <w:rPr>
+          <w:rFonts w:ascii="Times New Roman" w:eastAsia="Times New Roman" w:hAnsi="Times New Roman" w:cs="Times New Roman"/>
+          <w:i/>
+          <w:iCs/>
+          <w:color w:val="000000" w:themeColor="text1"/>
+          <w:shd w:val="clear" w:color="auto" w:fill="FFFFFF"/>
+        </w:rPr>
+        <w:t>) (</w:t>
+      </w:r>
+      <w:r>
+        <w:rPr>
+          <w:rFonts w:ascii="Times New Roman" w:eastAsia="Times New Roman" w:hAnsi="Times New Roman" w:cs="Times New Roman"/>
+          <w:i/>
+          <w:iCs/>
+          <w:color w:val="000000" w:themeColor="text1"/>
+          <w:shd w:val="clear" w:color="auto" w:fill="FFFFFF"/>
+        </w:rPr>
+        <w:t>line 1</w:t>
+      </w:r>
+      <w:r>
+        <w:rPr>
+          <w:rFonts w:ascii="Times New Roman" w:eastAsia="Times New Roman" w:hAnsi="Times New Roman" w:cs="Times New Roman"/>
+          <w:i/>
+          <w:iCs/>
+          <w:color w:val="000000" w:themeColor="text1"/>
+          <w:shd w:val="clear" w:color="auto" w:fill="FFFFFF"/>
         </w:rPr>
         <w:t>6</w:t>
       </w:r>
@@ -3887,666 +4447,9 @@
           <w:i/>
           <w:iCs/>
           <w:color w:val="000000" w:themeColor="text1"/>
-        </w:rPr>
-        <w:t>-38</w:t>
-      </w:r>
-      <w:r>
-        <w:rPr>
-          <w:rFonts w:ascii="Times New Roman" w:eastAsia="Times New Roman" w:hAnsi="Times New Roman" w:cs="Times New Roman"/>
-          <w:i/>
-          <w:iCs/>
-          <w:color w:val="000000" w:themeColor="text1"/>
-        </w:rPr>
-        <w:t>7</w:t>
-      </w:r>
-      <w:r>
-        <w:rPr>
-          <w:rFonts w:ascii="Times New Roman" w:eastAsia="Times New Roman" w:hAnsi="Times New Roman" w:cs="Times New Roman"/>
-          <w:i/>
-          <w:iCs/>
-          <w:color w:val="000000" w:themeColor="text1"/>
-        </w:rPr>
-        <w:t xml:space="preserve">). Specific to NUMTs, because MEGAN </w:t>
-      </w:r>
-      <w:r>
-        <w:rPr>
-          <w:rFonts w:ascii="Times New Roman" w:eastAsia="Times New Roman" w:hAnsi="Times New Roman" w:cs="Times New Roman"/>
-          <w:i/>
-          <w:iCs/>
-          <w:color w:val="000000" w:themeColor="text1"/>
-        </w:rPr>
-        <w:lastRenderedPageBreak/>
-        <w:t>assigned family-level taxonomic</w:t>
-      </w:r>
-      <w:r>
-        <w:rPr>
-          <w:rFonts w:ascii="Times New Roman" w:eastAsia="Times New Roman" w:hAnsi="Times New Roman" w:cs="Times New Roman"/>
-          <w:color w:val="000000" w:themeColor="text1"/>
-        </w:rPr>
-        <w:t xml:space="preserve"> </w:t>
-      </w:r>
-      <w:r>
-        <w:rPr>
-          <w:rFonts w:ascii="Times New Roman" w:eastAsia="Times New Roman" w:hAnsi="Times New Roman" w:cs="Times New Roman"/>
-          <w:i/>
-          <w:iCs/>
-          <w:color w:val="000000" w:themeColor="text1"/>
-        </w:rPr>
-        <w:t>assignments with 100% coverage (lines 3</w:t>
-      </w:r>
-      <w:r>
-        <w:rPr>
-          <w:rFonts w:ascii="Times New Roman" w:eastAsia="Times New Roman" w:hAnsi="Times New Roman" w:cs="Times New Roman"/>
-          <w:i/>
-          <w:iCs/>
-          <w:color w:val="000000" w:themeColor="text1"/>
-        </w:rPr>
-        <w:t>89</w:t>
-      </w:r>
-      <w:r>
-        <w:rPr>
-          <w:rFonts w:ascii="Times New Roman" w:eastAsia="Times New Roman" w:hAnsi="Times New Roman" w:cs="Times New Roman"/>
-          <w:i/>
-          <w:iCs/>
-          <w:color w:val="000000" w:themeColor="text1"/>
-        </w:rPr>
-        <w:t>-39</w:t>
-      </w:r>
-      <w:r>
-        <w:rPr>
-          <w:rFonts w:ascii="Times New Roman" w:eastAsia="Times New Roman" w:hAnsi="Times New Roman" w:cs="Times New Roman"/>
-          <w:i/>
-          <w:iCs/>
-          <w:color w:val="000000" w:themeColor="text1"/>
-        </w:rPr>
-        <w:t>2</w:t>
-      </w:r>
-      <w:r>
-        <w:rPr>
-          <w:rFonts w:ascii="Times New Roman" w:eastAsia="Times New Roman" w:hAnsi="Times New Roman" w:cs="Times New Roman"/>
-          <w:i/>
-          <w:iCs/>
-          <w:color w:val="000000" w:themeColor="text1"/>
-        </w:rPr>
-        <w:t>) we take this as evidence for a low representation of NUMTs in this dataset.</w:t>
-      </w:r>
-      <w:r>
-        <w:rPr>
-          <w:rFonts w:ascii="Times New Roman" w:eastAsia="Times New Roman" w:hAnsi="Times New Roman" w:cs="Times New Roman"/>
-          <w:i/>
-          <w:iCs/>
-          <w:color w:val="000000" w:themeColor="text1"/>
-        </w:rPr>
-        <w:t xml:space="preserve"> Additionally, we consider combining taxonomic units at the family level also provides a conservative richness estimate that is less susceptible to the over-estimation of diversity that arises when NUMTs are present.</w:t>
-      </w:r>
-      <w:r>
-        <w:rPr>
-          <w:rFonts w:ascii="Times New Roman" w:eastAsia="Times New Roman" w:hAnsi="Times New Roman" w:cs="Times New Roman"/>
-          <w:color w:val="000000" w:themeColor="text1"/>
-        </w:rPr>
-        <w:t xml:space="preserve"> </w:t>
-      </w:r>
-      <w:r>
-        <w:rPr>
-          <w:rFonts w:ascii="Times New Roman" w:eastAsia="Times New Roman" w:hAnsi="Times New Roman" w:cs="Times New Roman"/>
-          <w:color w:val="222222"/>
-        </w:rPr>
-        <w:br/>
-      </w:r>
-      <w:r>
-        <w:rPr>
-          <w:rFonts w:ascii="Times New Roman" w:eastAsia="Times New Roman" w:hAnsi="Times New Roman" w:cs="Times New Roman"/>
-          <w:color w:val="222222"/>
-        </w:rPr>
-        <w:br/>
-      </w:r>
-      <w:r>
-        <w:rPr>
-          <w:rFonts w:ascii="Times New Roman" w:eastAsia="Times New Roman" w:hAnsi="Times New Roman" w:cs="Times New Roman"/>
-          <w:color w:val="222222"/>
-          <w:shd w:val="clear" w:color="auto" w:fill="FFFFFF"/>
-        </w:rPr>
-        <w:t>-Molecular work:</w:t>
-      </w:r>
-      <w:r>
-        <w:rPr>
-          <w:rFonts w:ascii="Times New Roman" w:eastAsia="Times New Roman" w:hAnsi="Times New Roman" w:cs="Times New Roman"/>
-          <w:color w:val="222222"/>
-        </w:rPr>
-        <w:br/>
-      </w:r>
-      <w:r>
-        <w:rPr>
-          <w:rFonts w:ascii="Times New Roman" w:eastAsia="Times New Roman" w:hAnsi="Times New Roman" w:cs="Times New Roman"/>
-          <w:color w:val="222222"/>
-        </w:rPr>
-        <w:br/>
-      </w:r>
-      <w:r>
-        <w:rPr>
-          <w:rFonts w:ascii="Times New Roman" w:eastAsia="Times New Roman" w:hAnsi="Times New Roman" w:cs="Times New Roman"/>
-          <w:color w:val="222222"/>
-          <w:shd w:val="clear" w:color="auto" w:fill="FFFFFF"/>
-        </w:rPr>
-        <w:t>The reported success rate for PCR amplification is low at 78% (lines 391-392). Did the authors attempt to optimize PCR or extractions for those that did not work the first time? PCR inhibitors can be a big problem in spiders, especially in larger individuals. It may be worth rerunning PCR using diluted DNA template, and if this does not work, then the authors could try performing a repurification of the DNA extracts.</w:t>
-      </w:r>
-    </w:p>
-    <w:p>
-      <w:pPr>
-        <w:rPr>
-          <w:rFonts w:ascii="Times New Roman" w:eastAsia="Times New Roman" w:hAnsi="Times New Roman" w:cs="Times New Roman"/>
-          <w:color w:val="222222"/>
-          <w:shd w:val="clear" w:color="auto" w:fill="FFFFFF"/>
-        </w:rPr>
-      </w:pPr>
-    </w:p>
-    <w:p>
-      <w:pPr>
-        <w:rPr>
-          <w:rFonts w:ascii="Times New Roman" w:eastAsia="Times New Roman" w:hAnsi="Times New Roman" w:cs="Times New Roman"/>
-          <w:i/>
-          <w:iCs/>
-          <w:color w:val="000000" w:themeColor="text1"/>
-          <w:shd w:val="clear" w:color="auto" w:fill="FFFFFF"/>
-        </w:rPr>
-      </w:pPr>
-      <w:r>
-        <w:rPr>
-          <w:rFonts w:ascii="Times New Roman" w:eastAsia="Times New Roman" w:hAnsi="Times New Roman" w:cs="Times New Roman"/>
-          <w:i/>
-          <w:iCs/>
-          <w:color w:val="000000" w:themeColor="text1"/>
-          <w:shd w:val="clear" w:color="auto" w:fill="FFFFFF"/>
-        </w:rPr>
-        <w:t>We optimized our PCR and extraction conditions compared to those reported in the study used to derive these results (</w:t>
-      </w:r>
-      <w:proofErr w:type="spellStart"/>
-      <w:r>
-        <w:rPr>
-          <w:rFonts w:ascii="Times New Roman" w:eastAsia="Times New Roman" w:hAnsi="Times New Roman" w:cs="Times New Roman"/>
-          <w:i/>
-          <w:iCs/>
-          <w:color w:val="000000" w:themeColor="text1"/>
-          <w:shd w:val="clear" w:color="auto" w:fill="FFFFFF"/>
-        </w:rPr>
-        <w:t>Krehenwinkel</w:t>
-      </w:r>
-      <w:proofErr w:type="spellEnd"/>
-      <w:r>
-        <w:rPr>
-          <w:rFonts w:ascii="Times New Roman" w:eastAsia="Times New Roman" w:hAnsi="Times New Roman" w:cs="Times New Roman"/>
-          <w:i/>
-          <w:iCs/>
-          <w:color w:val="000000" w:themeColor="text1"/>
-          <w:shd w:val="clear" w:color="auto" w:fill="FFFFFF"/>
-        </w:rPr>
-        <w:t xml:space="preserve"> et al. 2017). Specifically, we optimized the PCR conditions (varied number of cycles, multiple annealing temperatures, varied ratios of </w:t>
-      </w:r>
-      <w:proofErr w:type="spellStart"/>
-      <w:r>
-        <w:rPr>
-          <w:rFonts w:ascii="Times New Roman" w:eastAsia="Times New Roman" w:hAnsi="Times New Roman" w:cs="Times New Roman"/>
-          <w:i/>
-          <w:iCs/>
-          <w:color w:val="000000" w:themeColor="text1"/>
-          <w:shd w:val="clear" w:color="auto" w:fill="FFFFFF"/>
-        </w:rPr>
-        <w:t>Ampure</w:t>
-      </w:r>
-      <w:proofErr w:type="spellEnd"/>
-      <w:r>
-        <w:rPr>
-          <w:rFonts w:ascii="Times New Roman" w:eastAsia="Times New Roman" w:hAnsi="Times New Roman" w:cs="Times New Roman"/>
-          <w:i/>
-          <w:iCs/>
-          <w:color w:val="000000" w:themeColor="text1"/>
-          <w:shd w:val="clear" w:color="auto" w:fill="FFFFFF"/>
-        </w:rPr>
-        <w:t xml:space="preserve"> XP beads for all bead cleaning steps), over the period of several months as well as adjusted the concentrations of DNA template used in PCRs</w:t>
-      </w:r>
-      <w:r>
-        <w:rPr>
-          <w:rFonts w:ascii="Times New Roman" w:eastAsia="Times New Roman" w:hAnsi="Times New Roman" w:cs="Times New Roman"/>
-          <w:i/>
-          <w:iCs/>
-          <w:color w:val="000000" w:themeColor="text1"/>
-          <w:shd w:val="clear" w:color="auto" w:fill="FFFFFF"/>
-        </w:rPr>
-        <w:t xml:space="preserve"> and </w:t>
-      </w:r>
-      <w:r>
-        <w:rPr>
-          <w:rFonts w:ascii="Times New Roman" w:eastAsia="Times New Roman" w:hAnsi="Times New Roman" w:cs="Times New Roman"/>
-          <w:i/>
-          <w:iCs/>
-          <w:color w:val="000000" w:themeColor="text1"/>
-          <w:shd w:val="clear" w:color="auto" w:fill="FFFFFF"/>
-        </w:rPr>
-        <w:t>tested</w:t>
-      </w:r>
-      <w:r>
-        <w:rPr>
-          <w:rFonts w:ascii="Times New Roman" w:eastAsia="Times New Roman" w:hAnsi="Times New Roman" w:cs="Times New Roman"/>
-          <w:i/>
-          <w:iCs/>
-          <w:color w:val="000000" w:themeColor="text1"/>
-          <w:shd w:val="clear" w:color="auto" w:fill="FFFFFF"/>
-        </w:rPr>
-        <w:t xml:space="preserve"> PCRs with two different master mixes</w:t>
-      </w:r>
-      <w:r>
-        <w:rPr>
-          <w:rFonts w:ascii="Times New Roman" w:eastAsia="Times New Roman" w:hAnsi="Times New Roman" w:cs="Times New Roman"/>
-          <w:i/>
-          <w:iCs/>
-          <w:color w:val="000000" w:themeColor="text1"/>
-          <w:shd w:val="clear" w:color="auto" w:fill="FFFFFF"/>
-        </w:rPr>
-        <w:t>. We did re-run samples that did not work through PCR two times. We agree that this success rate seems to suggest PCR inhibitors common to spiders.</w:t>
-      </w:r>
-      <w:r>
-        <w:rPr>
-          <w:rFonts w:ascii="Times New Roman" w:eastAsia="Times New Roman" w:hAnsi="Times New Roman" w:cs="Times New Roman"/>
-          <w:i/>
-          <w:iCs/>
-          <w:color w:val="000000" w:themeColor="text1"/>
-          <w:shd w:val="clear" w:color="auto" w:fill="FFFFFF"/>
-        </w:rPr>
-        <w:t xml:space="preserve"> We did attempt to repurify DNA extracts for </w:t>
-      </w:r>
-      <w:r>
-        <w:rPr>
-          <w:rFonts w:ascii="Times New Roman" w:eastAsia="Times New Roman" w:hAnsi="Times New Roman" w:cs="Times New Roman"/>
-          <w:i/>
-          <w:iCs/>
-          <w:color w:val="000000" w:themeColor="text1"/>
-          <w:shd w:val="clear" w:color="auto" w:fill="FFFFFF"/>
-        </w:rPr>
-        <w:t>~8</w:t>
-      </w:r>
-      <w:r>
-        <w:rPr>
-          <w:rFonts w:ascii="Times New Roman" w:eastAsia="Times New Roman" w:hAnsi="Times New Roman" w:cs="Times New Roman"/>
-          <w:i/>
-          <w:iCs/>
-          <w:color w:val="000000" w:themeColor="text1"/>
-          <w:shd w:val="clear" w:color="auto" w:fill="FFFFFF"/>
-        </w:rPr>
-        <w:t xml:space="preserve"> samples</w:t>
-      </w:r>
-      <w:r>
-        <w:rPr>
-          <w:rFonts w:ascii="Times New Roman" w:eastAsia="Times New Roman" w:hAnsi="Times New Roman" w:cs="Times New Roman"/>
-          <w:i/>
-          <w:iCs/>
-          <w:color w:val="000000" w:themeColor="text1"/>
-          <w:shd w:val="clear" w:color="auto" w:fill="FFFFFF"/>
-        </w:rPr>
-        <w:t xml:space="preserve"> during this optimization period</w:t>
-      </w:r>
-      <w:r>
-        <w:rPr>
-          <w:rFonts w:ascii="Times New Roman" w:eastAsia="Times New Roman" w:hAnsi="Times New Roman" w:cs="Times New Roman"/>
-          <w:i/>
-          <w:iCs/>
-          <w:color w:val="000000" w:themeColor="text1"/>
-          <w:shd w:val="clear" w:color="auto" w:fill="FFFFFF"/>
-        </w:rPr>
-        <w:t xml:space="preserve"> using a </w:t>
-      </w:r>
-      <w:proofErr w:type="spellStart"/>
-      <w:r>
-        <w:rPr>
-          <w:rFonts w:ascii="Times New Roman" w:eastAsia="Times New Roman" w:hAnsi="Times New Roman" w:cs="Times New Roman"/>
-          <w:i/>
-          <w:iCs/>
-          <w:color w:val="000000" w:themeColor="text1"/>
-          <w:shd w:val="clear" w:color="auto" w:fill="FFFFFF"/>
-        </w:rPr>
-        <w:t>Zymo</w:t>
-      </w:r>
-      <w:proofErr w:type="spellEnd"/>
-      <w:r>
-        <w:rPr>
-          <w:rFonts w:ascii="Times New Roman" w:eastAsia="Times New Roman" w:hAnsi="Times New Roman" w:cs="Times New Roman"/>
-          <w:i/>
-          <w:iCs/>
-          <w:color w:val="000000" w:themeColor="text1"/>
-          <w:shd w:val="clear" w:color="auto" w:fill="FFFFFF"/>
-        </w:rPr>
-        <w:t xml:space="preserve"> PCR inhibitor kit and found PCR amplification to be similar across these.</w:t>
-      </w:r>
-      <w:r>
-        <w:rPr>
-          <w:rFonts w:ascii="Times New Roman" w:eastAsia="Times New Roman" w:hAnsi="Times New Roman" w:cs="Times New Roman"/>
-          <w:i/>
-          <w:iCs/>
-          <w:color w:val="000000" w:themeColor="text1"/>
-          <w:shd w:val="clear" w:color="auto" w:fill="FFFFFF"/>
-        </w:rPr>
-        <w:t xml:space="preserve"> We have provided our full DNA extraction and PCR amplification protocol as a supplemental document to this manuscript in an effort for these results to be fully reproduced or altered by future researchers.</w:t>
-      </w:r>
-      <w:r>
-        <w:rPr>
-          <w:rFonts w:ascii="Times New Roman" w:eastAsia="Times New Roman" w:hAnsi="Times New Roman" w:cs="Times New Roman"/>
-          <w:i/>
-          <w:iCs/>
-          <w:color w:val="000000" w:themeColor="text1"/>
-          <w:shd w:val="clear" w:color="auto" w:fill="FFFFFF"/>
-        </w:rPr>
-        <w:t xml:space="preserve"> We have used this set of primers and this protocol (without sterilization procedure) across multiple other consumer species (n = 10, some other spiders, other insect and arachnid predators) and have found that amplification varies from 75% - 100% per species. Overall this primer set has a high amplification success rate of 97% (± 1.0% SD) across n = 262 additional samples using </w:t>
-      </w:r>
-      <w:r>
-        <w:rPr>
-          <w:rFonts w:ascii="Times New Roman" w:eastAsia="Times New Roman" w:hAnsi="Times New Roman" w:cs="Times New Roman"/>
-          <w:i/>
-          <w:iCs/>
-          <w:color w:val="000000" w:themeColor="text1"/>
-          <w:shd w:val="clear" w:color="auto" w:fill="FFFFFF"/>
-        </w:rPr>
-        <w:t>this</w:t>
-      </w:r>
-      <w:r>
-        <w:rPr>
-          <w:rFonts w:ascii="Times New Roman" w:eastAsia="Times New Roman" w:hAnsi="Times New Roman" w:cs="Times New Roman"/>
-          <w:i/>
-          <w:iCs/>
-          <w:color w:val="000000" w:themeColor="text1"/>
-          <w:shd w:val="clear" w:color="auto" w:fill="FFFFFF"/>
-        </w:rPr>
-        <w:t xml:space="preserve"> protocol. </w:t>
-      </w:r>
-    </w:p>
-    <w:p>
-      <w:pPr>
-        <w:rPr>
-          <w:rFonts w:ascii="Times New Roman" w:eastAsia="Times New Roman" w:hAnsi="Times New Roman" w:cs="Times New Roman"/>
-          <w:color w:val="222222"/>
-          <w:shd w:val="clear" w:color="auto" w:fill="FFFFFF"/>
-        </w:rPr>
-      </w:pPr>
-      <w:r>
-        <w:rPr>
-          <w:rFonts w:ascii="Times New Roman" w:eastAsia="Times New Roman" w:hAnsi="Times New Roman" w:cs="Times New Roman"/>
-          <w:color w:val="222222"/>
-        </w:rPr>
-        <w:br/>
-      </w:r>
-      <w:r>
-        <w:rPr>
-          <w:rFonts w:ascii="Times New Roman" w:eastAsia="Times New Roman" w:hAnsi="Times New Roman" w:cs="Times New Roman"/>
-          <w:color w:val="222222"/>
-          <w:shd w:val="clear" w:color="auto" w:fill="FFFFFF"/>
-        </w:rPr>
-        <w:t>Alternatively, the MCO/</w:t>
-      </w:r>
-      <w:proofErr w:type="spellStart"/>
-      <w:r>
-        <w:rPr>
-          <w:rFonts w:ascii="Times New Roman" w:eastAsia="Times New Roman" w:hAnsi="Times New Roman" w:cs="Times New Roman"/>
-          <w:color w:val="222222"/>
-          <w:shd w:val="clear" w:color="auto" w:fill="FFFFFF"/>
-        </w:rPr>
-        <w:t>Fol</w:t>
-      </w:r>
-      <w:proofErr w:type="spellEnd"/>
-      <w:r>
-        <w:rPr>
-          <w:rFonts w:ascii="Times New Roman" w:eastAsia="Times New Roman" w:hAnsi="Times New Roman" w:cs="Times New Roman"/>
-          <w:color w:val="222222"/>
-          <w:shd w:val="clear" w:color="auto" w:fill="FFFFFF"/>
-        </w:rPr>
-        <w:t>-</w:t>
-      </w:r>
-      <w:proofErr w:type="spellStart"/>
-      <w:r>
-        <w:rPr>
-          <w:rFonts w:ascii="Times New Roman" w:eastAsia="Times New Roman" w:hAnsi="Times New Roman" w:cs="Times New Roman"/>
-          <w:color w:val="222222"/>
-          <w:shd w:val="clear" w:color="auto" w:fill="FFFFFF"/>
-        </w:rPr>
-        <w:t>degen</w:t>
-      </w:r>
-      <w:proofErr w:type="spellEnd"/>
-      <w:r>
-        <w:rPr>
-          <w:rFonts w:ascii="Times New Roman" w:eastAsia="Times New Roman" w:hAnsi="Times New Roman" w:cs="Times New Roman"/>
-          <w:color w:val="222222"/>
-          <w:shd w:val="clear" w:color="auto" w:fill="FFFFFF"/>
-        </w:rPr>
-        <w:t xml:space="preserve">-rev fragment may be too long for some of the most heavily digested/degraded prey DNA. The authors could try the primers from </w:t>
-      </w:r>
-      <w:proofErr w:type="spellStart"/>
-      <w:r>
-        <w:rPr>
-          <w:rFonts w:ascii="Times New Roman" w:eastAsia="Times New Roman" w:hAnsi="Times New Roman" w:cs="Times New Roman"/>
-          <w:color w:val="222222"/>
-          <w:shd w:val="clear" w:color="auto" w:fill="FFFFFF"/>
-        </w:rPr>
-        <w:t>Zeale</w:t>
-      </w:r>
-      <w:proofErr w:type="spellEnd"/>
-      <w:r>
-        <w:rPr>
-          <w:rFonts w:ascii="Times New Roman" w:eastAsia="Times New Roman" w:hAnsi="Times New Roman" w:cs="Times New Roman"/>
-          <w:color w:val="222222"/>
-          <w:shd w:val="clear" w:color="auto" w:fill="FFFFFF"/>
-        </w:rPr>
-        <w:t xml:space="preserve"> et al. 2011 (Mol </w:t>
-      </w:r>
-      <w:proofErr w:type="spellStart"/>
-      <w:r>
-        <w:rPr>
-          <w:rFonts w:ascii="Times New Roman" w:eastAsia="Times New Roman" w:hAnsi="Times New Roman" w:cs="Times New Roman"/>
-          <w:color w:val="222222"/>
-          <w:shd w:val="clear" w:color="auto" w:fill="FFFFFF"/>
-        </w:rPr>
-        <w:t>Ecol</w:t>
-      </w:r>
-      <w:proofErr w:type="spellEnd"/>
-      <w:r>
-        <w:rPr>
-          <w:rFonts w:ascii="Times New Roman" w:eastAsia="Times New Roman" w:hAnsi="Times New Roman" w:cs="Times New Roman"/>
-          <w:color w:val="222222"/>
-          <w:shd w:val="clear" w:color="auto" w:fill="FFFFFF"/>
-        </w:rPr>
-        <w:t xml:space="preserve"> </w:t>
-      </w:r>
-      <w:proofErr w:type="spellStart"/>
-      <w:r>
-        <w:rPr>
-          <w:rFonts w:ascii="Times New Roman" w:eastAsia="Times New Roman" w:hAnsi="Times New Roman" w:cs="Times New Roman"/>
-          <w:color w:val="222222"/>
-          <w:shd w:val="clear" w:color="auto" w:fill="FFFFFF"/>
-        </w:rPr>
-        <w:t>Resour</w:t>
-      </w:r>
-      <w:proofErr w:type="spellEnd"/>
-      <w:r>
-        <w:rPr>
-          <w:rFonts w:ascii="Times New Roman" w:eastAsia="Times New Roman" w:hAnsi="Times New Roman" w:cs="Times New Roman"/>
-          <w:color w:val="222222"/>
-          <w:shd w:val="clear" w:color="auto" w:fill="FFFFFF"/>
-        </w:rPr>
-        <w:t xml:space="preserve">), which amplify a fragment of just 211 bp. Another option would be the primers of </w:t>
-      </w:r>
-      <w:proofErr w:type="spellStart"/>
-      <w:r>
-        <w:rPr>
-          <w:rFonts w:ascii="Times New Roman" w:eastAsia="Times New Roman" w:hAnsi="Times New Roman" w:cs="Times New Roman"/>
-          <w:color w:val="222222"/>
-          <w:shd w:val="clear" w:color="auto" w:fill="FFFFFF"/>
-        </w:rPr>
-        <w:t>Krehenwinkel</w:t>
-      </w:r>
-      <w:proofErr w:type="spellEnd"/>
-      <w:r>
-        <w:rPr>
-          <w:rFonts w:ascii="Times New Roman" w:eastAsia="Times New Roman" w:hAnsi="Times New Roman" w:cs="Times New Roman"/>
-          <w:color w:val="222222"/>
-          <w:shd w:val="clear" w:color="auto" w:fill="FFFFFF"/>
-        </w:rPr>
-        <w:t xml:space="preserve"> et al. 2019 (Methods in </w:t>
-      </w:r>
-      <w:proofErr w:type="spellStart"/>
-      <w:r>
-        <w:rPr>
-          <w:rFonts w:ascii="Times New Roman" w:eastAsia="Times New Roman" w:hAnsi="Times New Roman" w:cs="Times New Roman"/>
-          <w:color w:val="222222"/>
-          <w:shd w:val="clear" w:color="auto" w:fill="FFFFFF"/>
-        </w:rPr>
-        <w:t>Ecol</w:t>
-      </w:r>
-      <w:proofErr w:type="spellEnd"/>
-      <w:r>
-        <w:rPr>
-          <w:rFonts w:ascii="Times New Roman" w:eastAsia="Times New Roman" w:hAnsi="Times New Roman" w:cs="Times New Roman"/>
-          <w:color w:val="222222"/>
-          <w:shd w:val="clear" w:color="auto" w:fill="FFFFFF"/>
-        </w:rPr>
-        <w:t xml:space="preserve"> &amp; </w:t>
-      </w:r>
-      <w:proofErr w:type="spellStart"/>
-      <w:r>
-        <w:rPr>
-          <w:rFonts w:ascii="Times New Roman" w:eastAsia="Times New Roman" w:hAnsi="Times New Roman" w:cs="Times New Roman"/>
-          <w:color w:val="222222"/>
-          <w:shd w:val="clear" w:color="auto" w:fill="FFFFFF"/>
-        </w:rPr>
-        <w:t>Evol</w:t>
-      </w:r>
-      <w:proofErr w:type="spellEnd"/>
-      <w:r>
-        <w:rPr>
-          <w:rFonts w:ascii="Times New Roman" w:eastAsia="Times New Roman" w:hAnsi="Times New Roman" w:cs="Times New Roman"/>
-          <w:color w:val="222222"/>
-          <w:shd w:val="clear" w:color="auto" w:fill="FFFFFF"/>
-        </w:rPr>
-        <w:t>), which also amplify short fragments, but furthermore suppress amplification of spiders and therefore give much higher yields of prey DNA.</w:t>
-      </w:r>
-    </w:p>
-    <w:p>
-      <w:pPr>
-        <w:rPr>
-          <w:rFonts w:ascii="Times New Roman" w:eastAsia="Times New Roman" w:hAnsi="Times New Roman" w:cs="Times New Roman"/>
-          <w:color w:val="222222"/>
-          <w:shd w:val="clear" w:color="auto" w:fill="FFFFFF"/>
-        </w:rPr>
-      </w:pPr>
-    </w:p>
-    <w:p>
-      <w:pPr>
-        <w:rPr>
-          <w:rFonts w:ascii="Times New Roman" w:eastAsia="Times New Roman" w:hAnsi="Times New Roman" w:cs="Times New Roman"/>
-          <w:i/>
-          <w:iCs/>
-          <w:color w:val="000000" w:themeColor="text1"/>
-          <w:shd w:val="clear" w:color="auto" w:fill="FFFFFF"/>
-        </w:rPr>
-      </w:pPr>
-      <w:r>
-        <w:rPr>
-          <w:rFonts w:ascii="Times New Roman" w:eastAsia="Times New Roman" w:hAnsi="Times New Roman" w:cs="Times New Roman"/>
-          <w:i/>
-          <w:iCs/>
-          <w:color w:val="000000" w:themeColor="text1"/>
-          <w:shd w:val="clear" w:color="auto" w:fill="FFFFFF"/>
-        </w:rPr>
-        <w:t>We agree that</w:t>
-      </w:r>
-      <w:r>
-        <w:rPr>
-          <w:rFonts w:ascii="Times New Roman" w:eastAsia="Times New Roman" w:hAnsi="Times New Roman" w:cs="Times New Roman"/>
-          <w:i/>
-          <w:iCs/>
-          <w:color w:val="000000" w:themeColor="text1"/>
-          <w:shd w:val="clear" w:color="auto" w:fill="FFFFFF"/>
-        </w:rPr>
-        <w:t xml:space="preserve"> considering multiple molecular approaches</w:t>
-      </w:r>
-      <w:r>
-        <w:rPr>
-          <w:rFonts w:ascii="Times New Roman" w:eastAsia="Times New Roman" w:hAnsi="Times New Roman" w:cs="Times New Roman"/>
-          <w:i/>
-          <w:iCs/>
-          <w:color w:val="000000" w:themeColor="text1"/>
-          <w:shd w:val="clear" w:color="auto" w:fill="FFFFFF"/>
-        </w:rPr>
-        <w:t xml:space="preserve"> is a key point worth further consideration in this type of study. We chose to use the longer fragment length from </w:t>
-      </w:r>
-      <w:proofErr w:type="spellStart"/>
-      <w:r>
-        <w:rPr>
-          <w:rFonts w:ascii="Times New Roman" w:eastAsia="Times New Roman" w:hAnsi="Times New Roman" w:cs="Times New Roman"/>
-          <w:i/>
-          <w:iCs/>
-          <w:color w:val="000000" w:themeColor="text1"/>
-          <w:shd w:val="clear" w:color="auto" w:fill="FFFFFF"/>
-        </w:rPr>
-        <w:t>Krehenwinkel</w:t>
-      </w:r>
-      <w:proofErr w:type="spellEnd"/>
-      <w:r>
-        <w:rPr>
-          <w:rFonts w:ascii="Times New Roman" w:eastAsia="Times New Roman" w:hAnsi="Times New Roman" w:cs="Times New Roman"/>
-          <w:i/>
-          <w:iCs/>
-          <w:color w:val="000000" w:themeColor="text1"/>
-          <w:shd w:val="clear" w:color="auto" w:fill="FFFFFF"/>
-        </w:rPr>
-        <w:t xml:space="preserve"> et al. 2017 because it was explicitly a broader metazoan primer set </w:t>
-      </w:r>
-      <w:r>
-        <w:rPr>
-          <w:rFonts w:ascii="Times New Roman" w:eastAsia="Times New Roman" w:hAnsi="Times New Roman" w:cs="Times New Roman"/>
-          <w:i/>
-          <w:iCs/>
-          <w:color w:val="000000" w:themeColor="text1"/>
-          <w:shd w:val="clear" w:color="auto" w:fill="FFFFFF"/>
-        </w:rPr>
-        <w:t xml:space="preserve">with higher amplification success and </w:t>
-      </w:r>
-      <w:r>
-        <w:rPr>
-          <w:rFonts w:ascii="Times New Roman" w:eastAsia="Times New Roman" w:hAnsi="Times New Roman" w:cs="Times New Roman"/>
-          <w:i/>
-          <w:iCs/>
-          <w:color w:val="000000" w:themeColor="text1"/>
-          <w:shd w:val="clear" w:color="auto" w:fill="FFFFFF"/>
-        </w:rPr>
-        <w:t xml:space="preserve">which detected the most diet orders in that methods study. The consumer in our study is known to feed on insects, spiders, and vertebrates on the island (two gecko species in the genus </w:t>
-      </w:r>
-      <w:proofErr w:type="spellStart"/>
-      <w:r>
-        <w:rPr>
-          <w:rFonts w:ascii="Times New Roman" w:eastAsia="Times New Roman" w:hAnsi="Times New Roman" w:cs="Times New Roman"/>
-          <w:i/>
-          <w:iCs/>
-          <w:color w:val="000000" w:themeColor="text1"/>
-          <w:shd w:val="clear" w:color="auto" w:fill="FFFFFF"/>
-        </w:rPr>
-        <w:t>Lepidodactylus</w:t>
-      </w:r>
-      <w:proofErr w:type="spellEnd"/>
-      <w:r>
-        <w:rPr>
-          <w:rFonts w:ascii="Times New Roman" w:eastAsia="Times New Roman" w:hAnsi="Times New Roman" w:cs="Times New Roman"/>
-          <w:i/>
-          <w:iCs/>
-          <w:color w:val="000000" w:themeColor="text1"/>
-          <w:shd w:val="clear" w:color="auto" w:fill="FFFFFF"/>
-        </w:rPr>
-        <w:t>) (</w:t>
-      </w:r>
-      <w:r>
-        <w:rPr>
-          <w:rFonts w:ascii="Times New Roman" w:eastAsia="Times New Roman" w:hAnsi="Times New Roman" w:cs="Times New Roman"/>
-          <w:i/>
-          <w:iCs/>
-          <w:color w:val="000000" w:themeColor="text1"/>
-          <w:shd w:val="clear" w:color="auto" w:fill="FFFFFF"/>
-        </w:rPr>
-        <w:t>line 180</w:t>
+          <w:shd w:val="clear" w:color="auto" w:fill="FFFFFF"/>
+        </w:rPr>
+        <w:t>0</w:t>
       </w:r>
       <w:r>
         <w:rPr>
@@ -4631,37 +4534,17 @@
           <w:color w:val="000000" w:themeColor="text1"/>
           <w:shd w:val="clear" w:color="auto" w:fill="FFFFFF"/>
         </w:rPr>
-        <w:t xml:space="preserve"> attempt to address some of these important points in the current draft of the discussion and hope this is a fruitful area of future research in the field (lines 46</w:t>
-      </w:r>
-      <w:r>
-        <w:rPr>
-          <w:rFonts w:ascii="Times New Roman" w:eastAsia="Times New Roman" w:hAnsi="Times New Roman" w:cs="Times New Roman"/>
-          <w:i/>
-          <w:iCs/>
-          <w:color w:val="000000" w:themeColor="text1"/>
-          <w:shd w:val="clear" w:color="auto" w:fill="FFFFFF"/>
-        </w:rPr>
-        <w:t>8</w:t>
-      </w:r>
-      <w:r>
-        <w:rPr>
-          <w:rFonts w:ascii="Times New Roman" w:eastAsia="Times New Roman" w:hAnsi="Times New Roman" w:cs="Times New Roman"/>
-          <w:i/>
-          <w:iCs/>
-          <w:color w:val="000000" w:themeColor="text1"/>
-          <w:shd w:val="clear" w:color="auto" w:fill="FFFFFF"/>
-        </w:rPr>
-        <w:t>-</w:t>
-      </w:r>
-      <w:r>
-        <w:rPr>
-          <w:rFonts w:ascii="Times New Roman" w:eastAsia="Times New Roman" w:hAnsi="Times New Roman" w:cs="Times New Roman"/>
-          <w:i/>
-          <w:iCs/>
-          <w:color w:val="000000" w:themeColor="text1"/>
-          <w:shd w:val="clear" w:color="auto" w:fill="FFFFFF"/>
-        </w:rPr>
-        <w:t>492</w:t>
+        <w:t xml:space="preserve"> attempt to address some of these important points in the current draft of the discussion and hope this is a fruitful area of future research in the field (lines </w:t>
+      </w:r>
+      <w:r>
+        <w:rPr>
+          <w:rFonts w:ascii="Times New Roman" w:eastAsia="Times New Roman" w:hAnsi="Times New Roman" w:cs="Times New Roman"/>
+          <w:i/>
+          <w:iCs/>
+          <w:color w:val="000000" w:themeColor="text1"/>
+          <w:shd w:val="clear" w:color="auto" w:fill="FFFFFF"/>
+        </w:rPr>
+        <w:t>625-657</w:t>
       </w:r>
       <w:r>
         <w:rPr>
@@ -4773,17 +4656,47 @@
           <w:color w:val="000000" w:themeColor="text1"/>
           <w:shd w:val="clear" w:color="auto" w:fill="FFFFFF"/>
         </w:rPr>
-        <w:t>We have removed a section of the introduction as well as several sections of the discussion that we agree were redundant (lines 80 and 4</w:t>
-      </w:r>
-      <w:r>
-        <w:rPr>
-          <w:rFonts w:ascii="Times New Roman" w:eastAsia="Times New Roman" w:hAnsi="Times New Roman" w:cs="Times New Roman"/>
-          <w:i/>
-          <w:iCs/>
-          <w:color w:val="000000" w:themeColor="text1"/>
-          <w:shd w:val="clear" w:color="auto" w:fill="FFFFFF"/>
-        </w:rPr>
-        <w:t>46)</w:t>
+        <w:t xml:space="preserve">We have removed a section of the introduction as well as several sections of the discussion that we agree were redundant (lines </w:t>
+      </w:r>
+      <w:r>
+        <w:rPr>
+          <w:rFonts w:ascii="Times New Roman" w:eastAsia="Times New Roman" w:hAnsi="Times New Roman" w:cs="Times New Roman"/>
+          <w:i/>
+          <w:iCs/>
+          <w:color w:val="000000" w:themeColor="text1"/>
+          <w:shd w:val="clear" w:color="auto" w:fill="FFFFFF"/>
+        </w:rPr>
+        <w:t>98-114</w:t>
+      </w:r>
+      <w:r>
+        <w:rPr>
+          <w:rFonts w:ascii="Times New Roman" w:eastAsia="Times New Roman" w:hAnsi="Times New Roman" w:cs="Times New Roman"/>
+          <w:i/>
+          <w:iCs/>
+          <w:color w:val="000000" w:themeColor="text1"/>
+          <w:shd w:val="clear" w:color="auto" w:fill="FFFFFF"/>
+        </w:rPr>
+        <w:t xml:space="preserve"> and </w:t>
+      </w:r>
+      <w:r>
+        <w:rPr>
+          <w:rFonts w:ascii="Times New Roman" w:eastAsia="Times New Roman" w:hAnsi="Times New Roman" w:cs="Times New Roman"/>
+          <w:i/>
+          <w:iCs/>
+          <w:color w:val="000000" w:themeColor="text1"/>
+          <w:shd w:val="clear" w:color="auto" w:fill="FFFFFF"/>
+        </w:rPr>
+        <w:t>659-677</w:t>
+      </w:r>
+      <w:r>
+        <w:rPr>
+          <w:rFonts w:ascii="Times New Roman" w:eastAsia="Times New Roman" w:hAnsi="Times New Roman" w:cs="Times New Roman"/>
+          <w:i/>
+          <w:iCs/>
+          <w:color w:val="000000" w:themeColor="text1"/>
+          <w:shd w:val="clear" w:color="auto" w:fill="FFFFFF"/>
+        </w:rPr>
+        <w:t>)</w:t>
       </w:r>
       <w:r>
         <w:rPr>
@@ -5626,6 +5539,33 @@
     <w:semiHidden/>
     <w:unhideWhenUsed/>
   </w:style>
+  <w:style w:type="paragraph" w:styleId="BalloonText">
+    <w:name w:val="Balloon Text"/>
+    <w:basedOn w:val="Normal"/>
+    <w:link w:val="BalloonTextChar"/>
+    <w:uiPriority w:val="99"/>
+    <w:semiHidden/>
+    <w:unhideWhenUsed/>
+    <w:rsid w:val="00A53877"/>
+    <w:rPr>
+      <w:rFonts w:ascii="Times New Roman" w:hAnsi="Times New Roman" w:cs="Times New Roman"/>
+      <w:sz w:val="18"/>
+      <w:szCs w:val="18"/>
+    </w:rPr>
+  </w:style>
+  <w:style w:type="character" w:customStyle="1" w:styleId="BalloonTextChar">
+    <w:name w:val="Balloon Text Char"/>
+    <w:basedOn w:val="DefaultParagraphFont"/>
+    <w:link w:val="BalloonText"/>
+    <w:uiPriority w:val="99"/>
+    <w:semiHidden/>
+    <w:rsid w:val="00A53877"/>
+    <w:rPr>
+      <w:rFonts w:ascii="Times New Roman" w:hAnsi="Times New Roman" w:cs="Times New Roman"/>
+      <w:sz w:val="18"/>
+      <w:szCs w:val="18"/>
+    </w:rPr>
+  </w:style>
 </w:styles>
 </file>
 

</xml_diff>